<commit_message>
Adding in additional warnings about sampling and a figure of BLUPs to the paper
</commit_message>
<xml_diff>
--- a/Examining the Impact of Publication and Reporting Biases_AMPPS.docx
+++ b/Examining the Impact of Publication and Reporting Biases_AMPPS.docx
@@ -137,17 +137,7 @@
           <w:sz w:val="24"/>
           <w:szCs w:val="24"/>
         </w:rPr>
-        <w:t>ge Scale Replicatio</w:t>
-      </w:r>
-      <w:bookmarkStart w:id="3" w:name="_GoBack"/>
-      <w:bookmarkEnd w:id="3"/>
-      <w:r>
-        <w:rPr>
-          <w:rFonts w:cstheme="minorHAnsi"/>
-          <w:sz w:val="24"/>
-          <w:szCs w:val="24"/>
-        </w:rPr>
-        <w:t>n Projects</w:t>
+        <w:t>ge Scale Replication Projects</w:t>
       </w:r>
     </w:p>
     <w:p>
@@ -462,90 +452,6 @@
     <w:p>
       <w:pPr>
         <w:spacing w:line="360" w:lineRule="auto"/>
-        <w:jc w:val="center"/>
-        <w:rPr>
-          <w:rFonts w:cstheme="minorHAnsi"/>
-          <w:color w:val="000000" w:themeColor="text1"/>
-          <w:sz w:val="24"/>
-          <w:szCs w:val="24"/>
-          <w:lang w:val="en-US"/>
-        </w:rPr>
-      </w:pPr>
-      <w:r>
-        <w:rPr>
-          <w:rFonts w:cstheme="minorHAnsi"/>
-          <w:color w:val="000000" w:themeColor="text1"/>
-          <w:sz w:val="24"/>
-          <w:szCs w:val="24"/>
-          <w:lang w:val="en-US"/>
-        </w:rPr>
-        <w:t>Author contributions:</w:t>
-      </w:r>
-    </w:p>
-    <w:p>
-      <w:pPr>
-        <w:spacing w:line="360" w:lineRule="auto"/>
-        <w:rPr>
-          <w:rFonts w:cstheme="minorHAnsi"/>
-          <w:color w:val="000000" w:themeColor="text1"/>
-          <w:sz w:val="24"/>
-          <w:szCs w:val="24"/>
-          <w:lang w:val="en-US"/>
-        </w:rPr>
-      </w:pPr>
-      <w:r>
-        <w:rPr>
-          <w:rFonts w:cstheme="minorHAnsi"/>
-          <w:color w:val="000000" w:themeColor="text1"/>
-          <w:sz w:val="24"/>
-          <w:szCs w:val="24"/>
-          <w:lang w:val="en-US"/>
-        </w:rPr>
-        <w:t>F. Singleton Thorn</w:t>
-      </w:r>
-      <w:r>
-        <w:rPr>
-          <w:rFonts w:cstheme="minorHAnsi"/>
-          <w:color w:val="000000" w:themeColor="text1"/>
-          <w:sz w:val="24"/>
-          <w:szCs w:val="24"/>
-        </w:rPr>
-        <w:t xml:space="preserve"> </w:t>
-      </w:r>
-      <w:r>
-        <w:rPr>
-          <w:rFonts w:cstheme="minorHAnsi"/>
-          <w:color w:val="000000" w:themeColor="text1"/>
-          <w:sz w:val="24"/>
-          <w:szCs w:val="24"/>
-          <w:lang w:val="en-US"/>
-        </w:rPr>
-        <w:t xml:space="preserve">conceptualized the research question, designed and performed the statistical analysis, collected the data and drafted this manuscript. F. Fidler and P. Dudgeon provided critical revisions </w:t>
-      </w:r>
-      <w:r>
-        <w:rPr>
-          <w:rFonts w:cstheme="minorHAnsi"/>
-          <w:color w:val="000000" w:themeColor="text1"/>
-          <w:sz w:val="24"/>
-          <w:szCs w:val="24"/>
-          <w:lang w:val="en-US"/>
-        </w:rPr>
-        <w:t>and advice on</w:t>
-      </w:r>
-      <w:r>
-        <w:rPr>
-          <w:rFonts w:cstheme="minorHAnsi"/>
-          <w:color w:val="000000" w:themeColor="text1"/>
-          <w:sz w:val="24"/>
-          <w:szCs w:val="24"/>
-          <w:lang w:val="en-US"/>
-        </w:rPr>
-        <w:t xml:space="preserve"> this manuscript. P. Dudgeon gave essential advice on the statistical analyses reported in this manuscript. </w:t>
-      </w:r>
-    </w:p>
-    <w:p>
-      <w:pPr>
-        <w:spacing w:line="360" w:lineRule="auto"/>
         <w:rPr>
           <w:rFonts w:cstheme="minorHAnsi"/>
           <w:sz w:val="24"/>
@@ -1297,7 +1203,25 @@
           <w:sz w:val="24"/>
           <w:szCs w:val="24"/>
         </w:rPr>
-        <w:t>See Table 1 for a list of the included replication projects, the percentages of replication attempts with a statistically significant result in the same direction as the original study, and the number of studies from each project included in the current analysis.</w:t>
+        <w:t xml:space="preserve">See Table 1 for a list of the included replication projects, the percentages of replication </w:t>
+      </w:r>
+      <w:proofErr w:type="gramStart"/>
+      <w:r>
+        <w:rPr>
+          <w:rFonts w:cstheme="minorHAnsi"/>
+          <w:sz w:val="24"/>
+          <w:szCs w:val="24"/>
+        </w:rPr>
+        <w:t>attempts</w:t>
+      </w:r>
+      <w:proofErr w:type="gramEnd"/>
+      <w:r>
+        <w:rPr>
+          <w:rFonts w:cstheme="minorHAnsi"/>
+          <w:sz w:val="24"/>
+          <w:szCs w:val="24"/>
+        </w:rPr>
+        <w:t xml:space="preserve"> with a statistically significant result in the same direction as the original study, and the number of studies from each project included in the current analysis.</w:t>
       </w:r>
       <w:r>
         <w:rPr>
@@ -1336,12 +1260,12 @@
           <w:szCs w:val="20"/>
         </w:rPr>
       </w:pPr>
-      <w:bookmarkStart w:id="4" w:name="supplementary-material"/>
-      <w:bookmarkStart w:id="5" w:name="methods"/>
+      <w:bookmarkStart w:id="3" w:name="supplementary-material"/>
+      <w:bookmarkStart w:id="4" w:name="methods"/>
       <w:bookmarkEnd w:id="0"/>
       <w:bookmarkEnd w:id="1"/>
+      <w:bookmarkEnd w:id="3"/>
       <w:bookmarkEnd w:id="4"/>
-      <w:bookmarkEnd w:id="5"/>
       <w:r>
         <w:rPr>
           <w:rFonts w:cstheme="minorHAnsi"/>
@@ -1695,7 +1619,25 @@
                 <w:sz w:val="20"/>
                 <w:szCs w:val="20"/>
               </w:rPr>
-              <w:t>, M., . . . Wu, H. (2016). Evaluating replicability of laboratory experiments in economics. Science, 351(6280), 1433. DOI: 10.1126/science.aaf0918</w:t>
+              <w:t>, M., . . . Wu, H. (2016). Evaluating replicability of laboratory experiments in economics. Science, 351(6280), 1433. DOI: 10.1126/</w:t>
+            </w:r>
+            <w:proofErr w:type="gramStart"/>
+            <w:r>
+              <w:rPr>
+                <w:rFonts w:cstheme="minorHAnsi"/>
+                <w:sz w:val="20"/>
+                <w:szCs w:val="20"/>
+              </w:rPr>
+              <w:t>science.aaf</w:t>
+            </w:r>
+            <w:proofErr w:type="gramEnd"/>
+            <w:r>
+              <w:rPr>
+                <w:rFonts w:cstheme="minorHAnsi"/>
+                <w:sz w:val="20"/>
+                <w:szCs w:val="20"/>
+              </w:rPr>
+              <w:t>0918</w:t>
             </w:r>
           </w:p>
         </w:tc>
@@ -2234,6 +2176,7 @@
               <w:t xml:space="preserve">, B. A. (2016). Many Labs 3: Evaluating participant pool quality across the academic semester via replication. Journal of Experimental Social Psychology, 67, 68-82. </w:t>
             </w:r>
             <w:hyperlink r:id="rId11">
+              <w:proofErr w:type="gramStart"/>
               <w:r>
                 <w:rPr>
                   <w:rFonts w:cstheme="minorHAnsi"/>
@@ -2241,7 +2184,17 @@
                   <w:szCs w:val="20"/>
                   <w:u w:val="single"/>
                 </w:rPr>
-                <w:t>doi:10.1016/j.jesp.2015.10.012</w:t>
+                <w:t>doi:10.1016/j.jesp</w:t>
+              </w:r>
+              <w:proofErr w:type="gramEnd"/>
+              <w:r>
+                <w:rPr>
+                  <w:rFonts w:cstheme="minorHAnsi"/>
+                  <w:sz w:val="20"/>
+                  <w:szCs w:val="20"/>
+                  <w:u w:val="single"/>
+                </w:rPr>
+                <w:t>.2015.10.012</w:t>
               </w:r>
             </w:hyperlink>
           </w:p>
@@ -2395,7 +2348,25 @@
                 <w:sz w:val="20"/>
                 <w:szCs w:val="20"/>
               </w:rPr>
-              <w:t xml:space="preserve">, Å ., Bernstein, M. J., . . . </w:t>
+              <w:t xml:space="preserve">, </w:t>
+            </w:r>
+            <w:proofErr w:type="gramStart"/>
+            <w:r>
+              <w:rPr>
+                <w:rFonts w:cstheme="minorHAnsi"/>
+                <w:sz w:val="20"/>
+                <w:szCs w:val="20"/>
+              </w:rPr>
+              <w:t>Å .</w:t>
+            </w:r>
+            <w:proofErr w:type="gramEnd"/>
+            <w:r>
+              <w:rPr>
+                <w:rFonts w:cstheme="minorHAnsi"/>
+                <w:sz w:val="20"/>
+                <w:szCs w:val="20"/>
+              </w:rPr>
+              <w:t xml:space="preserve">, Bernstein, M. J., . . . </w:t>
             </w:r>
             <w:proofErr w:type="spellStart"/>
             <w:r>
@@ -2630,7 +2601,25 @@
                 <w:sz w:val="20"/>
                 <w:szCs w:val="20"/>
               </w:rPr>
-              <w:t xml:space="preserve">, B. A. (2018). Many Labs 2: Investigating Variation in Replicability Across Samples and Settings. Advances In Methods and Practices in Psychological Science, 1(4), 443-490. </w:t>
+              <w:t xml:space="preserve">, B. A. (2018). Many Labs 2: Investigating Variation in Replicability Across Samples and Settings. Advances </w:t>
+            </w:r>
+            <w:proofErr w:type="gramStart"/>
+            <w:r>
+              <w:rPr>
+                <w:rFonts w:cstheme="minorHAnsi"/>
+                <w:sz w:val="20"/>
+                <w:szCs w:val="20"/>
+              </w:rPr>
+              <w:t>In</w:t>
+            </w:r>
+            <w:proofErr w:type="gramEnd"/>
+            <w:r>
+              <w:rPr>
+                <w:rFonts w:cstheme="minorHAnsi"/>
+                <w:sz w:val="20"/>
+                <w:szCs w:val="20"/>
+              </w:rPr>
+              <w:t xml:space="preserve"> Methods and Practices in Psychological Science, 1(4), 443-490. </w:t>
             </w:r>
             <w:hyperlink r:id="rId13">
               <w:r>
@@ -2886,7 +2875,25 @@
                 <w:sz w:val="20"/>
                 <w:szCs w:val="20"/>
               </w:rPr>
-              <w:t xml:space="preserve">Soto, C. J. (in press). How replicable are links between personality traits and consequential life outcomes? The Life Outcomes Of Personality Replication Project. </w:t>
+              <w:t xml:space="preserve">Soto, C. J. (in press). How replicable are links between personality traits and consequential life outcomes? The Life Outcomes </w:t>
+            </w:r>
+            <w:proofErr w:type="gramStart"/>
+            <w:r>
+              <w:rPr>
+                <w:rFonts w:cstheme="minorHAnsi"/>
+                <w:sz w:val="20"/>
+                <w:szCs w:val="20"/>
+              </w:rPr>
+              <w:t>Of</w:t>
+            </w:r>
+            <w:proofErr w:type="gramEnd"/>
+            <w:r>
+              <w:rPr>
+                <w:rFonts w:cstheme="minorHAnsi"/>
+                <w:sz w:val="20"/>
+                <w:szCs w:val="20"/>
+              </w:rPr>
+              <w:t xml:space="preserve"> Personality Replication Project. </w:t>
             </w:r>
             <w:r>
               <w:rPr>
@@ -3240,7 +3247,25 @@
           <w:sz w:val="20"/>
           <w:szCs w:val="20"/>
         </w:rPr>
-        <w:t xml:space="preserve">” level (i.e., using the number of replicated effects not the number of trait-outcome associations as is reported in the paper) using results disattenuated using the Spearman-Brown prediction formula and Spearman disattenuation formula (Lord &amp; Novick, 1968) to account for less reliable shorter form measures used in the replication studies. Soto (in press) uses as its primary unit of analysis trait-outcome associations, and found that 87% of the 78 trait-outcome associations were supported by a significant result in the same direction.   </w:t>
+        <w:t xml:space="preserve">” level (i.e., using the number of replicated effects not the number of trait-outcome associations as is reported in the paper) using results disattenuated using the Spearman-Brown prediction formula and Spearman disattenuation formula (Lord &amp; Novick, 1968) to account for less reliable shorter form measures used in the replication studies. Soto (in press) uses as its primary unit of analysis trait-outcome </w:t>
+      </w:r>
+      <w:proofErr w:type="gramStart"/>
+      <w:r>
+        <w:rPr>
+          <w:rFonts w:cstheme="minorHAnsi"/>
+          <w:sz w:val="20"/>
+          <w:szCs w:val="20"/>
+        </w:rPr>
+        <w:t>associations, and</w:t>
+      </w:r>
+      <w:proofErr w:type="gramEnd"/>
+      <w:r>
+        <w:rPr>
+          <w:rFonts w:cstheme="minorHAnsi"/>
+          <w:sz w:val="20"/>
+          <w:szCs w:val="20"/>
+        </w:rPr>
+        <w:t xml:space="preserve"> found that 87% of the 78 trait-outcome associations were supported by a significant result in the same direction.   </w:t>
       </w:r>
     </w:p>
     <w:p>
@@ -4883,7 +4908,7 @@
           <w:szCs w:val="24"/>
         </w:rPr>
       </w:pPr>
-      <w:bookmarkStart w:id="6" w:name="_Hlk529545420"/>
+      <w:bookmarkStart w:id="5" w:name="_Hlk529545420"/>
       <w:r>
         <w:rPr>
           <w:rFonts w:cstheme="minorHAnsi"/>
@@ -4972,458 +4997,458 @@
         </w:rPr>
         <w:t xml:space="preserve">on effect sizes in the psychology literature. </w:t>
       </w:r>
+      <w:bookmarkEnd w:id="5"/>
+      <w:r>
+        <w:rPr>
+          <w:rFonts w:cstheme="minorHAnsi"/>
+          <w:sz w:val="24"/>
+          <w:szCs w:val="24"/>
+        </w:rPr>
+        <w:fldChar w:fldCharType="begin"/>
+      </w:r>
+      <w:r>
+        <w:rPr>
+          <w:rFonts w:cstheme="minorHAnsi"/>
+          <w:sz w:val="24"/>
+          <w:szCs w:val="24"/>
+        </w:rPr>
+        <w:instrText xml:space="preserve"> ADDIN EN.CITE &lt;EndNote&gt;&lt;Cite AuthorYear="1"&gt;&lt;Author&gt;Stanley&lt;/Author&gt;&lt;RecNum&gt;1002&lt;/RecNum&gt;&lt;DisplayText&gt;Stanley, Carter, and Doucouliagos (2018)&lt;/DisplayText&gt;&lt;record&gt;&lt;rec-number&gt;1002&lt;/rec-number&gt;&lt;foreign-keys&gt;&lt;key app="EN" db-id="9xrafw5sx95dvre9w5hpevd89fzwtwr9twsw" timestamp="1541134350"&gt;1002&lt;/key&gt;&lt;/foreign-keys&gt;&lt;ref-type name="Journal Article"&gt;17&lt;/ref-type&gt;&lt;contributors&gt;&lt;authors&gt;&lt;author&gt;Stanley, T. D.&lt;/author&gt;&lt;author&gt;Carter, Evan C.&lt;/author&gt;&lt;author&gt;Doucouliagos, Hristos&lt;/author&gt;&lt;/authors&gt;&lt;/contributors&gt;&lt;auth-address&gt;Deakin Lab for the Meta-Analysis of Research (DeLMAR), School of Business, Deakin University, Human Research and Engineering Directorate, U.S. Army Research Laboratory, Aberdeen Proving Ground, Maryland, Department of Economics, DeLMAR, and Alfred Deakin Institute for Citizenship and Globalisation, Deakin University&lt;/auth-address&gt;&lt;titles&gt;&lt;title&gt;What Meta-Analyses Reveal About the Replicability of Psychological Research&lt;/title&gt;&lt;secondary-title&gt;Psychological Bulletin&lt;/secondary-title&gt;&lt;/titles&gt;&lt;periodical&gt;&lt;full-title&gt;Psychological Bulletin&lt;/full-title&gt;&lt;/periodical&gt;&lt;dates&gt;&lt;year&gt;2018&lt;/year&gt;&lt;pub-dates&gt;&lt;date&gt;2018&lt;/date&gt;&lt;/pub-dates&gt;&lt;/dates&gt;&lt;urls&gt;&lt;/urls&gt;&lt;remote-database-name&gt;Journals@&lt;/remote-database-name&gt;&lt;remote-database-provider&gt;Ovid Technologies&lt;/remote-database-provider&gt;&lt;/record&gt;&lt;/Cite&gt;&lt;/EndNote&gt;</w:instrText>
+      </w:r>
+      <w:r>
+        <w:rPr>
+          <w:rFonts w:cstheme="minorHAnsi"/>
+          <w:sz w:val="24"/>
+          <w:szCs w:val="24"/>
+        </w:rPr>
+        <w:fldChar w:fldCharType="separate"/>
+      </w:r>
+      <w:r>
+        <w:rPr>
+          <w:rFonts w:cstheme="minorHAnsi"/>
+          <w:noProof/>
+          <w:sz w:val="24"/>
+          <w:szCs w:val="24"/>
+        </w:rPr>
+        <w:t>Stanley, Carter, and Doucouliagos (2018)</w:t>
+      </w:r>
+      <w:r>
+        <w:rPr>
+          <w:rFonts w:cstheme="minorHAnsi"/>
+          <w:sz w:val="24"/>
+          <w:szCs w:val="24"/>
+        </w:rPr>
+        <w:fldChar w:fldCharType="end"/>
+      </w:r>
+      <w:r>
+        <w:rPr>
+          <w:rFonts w:cstheme="minorHAnsi"/>
+          <w:sz w:val="24"/>
+          <w:szCs w:val="24"/>
+        </w:rPr>
+        <w:t xml:space="preserve"> used several meta-analytic bias</w:t>
+      </w:r>
+      <w:r>
+        <w:rPr>
+          <w:rFonts w:cstheme="minorHAnsi"/>
+          <w:sz w:val="24"/>
+          <w:szCs w:val="24"/>
+        </w:rPr>
+        <w:t>-</w:t>
+      </w:r>
+      <w:r>
+        <w:rPr>
+          <w:rFonts w:cstheme="minorHAnsi"/>
+          <w:sz w:val="24"/>
+          <w:szCs w:val="24"/>
+        </w:rPr>
+        <w:t>adjustment methods (specifically using three different estimators; WLS, WAAP-WLS, and PET-PEESE) in a reanalysis of 200 meta-analyses published in Psychological Bulletin. They</w:t>
+      </w:r>
+      <w:r>
+        <w:rPr>
+          <w:rFonts w:cstheme="minorHAnsi"/>
+          <w:sz w:val="24"/>
+          <w:szCs w:val="24"/>
+        </w:rPr>
+        <w:t xml:space="preserve"> found</w:t>
+      </w:r>
+      <w:r>
+        <w:rPr>
+          <w:rFonts w:cstheme="minorHAnsi"/>
+          <w:sz w:val="24"/>
+          <w:szCs w:val="24"/>
+        </w:rPr>
+        <w:t xml:space="preserve"> a median effect size exaggeration of 8 to 15%, with the range depending on the meta-analytic bias reduction method used. As </w:t>
+      </w:r>
+      <w:r>
+        <w:rPr>
+          <w:rFonts w:cstheme="minorHAnsi"/>
+          <w:sz w:val="24"/>
+          <w:szCs w:val="24"/>
+        </w:rPr>
+        <w:fldChar w:fldCharType="begin"/>
+      </w:r>
+      <w:r>
+        <w:rPr>
+          <w:rFonts w:cstheme="minorHAnsi"/>
+          <w:sz w:val="24"/>
+          <w:szCs w:val="24"/>
+        </w:rPr>
+        <w:instrText xml:space="preserve"> ADDIN EN.CITE &lt;EndNote&gt;&lt;Cite AuthorYear="1"&gt;&lt;Author&gt;Stanley&lt;/Author&gt;&lt;RecNum&gt;1002&lt;/RecNum&gt;&lt;DisplayText&gt;Stanley et al. (2018)&lt;/DisplayText&gt;&lt;record&gt;&lt;rec-number&gt;1002&lt;/rec-number&gt;&lt;foreign-keys&gt;&lt;key app="EN" db-id="9xrafw5sx95dvre9w5hpevd89fzwtwr9twsw" timestamp="1541134350"&gt;1002&lt;/key&gt;&lt;/foreign-keys&gt;&lt;ref-type name="Journal Article"&gt;17&lt;/ref-type&gt;&lt;contributors&gt;&lt;authors&gt;&lt;author&gt;Stanley, T. D.&lt;/author&gt;&lt;author&gt;Carter, Evan C.&lt;/author&gt;&lt;author&gt;Doucouliagos, Hristos&lt;/author&gt;&lt;/authors&gt;&lt;/contributors&gt;&lt;auth-address&gt;Deakin Lab for the Meta-Analysis of Research (DeLMAR), School of Business, Deakin University, Human Research and Engineering Directorate, U.S. Army Research Laboratory, Aberdeen Proving Ground, Maryland, Department of Economics, DeLMAR, and Alfred Deakin Institute for Citizenship and Globalisation, Deakin University&lt;/auth-address&gt;&lt;titles&gt;&lt;title&gt;What Meta-Analyses Reveal About the Replicability of Psychological Research&lt;/title&gt;&lt;secondary-title&gt;Psychological Bulletin&lt;/secondary-title&gt;&lt;/titles&gt;&lt;periodical&gt;&lt;full-title&gt;Psychological Bulletin&lt;/full-title&gt;&lt;/periodical&gt;&lt;dates&gt;&lt;year&gt;2018&lt;/year&gt;&lt;pub-dates&gt;&lt;date&gt;2018&lt;/date&gt;&lt;/pub-dates&gt;&lt;/dates&gt;&lt;urls&gt;&lt;/urls&gt;&lt;remote-database-name&gt;Journals@&lt;/remote-database-name&gt;&lt;remote-database-provider&gt;Ovid Technologies&lt;/remote-database-provider&gt;&lt;/record&gt;&lt;/Cite&gt;&lt;/EndNote&gt;</w:instrText>
+      </w:r>
+      <w:r>
+        <w:rPr>
+          <w:rFonts w:cstheme="minorHAnsi"/>
+          <w:sz w:val="24"/>
+          <w:szCs w:val="24"/>
+        </w:rPr>
+        <w:fldChar w:fldCharType="separate"/>
+      </w:r>
+      <w:r>
+        <w:rPr>
+          <w:rFonts w:cstheme="minorHAnsi"/>
+          <w:noProof/>
+          <w:sz w:val="24"/>
+          <w:szCs w:val="24"/>
+        </w:rPr>
+        <w:t>Stanley et al. (2018)</w:t>
+      </w:r>
+      <w:r>
+        <w:rPr>
+          <w:rFonts w:cstheme="minorHAnsi"/>
+          <w:sz w:val="24"/>
+          <w:szCs w:val="24"/>
+        </w:rPr>
+        <w:fldChar w:fldCharType="end"/>
+      </w:r>
+      <w:r>
+        <w:rPr>
+          <w:rFonts w:cstheme="minorHAnsi"/>
+          <w:sz w:val="24"/>
+          <w:szCs w:val="24"/>
+        </w:rPr>
+        <w:t xml:space="preserve"> point out, this study estimates the effect of publication bias using a likely unrepresentative literature, and it is unclear how much this estimate is likely to generalize outside of the pages of Psychological Bulletin</w:t>
+      </w:r>
+      <w:r>
+        <w:rPr>
+          <w:rFonts w:cstheme="minorHAnsi"/>
+          <w:sz w:val="24"/>
+          <w:szCs w:val="24"/>
+        </w:rPr>
+        <w:t xml:space="preserve">. </w:t>
+      </w:r>
+      <w:bookmarkStart w:id="6" w:name="_Hlk10537349"/>
+      <w:r>
+        <w:rPr>
+          <w:rFonts w:cstheme="minorHAnsi"/>
+          <w:color w:val="000000"/>
+          <w:sz w:val="24"/>
+          <w:szCs w:val="24"/>
+          <w:shd w:val="clear" w:color="auto" w:fill="FFFFFF"/>
+        </w:rPr>
+        <w:t xml:space="preserve">Schäfer and Schwarz </w:t>
+      </w:r>
+      <w:r>
+        <w:rPr>
+          <w:rFonts w:cstheme="minorHAnsi"/>
+          <w:color w:val="000000"/>
+          <w:sz w:val="24"/>
+          <w:szCs w:val="24"/>
+          <w:shd w:val="clear" w:color="auto" w:fill="FFFFFF"/>
+        </w:rPr>
+        <w:t xml:space="preserve">(2019) </w:t>
+      </w:r>
+      <w:r>
+        <w:rPr>
+          <w:rFonts w:cstheme="minorHAnsi"/>
+          <w:color w:val="000000"/>
+          <w:sz w:val="24"/>
+          <w:szCs w:val="24"/>
+          <w:shd w:val="clear" w:color="auto" w:fill="FFFFFF"/>
+        </w:rPr>
+        <w:t xml:space="preserve">show that </w:t>
+      </w:r>
+      <w:r>
+        <w:rPr>
+          <w:rFonts w:cstheme="minorHAnsi"/>
+          <w:sz w:val="24"/>
+          <w:szCs w:val="24"/>
+        </w:rPr>
+        <w:t xml:space="preserve">effect sizes </w:t>
+      </w:r>
+      <w:r>
+        <w:rPr>
+          <w:rFonts w:cstheme="minorHAnsi"/>
+          <w:sz w:val="24"/>
+          <w:szCs w:val="24"/>
+        </w:rPr>
+        <w:t>found</w:t>
+      </w:r>
+      <w:r>
+        <w:rPr>
+          <w:rFonts w:cstheme="minorHAnsi"/>
+          <w:sz w:val="24"/>
+          <w:szCs w:val="24"/>
+        </w:rPr>
+        <w:t xml:space="preserve"> in preregistered studies are, on average, much smaller (</w:t>
+      </w:r>
+      <w:r>
+        <w:rPr>
+          <w:rFonts w:cstheme="minorHAnsi"/>
+          <w:sz w:val="24"/>
+          <w:szCs w:val="24"/>
+        </w:rPr>
+        <w:t xml:space="preserve">with a </w:t>
+      </w:r>
+      <w:r>
+        <w:rPr>
+          <w:rFonts w:cstheme="minorHAnsi"/>
+          <w:sz w:val="24"/>
+          <w:szCs w:val="24"/>
+        </w:rPr>
+        <w:t xml:space="preserve">median </w:t>
+      </w:r>
+      <w:r>
+        <w:rPr>
+          <w:rFonts w:cstheme="minorHAnsi"/>
+          <w:sz w:val="24"/>
+          <w:szCs w:val="24"/>
+        </w:rPr>
+        <w:t>correlation</w:t>
+      </w:r>
+      <w:r>
+        <w:rPr>
+          <w:rFonts w:cstheme="minorHAnsi"/>
+          <w:sz w:val="24"/>
+          <w:szCs w:val="24"/>
+        </w:rPr>
+        <w:t xml:space="preserve"> </w:t>
+      </w:r>
+      <w:r>
+        <w:rPr>
+          <w:rFonts w:cstheme="minorHAnsi"/>
+          <w:sz w:val="24"/>
+          <w:szCs w:val="24"/>
+        </w:rPr>
+        <w:t>of</w:t>
+      </w:r>
+      <w:r>
+        <w:rPr>
+          <w:rFonts w:cstheme="minorHAnsi"/>
+          <w:sz w:val="24"/>
+          <w:szCs w:val="24"/>
+        </w:rPr>
+        <w:t xml:space="preserve"> 0.16) than </w:t>
+      </w:r>
+      <w:r>
+        <w:rPr>
+          <w:rFonts w:cstheme="minorHAnsi"/>
+          <w:sz w:val="24"/>
+          <w:szCs w:val="24"/>
+        </w:rPr>
+        <w:t xml:space="preserve">those reported in </w:t>
+      </w:r>
+      <w:r>
+        <w:rPr>
+          <w:rFonts w:cstheme="minorHAnsi"/>
+          <w:sz w:val="24"/>
+          <w:szCs w:val="24"/>
+        </w:rPr>
+        <w:t>non-preregistered published studies (</w:t>
+      </w:r>
+      <w:r>
+        <w:rPr>
+          <w:rFonts w:cstheme="minorHAnsi"/>
+          <w:sz w:val="24"/>
+          <w:szCs w:val="24"/>
+        </w:rPr>
+        <w:t xml:space="preserve">with a </w:t>
+      </w:r>
+      <w:r>
+        <w:rPr>
+          <w:rFonts w:cstheme="minorHAnsi"/>
+          <w:sz w:val="24"/>
+          <w:szCs w:val="24"/>
+        </w:rPr>
+        <w:t xml:space="preserve">median </w:t>
+      </w:r>
+      <w:r>
+        <w:rPr>
+          <w:rFonts w:cstheme="minorHAnsi"/>
+          <w:sz w:val="24"/>
+          <w:szCs w:val="24"/>
+        </w:rPr>
+        <w:t>correlation of</w:t>
+      </w:r>
+      <w:r>
+        <w:rPr>
+          <w:rFonts w:cstheme="minorHAnsi"/>
+          <w:sz w:val="24"/>
+          <w:szCs w:val="24"/>
+        </w:rPr>
+        <w:t xml:space="preserve"> 0.36</w:t>
+      </w:r>
+      <w:r>
+        <w:rPr>
+          <w:rFonts w:cstheme="minorHAnsi"/>
+          <w:sz w:val="24"/>
+          <w:szCs w:val="24"/>
+        </w:rPr>
+        <w:t xml:space="preserve">) and suggest that this difference is likely to be at least in part driven by the use of QRPs in </w:t>
+      </w:r>
+      <w:r>
+        <w:rPr>
+          <w:rFonts w:cstheme="minorHAnsi"/>
+          <w:sz w:val="24"/>
+          <w:szCs w:val="24"/>
+        </w:rPr>
+        <w:t>non-preregistered studies</w:t>
+      </w:r>
+      <w:r>
+        <w:rPr>
+          <w:rFonts w:cstheme="minorHAnsi"/>
+          <w:sz w:val="24"/>
+          <w:szCs w:val="24"/>
+        </w:rPr>
+        <w:t>.</w:t>
+      </w:r>
+      <w:r>
+        <w:rPr>
+          <w:rFonts w:cstheme="minorHAnsi"/>
+          <w:sz w:val="24"/>
+          <w:szCs w:val="24"/>
+        </w:rPr>
+        <w:t xml:space="preserve"> However, as </w:t>
+      </w:r>
+      <w:r>
+        <w:rPr>
+          <w:rFonts w:cstheme="minorHAnsi"/>
+          <w:sz w:val="24"/>
+          <w:szCs w:val="24"/>
+        </w:rPr>
+        <w:t>Schäfer</w:t>
+      </w:r>
+      <w:r>
+        <w:rPr>
+          <w:rFonts w:cstheme="minorHAnsi"/>
+          <w:sz w:val="24"/>
+          <w:szCs w:val="24"/>
+        </w:rPr>
+        <w:t xml:space="preserve"> and</w:t>
+      </w:r>
+      <w:r>
+        <w:rPr>
+          <w:rFonts w:cstheme="minorHAnsi"/>
+          <w:sz w:val="24"/>
+          <w:szCs w:val="24"/>
+        </w:rPr>
+        <w:t xml:space="preserve"> Schwarz</w:t>
+      </w:r>
+      <w:r>
+        <w:rPr>
+          <w:rFonts w:cstheme="minorHAnsi"/>
+          <w:sz w:val="24"/>
+          <w:szCs w:val="24"/>
+        </w:rPr>
+        <w:t xml:space="preserve"> note, it is </w:t>
+      </w:r>
+      <w:r>
+        <w:rPr>
+          <w:rFonts w:cstheme="minorHAnsi"/>
+          <w:sz w:val="24"/>
+          <w:szCs w:val="24"/>
+        </w:rPr>
+        <w:t xml:space="preserve">also </w:t>
+      </w:r>
+      <w:r>
+        <w:rPr>
+          <w:rFonts w:cstheme="minorHAnsi"/>
+          <w:sz w:val="24"/>
+          <w:szCs w:val="24"/>
+        </w:rPr>
+        <w:t>possible that this decrease is caused by systematic difference</w:t>
+      </w:r>
+      <w:r>
+        <w:rPr>
+          <w:rFonts w:cstheme="minorHAnsi"/>
+          <w:sz w:val="24"/>
+          <w:szCs w:val="24"/>
+        </w:rPr>
+        <w:t>s</w:t>
+      </w:r>
+      <w:r>
+        <w:rPr>
+          <w:rFonts w:cstheme="minorHAnsi"/>
+          <w:sz w:val="24"/>
+          <w:szCs w:val="24"/>
+        </w:rPr>
+        <w:t xml:space="preserve"> between</w:t>
+      </w:r>
+      <w:r>
+        <w:rPr>
+          <w:rFonts w:cstheme="minorHAnsi"/>
+          <w:sz w:val="24"/>
+          <w:szCs w:val="24"/>
+        </w:rPr>
+        <w:t xml:space="preserve"> preregistered </w:t>
+      </w:r>
+      <w:r>
+        <w:rPr>
+          <w:rFonts w:cstheme="minorHAnsi"/>
+          <w:sz w:val="24"/>
+          <w:szCs w:val="24"/>
+        </w:rPr>
+        <w:t xml:space="preserve">and non-preregistered studies </w:t>
+      </w:r>
+      <w:r>
+        <w:rPr>
+          <w:rFonts w:cstheme="minorHAnsi"/>
+          <w:sz w:val="24"/>
+          <w:szCs w:val="24"/>
+        </w:rPr>
+        <w:fldChar w:fldCharType="begin"/>
+      </w:r>
+      <w:r>
+        <w:rPr>
+          <w:rFonts w:cstheme="minorHAnsi"/>
+          <w:sz w:val="24"/>
+          <w:szCs w:val="24"/>
+        </w:rPr>
+        <w:instrText xml:space="preserve"> ADDIN EN.CITE &lt;EndNote&gt;&lt;Cite&gt;&lt;Author&gt;Schäfer&lt;/Author&gt;&lt;Year&gt;2019&lt;/Year&gt;&lt;RecNum&gt;1048&lt;/RecNum&gt;&lt;DisplayText&gt;(Schäfer &amp;amp; Schwarz, 2019)&lt;/DisplayText&gt;&lt;record&gt;&lt;rec-number&gt;1048&lt;/rec-number&gt;&lt;foreign-keys&gt;&lt;key app="EN" db-id="9xrafw5sx95dvre9w5hpevd89fzwtwr9twsw" timestamp="1559606846"&gt;1048&lt;/key&gt;&lt;/foreign-keys&gt;&lt;ref-type name="Journal Article"&gt;17&lt;/ref-type&gt;&lt;contributors&gt;&lt;authors&gt;&lt;author&gt;Schäfer, Thomas&lt;/author&gt;&lt;author&gt;Schwarz, Marcus A.&lt;/author&gt;&lt;/authors&gt;&lt;/contributors&gt;&lt;titles&gt;&lt;title&gt;The Meaningfulness of Effect Sizes in Psychological Research: Differences Between Sub-Disciplines and the Impact of Potential Biases&lt;/title&gt;&lt;secondary-title&gt;Frontiers in Psychology&lt;/secondary-title&gt;&lt;/titles&gt;&lt;periodical&gt;&lt;full-title&gt;Frontiers in Psychology&lt;/full-title&gt;&lt;/periodical&gt;&lt;pages&gt;813&lt;/pages&gt;&lt;volume&gt;10&lt;/volume&gt;&lt;dates&gt;&lt;year&gt;2019&lt;/year&gt;&lt;/dates&gt;&lt;isbn&gt;1664-1078&lt;/isbn&gt;&lt;work-type&gt;10.3389/fpsyg.2019.00813&lt;/work-type&gt;&lt;urls&gt;&lt;related-urls&gt;&lt;url&gt;https://www.frontiersin.org/article/10.3389/fpsyg.2019.00813&lt;/url&gt;&lt;/related-urls&gt;&lt;/urls&gt;&lt;/record&gt;&lt;/Cite&gt;&lt;/EndNote&gt;</w:instrText>
+      </w:r>
+      <w:r>
+        <w:rPr>
+          <w:rFonts w:cstheme="minorHAnsi"/>
+          <w:sz w:val="24"/>
+          <w:szCs w:val="24"/>
+        </w:rPr>
+        <w:fldChar w:fldCharType="separate"/>
+      </w:r>
+      <w:r>
+        <w:rPr>
+          <w:rFonts w:cstheme="minorHAnsi"/>
+          <w:noProof/>
+          <w:sz w:val="24"/>
+          <w:szCs w:val="24"/>
+        </w:rPr>
+        <w:t>(Schäfer &amp; Schwarz, 2019)</w:t>
+      </w:r>
+      <w:r>
+        <w:rPr>
+          <w:rFonts w:cstheme="minorHAnsi"/>
+          <w:sz w:val="24"/>
+          <w:szCs w:val="24"/>
+        </w:rPr>
+        <w:fldChar w:fldCharType="end"/>
+      </w:r>
+      <w:r>
+        <w:rPr>
+          <w:rFonts w:cstheme="minorHAnsi"/>
+          <w:sz w:val="24"/>
+          <w:szCs w:val="24"/>
+        </w:rPr>
+        <w:t>.</w:t>
+      </w:r>
       <w:bookmarkEnd w:id="6"/>
-      <w:r>
-        <w:rPr>
-          <w:rFonts w:cstheme="minorHAnsi"/>
-          <w:sz w:val="24"/>
-          <w:szCs w:val="24"/>
-        </w:rPr>
-        <w:fldChar w:fldCharType="begin"/>
-      </w:r>
-      <w:r>
-        <w:rPr>
-          <w:rFonts w:cstheme="minorHAnsi"/>
-          <w:sz w:val="24"/>
-          <w:szCs w:val="24"/>
-        </w:rPr>
-        <w:instrText xml:space="preserve"> ADDIN EN.CITE &lt;EndNote&gt;&lt;Cite AuthorYear="1"&gt;&lt;Author&gt;Stanley&lt;/Author&gt;&lt;RecNum&gt;1002&lt;/RecNum&gt;&lt;DisplayText&gt;Stanley, Carter, and Doucouliagos (2018)&lt;/DisplayText&gt;&lt;record&gt;&lt;rec-number&gt;1002&lt;/rec-number&gt;&lt;foreign-keys&gt;&lt;key app="EN" db-id="9xrafw5sx95dvre9w5hpevd89fzwtwr9twsw" timestamp="1541134350"&gt;1002&lt;/key&gt;&lt;/foreign-keys&gt;&lt;ref-type name="Journal Article"&gt;17&lt;/ref-type&gt;&lt;contributors&gt;&lt;authors&gt;&lt;author&gt;Stanley, T. D.&lt;/author&gt;&lt;author&gt;Carter, Evan C.&lt;/author&gt;&lt;author&gt;Doucouliagos, Hristos&lt;/author&gt;&lt;/authors&gt;&lt;/contributors&gt;&lt;auth-address&gt;Deakin Lab for the Meta-Analysis of Research (DeLMAR), School of Business, Deakin University, Human Research and Engineering Directorate, U.S. Army Research Laboratory, Aberdeen Proving Ground, Maryland, Department of Economics, DeLMAR, and Alfred Deakin Institute for Citizenship and Globalisation, Deakin University&lt;/auth-address&gt;&lt;titles&gt;&lt;title&gt;What Meta-Analyses Reveal About the Replicability of Psychological Research&lt;/title&gt;&lt;secondary-title&gt;Psychological Bulletin&lt;/secondary-title&gt;&lt;/titles&gt;&lt;periodical&gt;&lt;full-title&gt;Psychological Bulletin&lt;/full-title&gt;&lt;/periodical&gt;&lt;dates&gt;&lt;year&gt;2018&lt;/year&gt;&lt;pub-dates&gt;&lt;date&gt;2018&lt;/date&gt;&lt;/pub-dates&gt;&lt;/dates&gt;&lt;urls&gt;&lt;/urls&gt;&lt;remote-database-name&gt;Journals@&lt;/remote-database-name&gt;&lt;remote-database-provider&gt;Ovid Technologies&lt;/remote-database-provider&gt;&lt;/record&gt;&lt;/Cite&gt;&lt;/EndNote&gt;</w:instrText>
-      </w:r>
-      <w:r>
-        <w:rPr>
-          <w:rFonts w:cstheme="minorHAnsi"/>
-          <w:sz w:val="24"/>
-          <w:szCs w:val="24"/>
-        </w:rPr>
-        <w:fldChar w:fldCharType="separate"/>
-      </w:r>
-      <w:r>
-        <w:rPr>
-          <w:rFonts w:cstheme="minorHAnsi"/>
-          <w:noProof/>
-          <w:sz w:val="24"/>
-          <w:szCs w:val="24"/>
-        </w:rPr>
-        <w:t>Stanley, Carter, and Doucouliagos (2018)</w:t>
-      </w:r>
-      <w:r>
-        <w:rPr>
-          <w:rFonts w:cstheme="minorHAnsi"/>
-          <w:sz w:val="24"/>
-          <w:szCs w:val="24"/>
-        </w:rPr>
-        <w:fldChar w:fldCharType="end"/>
-      </w:r>
-      <w:r>
-        <w:rPr>
-          <w:rFonts w:cstheme="minorHAnsi"/>
-          <w:sz w:val="24"/>
-          <w:szCs w:val="24"/>
-        </w:rPr>
-        <w:t xml:space="preserve"> used several meta-analytic bias</w:t>
-      </w:r>
-      <w:r>
-        <w:rPr>
-          <w:rFonts w:cstheme="minorHAnsi"/>
-          <w:sz w:val="24"/>
-          <w:szCs w:val="24"/>
-        </w:rPr>
-        <w:t>-</w:t>
-      </w:r>
-      <w:r>
-        <w:rPr>
-          <w:rFonts w:cstheme="minorHAnsi"/>
-          <w:sz w:val="24"/>
-          <w:szCs w:val="24"/>
-        </w:rPr>
-        <w:t>adjustment methods (specifically using three different estimators; WLS, WAAP-WLS, and PET-PEESE) in a reanalysis of 200 meta-analyses published in Psychological Bulletin. They</w:t>
-      </w:r>
-      <w:r>
-        <w:rPr>
-          <w:rFonts w:cstheme="minorHAnsi"/>
-          <w:sz w:val="24"/>
-          <w:szCs w:val="24"/>
-        </w:rPr>
-        <w:t xml:space="preserve"> found</w:t>
-      </w:r>
-      <w:r>
-        <w:rPr>
-          <w:rFonts w:cstheme="minorHAnsi"/>
-          <w:sz w:val="24"/>
-          <w:szCs w:val="24"/>
-        </w:rPr>
-        <w:t xml:space="preserve"> a median effect size exaggeration of 8 to 15%, with the range depending on the meta-analytic bias reduction method used. As </w:t>
-      </w:r>
-      <w:r>
-        <w:rPr>
-          <w:rFonts w:cstheme="minorHAnsi"/>
-          <w:sz w:val="24"/>
-          <w:szCs w:val="24"/>
-        </w:rPr>
-        <w:fldChar w:fldCharType="begin"/>
-      </w:r>
-      <w:r>
-        <w:rPr>
-          <w:rFonts w:cstheme="minorHAnsi"/>
-          <w:sz w:val="24"/>
-          <w:szCs w:val="24"/>
-        </w:rPr>
-        <w:instrText xml:space="preserve"> ADDIN EN.CITE &lt;EndNote&gt;&lt;Cite AuthorYear="1"&gt;&lt;Author&gt;Stanley&lt;/Author&gt;&lt;RecNum&gt;1002&lt;/RecNum&gt;&lt;DisplayText&gt;Stanley et al. (2018)&lt;/DisplayText&gt;&lt;record&gt;&lt;rec-number&gt;1002&lt;/rec-number&gt;&lt;foreign-keys&gt;&lt;key app="EN" db-id="9xrafw5sx95dvre9w5hpevd89fzwtwr9twsw" timestamp="1541134350"&gt;1002&lt;/key&gt;&lt;/foreign-keys&gt;&lt;ref-type name="Journal Article"&gt;17&lt;/ref-type&gt;&lt;contributors&gt;&lt;authors&gt;&lt;author&gt;Stanley, T. D.&lt;/author&gt;&lt;author&gt;Carter, Evan C.&lt;/author&gt;&lt;author&gt;Doucouliagos, Hristos&lt;/author&gt;&lt;/authors&gt;&lt;/contributors&gt;&lt;auth-address&gt;Deakin Lab for the Meta-Analysis of Research (DeLMAR), School of Business, Deakin University, Human Research and Engineering Directorate, U.S. Army Research Laboratory, Aberdeen Proving Ground, Maryland, Department of Economics, DeLMAR, and Alfred Deakin Institute for Citizenship and Globalisation, Deakin University&lt;/auth-address&gt;&lt;titles&gt;&lt;title&gt;What Meta-Analyses Reveal About the Replicability of Psychological Research&lt;/title&gt;&lt;secondary-title&gt;Psychological Bulletin&lt;/secondary-title&gt;&lt;/titles&gt;&lt;periodical&gt;&lt;full-title&gt;Psychological Bulletin&lt;/full-title&gt;&lt;/periodical&gt;&lt;dates&gt;&lt;year&gt;2018&lt;/year&gt;&lt;pub-dates&gt;&lt;date&gt;2018&lt;/date&gt;&lt;/pub-dates&gt;&lt;/dates&gt;&lt;urls&gt;&lt;/urls&gt;&lt;remote-database-name&gt;Journals@&lt;/remote-database-name&gt;&lt;remote-database-provider&gt;Ovid Technologies&lt;/remote-database-provider&gt;&lt;/record&gt;&lt;/Cite&gt;&lt;/EndNote&gt;</w:instrText>
-      </w:r>
-      <w:r>
-        <w:rPr>
-          <w:rFonts w:cstheme="minorHAnsi"/>
-          <w:sz w:val="24"/>
-          <w:szCs w:val="24"/>
-        </w:rPr>
-        <w:fldChar w:fldCharType="separate"/>
-      </w:r>
-      <w:r>
-        <w:rPr>
-          <w:rFonts w:cstheme="minorHAnsi"/>
-          <w:noProof/>
-          <w:sz w:val="24"/>
-          <w:szCs w:val="24"/>
-        </w:rPr>
-        <w:t>Stanley et al. (2018)</w:t>
-      </w:r>
-      <w:r>
-        <w:rPr>
-          <w:rFonts w:cstheme="minorHAnsi"/>
-          <w:sz w:val="24"/>
-          <w:szCs w:val="24"/>
-        </w:rPr>
-        <w:fldChar w:fldCharType="end"/>
-      </w:r>
-      <w:r>
-        <w:rPr>
-          <w:rFonts w:cstheme="minorHAnsi"/>
-          <w:sz w:val="24"/>
-          <w:szCs w:val="24"/>
-        </w:rPr>
-        <w:t xml:space="preserve"> point out, this study estimates the effect of publication bias using a likely unrepresentative literature, and it is unclear how much this estimate is likely to generalize outside of the pages of Psychological Bulletin</w:t>
-      </w:r>
-      <w:r>
-        <w:rPr>
-          <w:rFonts w:cstheme="minorHAnsi"/>
-          <w:sz w:val="24"/>
-          <w:szCs w:val="24"/>
-        </w:rPr>
-        <w:t xml:space="preserve">. </w:t>
-      </w:r>
-      <w:bookmarkStart w:id="7" w:name="_Hlk10537349"/>
-      <w:r>
-        <w:rPr>
-          <w:rFonts w:cstheme="minorHAnsi"/>
-          <w:color w:val="000000"/>
-          <w:sz w:val="24"/>
-          <w:szCs w:val="24"/>
-          <w:shd w:val="clear" w:color="auto" w:fill="FFFFFF"/>
-        </w:rPr>
-        <w:t xml:space="preserve">Schäfer and Schwarz </w:t>
-      </w:r>
-      <w:r>
-        <w:rPr>
-          <w:rFonts w:cstheme="minorHAnsi"/>
-          <w:color w:val="000000"/>
-          <w:sz w:val="24"/>
-          <w:szCs w:val="24"/>
-          <w:shd w:val="clear" w:color="auto" w:fill="FFFFFF"/>
-        </w:rPr>
-        <w:t xml:space="preserve">(2019) </w:t>
-      </w:r>
-      <w:r>
-        <w:rPr>
-          <w:rFonts w:cstheme="minorHAnsi"/>
-          <w:color w:val="000000"/>
-          <w:sz w:val="24"/>
-          <w:szCs w:val="24"/>
-          <w:shd w:val="clear" w:color="auto" w:fill="FFFFFF"/>
-        </w:rPr>
-        <w:t xml:space="preserve">show that </w:t>
-      </w:r>
-      <w:r>
-        <w:rPr>
-          <w:rFonts w:cstheme="minorHAnsi"/>
-          <w:sz w:val="24"/>
-          <w:szCs w:val="24"/>
-        </w:rPr>
-        <w:t xml:space="preserve">effect sizes </w:t>
-      </w:r>
-      <w:r>
-        <w:rPr>
-          <w:rFonts w:cstheme="minorHAnsi"/>
-          <w:sz w:val="24"/>
-          <w:szCs w:val="24"/>
-        </w:rPr>
-        <w:t>found</w:t>
-      </w:r>
-      <w:r>
-        <w:rPr>
-          <w:rFonts w:cstheme="minorHAnsi"/>
-          <w:sz w:val="24"/>
-          <w:szCs w:val="24"/>
-        </w:rPr>
-        <w:t xml:space="preserve"> in preregistered studies are, on average, much smaller (</w:t>
-      </w:r>
-      <w:r>
-        <w:rPr>
-          <w:rFonts w:cstheme="minorHAnsi"/>
-          <w:sz w:val="24"/>
-          <w:szCs w:val="24"/>
-        </w:rPr>
-        <w:t xml:space="preserve">with a </w:t>
-      </w:r>
-      <w:r>
-        <w:rPr>
-          <w:rFonts w:cstheme="minorHAnsi"/>
-          <w:sz w:val="24"/>
-          <w:szCs w:val="24"/>
-        </w:rPr>
-        <w:t xml:space="preserve">median </w:t>
-      </w:r>
-      <w:r>
-        <w:rPr>
-          <w:rFonts w:cstheme="minorHAnsi"/>
-          <w:sz w:val="24"/>
-          <w:szCs w:val="24"/>
-        </w:rPr>
-        <w:t>correlation</w:t>
-      </w:r>
-      <w:r>
-        <w:rPr>
-          <w:rFonts w:cstheme="minorHAnsi"/>
-          <w:sz w:val="24"/>
-          <w:szCs w:val="24"/>
-        </w:rPr>
-        <w:t xml:space="preserve"> </w:t>
-      </w:r>
-      <w:r>
-        <w:rPr>
-          <w:rFonts w:cstheme="minorHAnsi"/>
-          <w:sz w:val="24"/>
-          <w:szCs w:val="24"/>
-        </w:rPr>
-        <w:t>of</w:t>
-      </w:r>
-      <w:r>
-        <w:rPr>
-          <w:rFonts w:cstheme="minorHAnsi"/>
-          <w:sz w:val="24"/>
-          <w:szCs w:val="24"/>
-        </w:rPr>
-        <w:t xml:space="preserve"> 0.16) than </w:t>
-      </w:r>
-      <w:r>
-        <w:rPr>
-          <w:rFonts w:cstheme="minorHAnsi"/>
-          <w:sz w:val="24"/>
-          <w:szCs w:val="24"/>
-        </w:rPr>
-        <w:t xml:space="preserve">those reported in </w:t>
-      </w:r>
-      <w:r>
-        <w:rPr>
-          <w:rFonts w:cstheme="minorHAnsi"/>
-          <w:sz w:val="24"/>
-          <w:szCs w:val="24"/>
-        </w:rPr>
-        <w:t>non-preregistered published studies (</w:t>
-      </w:r>
-      <w:r>
-        <w:rPr>
-          <w:rFonts w:cstheme="minorHAnsi"/>
-          <w:sz w:val="24"/>
-          <w:szCs w:val="24"/>
-        </w:rPr>
-        <w:t xml:space="preserve">with a </w:t>
-      </w:r>
-      <w:r>
-        <w:rPr>
-          <w:rFonts w:cstheme="minorHAnsi"/>
-          <w:sz w:val="24"/>
-          <w:szCs w:val="24"/>
-        </w:rPr>
-        <w:t xml:space="preserve">median </w:t>
-      </w:r>
-      <w:r>
-        <w:rPr>
-          <w:rFonts w:cstheme="minorHAnsi"/>
-          <w:sz w:val="24"/>
-          <w:szCs w:val="24"/>
-        </w:rPr>
-        <w:t>correlation of</w:t>
-      </w:r>
-      <w:r>
-        <w:rPr>
-          <w:rFonts w:cstheme="minorHAnsi"/>
-          <w:sz w:val="24"/>
-          <w:szCs w:val="24"/>
-        </w:rPr>
-        <w:t xml:space="preserve"> 0.36</w:t>
-      </w:r>
-      <w:r>
-        <w:rPr>
-          <w:rFonts w:cstheme="minorHAnsi"/>
-          <w:sz w:val="24"/>
-          <w:szCs w:val="24"/>
-        </w:rPr>
-        <w:t xml:space="preserve">) and suggest that this difference is likely to be at least in part driven by the use of QRPs in </w:t>
-      </w:r>
-      <w:r>
-        <w:rPr>
-          <w:rFonts w:cstheme="minorHAnsi"/>
-          <w:sz w:val="24"/>
-          <w:szCs w:val="24"/>
-        </w:rPr>
-        <w:t>non-preregistered studies</w:t>
-      </w:r>
-      <w:r>
-        <w:rPr>
-          <w:rFonts w:cstheme="minorHAnsi"/>
-          <w:sz w:val="24"/>
-          <w:szCs w:val="24"/>
-        </w:rPr>
-        <w:t>.</w:t>
-      </w:r>
-      <w:r>
-        <w:rPr>
-          <w:rFonts w:cstheme="minorHAnsi"/>
-          <w:sz w:val="24"/>
-          <w:szCs w:val="24"/>
-        </w:rPr>
-        <w:t xml:space="preserve"> However, as </w:t>
-      </w:r>
-      <w:r>
-        <w:rPr>
-          <w:rFonts w:cstheme="minorHAnsi"/>
-          <w:sz w:val="24"/>
-          <w:szCs w:val="24"/>
-        </w:rPr>
-        <w:t>Schäfer</w:t>
-      </w:r>
-      <w:r>
-        <w:rPr>
-          <w:rFonts w:cstheme="minorHAnsi"/>
-          <w:sz w:val="24"/>
-          <w:szCs w:val="24"/>
-        </w:rPr>
-        <w:t xml:space="preserve"> and</w:t>
-      </w:r>
-      <w:r>
-        <w:rPr>
-          <w:rFonts w:cstheme="minorHAnsi"/>
-          <w:sz w:val="24"/>
-          <w:szCs w:val="24"/>
-        </w:rPr>
-        <w:t xml:space="preserve"> Schwarz</w:t>
-      </w:r>
-      <w:r>
-        <w:rPr>
-          <w:rFonts w:cstheme="minorHAnsi"/>
-          <w:sz w:val="24"/>
-          <w:szCs w:val="24"/>
-        </w:rPr>
-        <w:t xml:space="preserve"> note, it is </w:t>
-      </w:r>
-      <w:r>
-        <w:rPr>
-          <w:rFonts w:cstheme="minorHAnsi"/>
-          <w:sz w:val="24"/>
-          <w:szCs w:val="24"/>
-        </w:rPr>
-        <w:t xml:space="preserve">also </w:t>
-      </w:r>
-      <w:r>
-        <w:rPr>
-          <w:rFonts w:cstheme="minorHAnsi"/>
-          <w:sz w:val="24"/>
-          <w:szCs w:val="24"/>
-        </w:rPr>
-        <w:t>possible that this decrease is caused by systematic difference</w:t>
-      </w:r>
-      <w:r>
-        <w:rPr>
-          <w:rFonts w:cstheme="minorHAnsi"/>
-          <w:sz w:val="24"/>
-          <w:szCs w:val="24"/>
-        </w:rPr>
-        <w:t>s</w:t>
-      </w:r>
-      <w:r>
-        <w:rPr>
-          <w:rFonts w:cstheme="minorHAnsi"/>
-          <w:sz w:val="24"/>
-          <w:szCs w:val="24"/>
-        </w:rPr>
-        <w:t xml:space="preserve"> between</w:t>
-      </w:r>
-      <w:r>
-        <w:rPr>
-          <w:rFonts w:cstheme="minorHAnsi"/>
-          <w:sz w:val="24"/>
-          <w:szCs w:val="24"/>
-        </w:rPr>
-        <w:t xml:space="preserve"> preregistered </w:t>
-      </w:r>
-      <w:r>
-        <w:rPr>
-          <w:rFonts w:cstheme="minorHAnsi"/>
-          <w:sz w:val="24"/>
-          <w:szCs w:val="24"/>
-        </w:rPr>
-        <w:t xml:space="preserve">and non-preregistered studies </w:t>
-      </w:r>
-      <w:r>
-        <w:rPr>
-          <w:rFonts w:cstheme="minorHAnsi"/>
-          <w:sz w:val="24"/>
-          <w:szCs w:val="24"/>
-        </w:rPr>
-        <w:fldChar w:fldCharType="begin"/>
-      </w:r>
-      <w:r>
-        <w:rPr>
-          <w:rFonts w:cstheme="minorHAnsi"/>
-          <w:sz w:val="24"/>
-          <w:szCs w:val="24"/>
-        </w:rPr>
-        <w:instrText xml:space="preserve"> ADDIN EN.CITE &lt;EndNote&gt;&lt;Cite&gt;&lt;Author&gt;Schäfer&lt;/Author&gt;&lt;Year&gt;2019&lt;/Year&gt;&lt;RecNum&gt;1048&lt;/RecNum&gt;&lt;DisplayText&gt;(Schäfer &amp;amp; Schwarz, 2019)&lt;/DisplayText&gt;&lt;record&gt;&lt;rec-number&gt;1048&lt;/rec-number&gt;&lt;foreign-keys&gt;&lt;key app="EN" db-id="9xrafw5sx95dvre9w5hpevd89fzwtwr9twsw" timestamp="1559606846"&gt;1048&lt;/key&gt;&lt;/foreign-keys&gt;&lt;ref-type name="Journal Article"&gt;17&lt;/ref-type&gt;&lt;contributors&gt;&lt;authors&gt;&lt;author&gt;Schäfer, Thomas&lt;/author&gt;&lt;author&gt;Schwarz, Marcus A.&lt;/author&gt;&lt;/authors&gt;&lt;/contributors&gt;&lt;titles&gt;&lt;title&gt;The Meaningfulness of Effect Sizes in Psychological Research: Differences Between Sub-Disciplines and the Impact of Potential Biases&lt;/title&gt;&lt;secondary-title&gt;Frontiers in Psychology&lt;/secondary-title&gt;&lt;/titles&gt;&lt;periodical&gt;&lt;full-title&gt;Frontiers in Psychology&lt;/full-title&gt;&lt;/periodical&gt;&lt;pages&gt;813&lt;/pages&gt;&lt;volume&gt;10&lt;/volume&gt;&lt;dates&gt;&lt;year&gt;2019&lt;/year&gt;&lt;/dates&gt;&lt;isbn&gt;1664-1078&lt;/isbn&gt;&lt;work-type&gt;10.3389/fpsyg.2019.00813&lt;/work-type&gt;&lt;urls&gt;&lt;related-urls&gt;&lt;url&gt;https://www.frontiersin.org/article/10.3389/fpsyg.2019.00813&lt;/url&gt;&lt;/related-urls&gt;&lt;/urls&gt;&lt;/record&gt;&lt;/Cite&gt;&lt;/EndNote&gt;</w:instrText>
-      </w:r>
-      <w:r>
-        <w:rPr>
-          <w:rFonts w:cstheme="minorHAnsi"/>
-          <w:sz w:val="24"/>
-          <w:szCs w:val="24"/>
-        </w:rPr>
-        <w:fldChar w:fldCharType="separate"/>
-      </w:r>
-      <w:r>
-        <w:rPr>
-          <w:rFonts w:cstheme="minorHAnsi"/>
-          <w:noProof/>
-          <w:sz w:val="24"/>
-          <w:szCs w:val="24"/>
-        </w:rPr>
-        <w:t>(Schäfer &amp; Schwarz, 2019)</w:t>
-      </w:r>
-      <w:r>
-        <w:rPr>
-          <w:rFonts w:cstheme="minorHAnsi"/>
-          <w:sz w:val="24"/>
-          <w:szCs w:val="24"/>
-        </w:rPr>
-        <w:fldChar w:fldCharType="end"/>
-      </w:r>
-      <w:r>
-        <w:rPr>
-          <w:rFonts w:cstheme="minorHAnsi"/>
-          <w:sz w:val="24"/>
-          <w:szCs w:val="24"/>
-        </w:rPr>
-        <w:t>.</w:t>
-      </w:r>
-      <w:bookmarkEnd w:id="7"/>
     </w:p>
     <w:p>
       <w:pPr>
@@ -5676,6 +5701,11 @@
       <w:pPr>
         <w:spacing w:line="360" w:lineRule="auto"/>
         <w:ind w:firstLine="720"/>
+        <w:rPr>
+          <w:rFonts w:cstheme="minorHAnsi"/>
+          <w:sz w:val="24"/>
+          <w:szCs w:val="24"/>
+        </w:rPr>
       </w:pPr>
       <w:r>
         <w:rPr>
@@ -5693,6 +5723,270 @@
           <w:szCs w:val="24"/>
         </w:rPr>
         <w:t xml:space="preserve"> </w:t>
+      </w:r>
+    </w:p>
+    <w:p>
+      <w:pPr>
+        <w:pStyle w:val="Heading2"/>
+      </w:pPr>
+      <w:r>
+        <w:t>Disclosures</w:t>
+      </w:r>
+    </w:p>
+    <w:p>
+      <w:pPr>
+        <w:spacing w:line="360" w:lineRule="auto"/>
+        <w:ind w:firstLine="720"/>
+        <w:rPr>
+          <w:sz w:val="24"/>
+          <w:szCs w:val="24"/>
+        </w:rPr>
+      </w:pPr>
+      <w:r>
+        <w:rPr>
+          <w:sz w:val="24"/>
+          <w:szCs w:val="24"/>
+          <w:lang w:val="en-US"/>
+        </w:rPr>
+        <w:t>We report how we determined our sample size, all data exclusions, all manipulations, and all measures in the study.</w:t>
+      </w:r>
+      <w:r>
+        <w:rPr>
+          <w:sz w:val="24"/>
+          <w:szCs w:val="24"/>
+          <w:lang w:val="en-US"/>
+        </w:rPr>
+        <w:t xml:space="preserve"> </w:t>
+      </w:r>
+      <w:r>
+        <w:rPr>
+          <w:sz w:val="24"/>
+          <w:szCs w:val="24"/>
+          <w:lang w:val="en-US"/>
+        </w:rPr>
+        <w:t xml:space="preserve">All analyses were exploratory, and additional models which were developed and considered are not presented here. See </w:t>
+      </w:r>
+      <w:hyperlink r:id="rId15" w:history="1">
+        <w:r>
+          <w:rPr>
+            <w:color w:val="4F81BD"/>
+            <w:sz w:val="24"/>
+            <w:szCs w:val="24"/>
+            <w:u w:val="single"/>
+            <w:lang w:val="en-US"/>
+          </w:rPr>
+          <w:t>https://github.com/fsingletonthorn/effectSizeAdjustment</w:t>
+        </w:r>
+      </w:hyperlink>
+      <w:r>
+        <w:rPr>
+          <w:sz w:val="24"/>
+          <w:szCs w:val="24"/>
+          <w:lang w:val="en-US"/>
+        </w:rPr>
+        <w:t xml:space="preserve"> for a git repository with a record of all interim models and for all model code and data</w:t>
+      </w:r>
+      <w:r>
+        <w:rPr>
+          <w:sz w:val="24"/>
+          <w:szCs w:val="24"/>
+          <w:lang w:val="en-US"/>
+        </w:rPr>
+        <w:t>.</w:t>
+      </w:r>
+      <w:r>
+        <w:rPr>
+          <w:sz w:val="24"/>
+          <w:szCs w:val="24"/>
+          <w:lang w:val="en-US"/>
+        </w:rPr>
+        <w:t xml:space="preserve"> </w:t>
+      </w:r>
+      <w:r>
+        <w:rPr>
+          <w:sz w:val="24"/>
+          <w:szCs w:val="24"/>
+          <w:lang w:val="en-US"/>
+        </w:rPr>
+        <w:t>S</w:t>
+      </w:r>
+      <w:r>
+        <w:rPr>
+          <w:sz w:val="24"/>
+          <w:szCs w:val="24"/>
+          <w:lang w:val="en-US"/>
+        </w:rPr>
+        <w:t xml:space="preserve">ee </w:t>
+      </w:r>
+      <w:hyperlink r:id="rId16" w:history="1">
+        <w:r>
+          <w:rPr>
+            <w:color w:val="4F81BD"/>
+            <w:sz w:val="24"/>
+            <w:szCs w:val="24"/>
+            <w:u w:val="single"/>
+            <w:lang w:val="en-US"/>
+          </w:rPr>
+          <w:t>https://osf.io/daj8b</w:t>
+        </w:r>
+      </w:hyperlink>
+      <w:r>
+        <w:rPr>
+          <w:sz w:val="24"/>
+          <w:szCs w:val="24"/>
+          <w:lang w:val="en-US"/>
+        </w:rPr>
+        <w:t xml:space="preserve"> for the preregistration of this project</w:t>
+      </w:r>
+      <w:r>
+        <w:rPr>
+          <w:sz w:val="24"/>
+          <w:szCs w:val="24"/>
+          <w:lang w:val="en-US"/>
+        </w:rPr>
+        <w:t xml:space="preserve"> specifying </w:t>
+      </w:r>
+      <w:r>
+        <w:rPr>
+          <w:sz w:val="24"/>
+          <w:szCs w:val="24"/>
+          <w:lang w:val="en-US"/>
+        </w:rPr>
+        <w:t xml:space="preserve">the </w:t>
+      </w:r>
+      <w:r>
+        <w:rPr>
+          <w:sz w:val="24"/>
+          <w:szCs w:val="24"/>
+          <w:lang w:val="en-US"/>
+        </w:rPr>
+        <w:t xml:space="preserve">research questions </w:t>
+      </w:r>
+      <w:r>
+        <w:rPr>
+          <w:sz w:val="24"/>
+          <w:szCs w:val="24"/>
+          <w:lang w:val="en-US"/>
+        </w:rPr>
+        <w:t xml:space="preserve">to be addressed </w:t>
+      </w:r>
+      <w:r>
+        <w:rPr>
+          <w:sz w:val="24"/>
+          <w:szCs w:val="24"/>
+          <w:lang w:val="en-US"/>
+        </w:rPr>
+        <w:t xml:space="preserve">and </w:t>
+      </w:r>
+      <w:r>
+        <w:rPr>
+          <w:sz w:val="24"/>
+          <w:szCs w:val="24"/>
+          <w:lang w:val="en-US"/>
+        </w:rPr>
+        <w:t xml:space="preserve">the </w:t>
+      </w:r>
+      <w:r>
+        <w:rPr>
+          <w:sz w:val="24"/>
+          <w:szCs w:val="24"/>
+          <w:lang w:val="en-US"/>
+        </w:rPr>
+        <w:t>general analytic approach</w:t>
+      </w:r>
+      <w:r>
+        <w:rPr>
+          <w:sz w:val="24"/>
+          <w:szCs w:val="24"/>
+          <w:lang w:val="en-US"/>
+        </w:rPr>
+        <w:t xml:space="preserve"> </w:t>
+      </w:r>
+      <w:r>
+        <w:rPr>
+          <w:sz w:val="24"/>
+          <w:szCs w:val="24"/>
+          <w:lang w:val="en-US"/>
+        </w:rPr>
+        <w:t xml:space="preserve">used </w:t>
+      </w:r>
+      <w:r>
+        <w:rPr>
+          <w:sz w:val="24"/>
+          <w:szCs w:val="24"/>
+          <w:lang w:val="en-US"/>
+        </w:rPr>
+        <w:t xml:space="preserve">for </w:t>
+      </w:r>
+      <w:r>
+        <w:rPr>
+          <w:sz w:val="24"/>
+          <w:szCs w:val="24"/>
+          <w:lang w:val="en-US"/>
+        </w:rPr>
+        <w:t>A</w:t>
+      </w:r>
+      <w:r>
+        <w:rPr>
+          <w:sz w:val="24"/>
+          <w:szCs w:val="24"/>
+          <w:lang w:val="en-US"/>
+        </w:rPr>
+        <w:t>nalyses 1 - 3</w:t>
+      </w:r>
+      <w:r>
+        <w:rPr>
+          <w:sz w:val="24"/>
+          <w:szCs w:val="24"/>
+          <w:lang w:val="en-US"/>
+        </w:rPr>
+        <w:t xml:space="preserve">. </w:t>
+      </w:r>
+      <w:r>
+        <w:rPr>
+          <w:sz w:val="24"/>
+          <w:szCs w:val="24"/>
+          <w:lang w:val="en-US"/>
+        </w:rPr>
+        <w:t xml:space="preserve">All of the data and analysis code used in this study, and an </w:t>
+      </w:r>
+      <w:proofErr w:type="spellStart"/>
+      <w:r>
+        <w:rPr>
+          <w:sz w:val="24"/>
+          <w:szCs w:val="24"/>
+          <w:lang w:val="en-US"/>
+        </w:rPr>
+        <w:t>RMarkdown</w:t>
+      </w:r>
+      <w:proofErr w:type="spellEnd"/>
+      <w:r>
+        <w:rPr>
+          <w:sz w:val="24"/>
+          <w:szCs w:val="24"/>
+          <w:lang w:val="en-US"/>
+        </w:rPr>
+        <w:t xml:space="preserve"> document to allow the current paper to be easily reproduced, are available from </w:t>
+      </w:r>
+      <w:hyperlink r:id="rId17" w:history="1">
+        <w:r>
+          <w:rPr>
+            <w:color w:val="4F81BD"/>
+            <w:sz w:val="24"/>
+            <w:szCs w:val="24"/>
+            <w:u w:val="single"/>
+            <w:lang w:val="en-US"/>
+          </w:rPr>
+          <w:t>https://osf.io/7qvna/</w:t>
+        </w:r>
+      </w:hyperlink>
+      <w:r>
+        <w:rPr>
+          <w:sz w:val="24"/>
+          <w:szCs w:val="24"/>
+          <w:lang w:val="en-US"/>
+        </w:rPr>
+        <w:t>.</w:t>
       </w:r>
     </w:p>
     <w:p>
@@ -6010,6 +6304,7 @@
         <w:rPr>
           <w:lang w:val="en-US"/>
         </w:rPr>
+        <w:lastRenderedPageBreak/>
         <w:t xml:space="preserve">For </w:t>
       </w:r>
       <w:r>
@@ -6106,14 +6401,7 @@
         <w:rPr>
           <w:lang w:val="en-US"/>
         </w:rPr>
-        <w:t xml:space="preserve">level result was used (i.e., the </w:t>
-      </w:r>
-      <w:r>
-        <w:rPr>
-          <w:lang w:val="en-US"/>
-        </w:rPr>
-        <w:lastRenderedPageBreak/>
-        <w:t xml:space="preserve">results of the analysis </w:t>
+        <w:t xml:space="preserve">level result was used (i.e., the results of the analysis </w:t>
       </w:r>
       <w:r>
         <w:rPr>
@@ -6347,129 +6635,7 @@
         <w:rPr>
           <w:lang w:val="en-US"/>
         </w:rPr>
-        <w:t xml:space="preserve">. All analyses were exploratory, </w:t>
-      </w:r>
-      <w:r>
-        <w:rPr>
-          <w:lang w:val="en-US"/>
-        </w:rPr>
-        <w:t>and additional models which were developed and considered are not presented here.</w:t>
-      </w:r>
-      <w:r>
-        <w:rPr>
-          <w:lang w:val="en-US"/>
-        </w:rPr>
-        <w:t xml:space="preserve"> </w:t>
-      </w:r>
-      <w:r>
-        <w:rPr>
-          <w:lang w:val="en-US"/>
-        </w:rPr>
-        <w:t xml:space="preserve">See </w:t>
-      </w:r>
-      <w:hyperlink r:id="rId15" w:history="1">
-        <w:r>
-          <w:rPr>
-            <w:color w:val="4F81BD"/>
-            <w:u w:val="single"/>
-            <w:lang w:val="en-US"/>
-          </w:rPr>
-          <w:t>https://github.com/fsingletonthorn/effectSizeAdjustment</w:t>
-        </w:r>
-      </w:hyperlink>
-      <w:r>
-        <w:rPr>
-          <w:lang w:val="en-US"/>
-        </w:rPr>
-        <w:t xml:space="preserve"> for a git repository with a record of all interim models and for all model code and data, and see </w:t>
-      </w:r>
-      <w:hyperlink r:id="rId16" w:history="1">
-        <w:r>
-          <w:rPr>
-            <w:color w:val="4F81BD"/>
-            <w:u w:val="single"/>
-            <w:lang w:val="en-US"/>
-          </w:rPr>
-          <w:t>https://osf.io/daj8b</w:t>
-        </w:r>
-      </w:hyperlink>
-      <w:r>
-        <w:rPr>
-          <w:lang w:val="en-US"/>
-        </w:rPr>
-        <w:t xml:space="preserve"> for the preregistration of this project, however all reported analyses should be considered exploratory. All of the data and analysis code used in this study</w:t>
-      </w:r>
-      <w:r>
-        <w:rPr>
-          <w:lang w:val="en-US"/>
-        </w:rPr>
-        <w:t>,</w:t>
-      </w:r>
-      <w:r>
-        <w:rPr>
-          <w:lang w:val="en-US"/>
-        </w:rPr>
-        <w:t xml:space="preserve"> and an </w:t>
-      </w:r>
-      <w:proofErr w:type="spellStart"/>
-      <w:r>
-        <w:rPr>
-          <w:lang w:val="en-US"/>
-        </w:rPr>
-        <w:t>RMarkdown</w:t>
-      </w:r>
-      <w:proofErr w:type="spellEnd"/>
-      <w:r>
-        <w:rPr>
-          <w:lang w:val="en-US"/>
-        </w:rPr>
-        <w:t xml:space="preserve"> document to allow the current </w:t>
-      </w:r>
-      <w:r>
-        <w:rPr>
-          <w:lang w:val="en-US"/>
-        </w:rPr>
-        <w:t>paper</w:t>
-      </w:r>
-      <w:r>
-        <w:rPr>
-          <w:lang w:val="en-US"/>
-        </w:rPr>
-        <w:t xml:space="preserve"> </w:t>
-      </w:r>
-      <w:r>
-        <w:rPr>
-          <w:lang w:val="en-US"/>
-        </w:rPr>
-        <w:t>to be easily reproduced</w:t>
-      </w:r>
-      <w:r>
-        <w:rPr>
-          <w:lang w:val="en-US"/>
-        </w:rPr>
-        <w:t>,</w:t>
-      </w:r>
-      <w:r>
-        <w:rPr>
-          <w:lang w:val="en-US"/>
-        </w:rPr>
-        <w:t xml:space="preserve"> are available from </w:t>
-      </w:r>
-      <w:hyperlink r:id="rId17" w:history="1">
-        <w:r>
-          <w:rPr>
-            <w:color w:val="4F81BD"/>
-            <w:u w:val="single"/>
-            <w:lang w:val="en-US"/>
-          </w:rPr>
-          <w:t>https://osf.io/7qvna/</w:t>
-        </w:r>
-      </w:hyperlink>
-      <w:r>
-        <w:rPr>
-          <w:lang w:val="en-US"/>
-        </w:rPr>
-        <w:t>.</w:t>
+        <w:t xml:space="preserve">. </w:t>
       </w:r>
     </w:p>
     <w:p>
@@ -7289,7 +7455,7 @@
         </w:rPr>
         <w:t xml:space="preserve"> being the sample size in the replication study. This standard error is an approximation </w:t>
       </w:r>
-      <w:bookmarkStart w:id="8" w:name="_Hlk12971317"/>
+      <w:bookmarkStart w:id="7" w:name="_Hlk12971317"/>
       <w:r>
         <w:rPr>
           <w:lang w:val="en-US"/>
@@ -7302,7 +7468,7 @@
         </w:rPr>
         <w:t>studies that reported</w:t>
       </w:r>
-      <w:bookmarkEnd w:id="8"/>
+      <w:bookmarkEnd w:id="7"/>
       <w:r>
         <w:rPr>
           <w:lang w:val="en-US"/>
@@ -7425,8 +7591,8 @@
           <w:szCs w:val="24"/>
         </w:rPr>
       </w:pPr>
-      <w:bookmarkStart w:id="9" w:name="accounting-for-null-results"/>
-      <w:bookmarkEnd w:id="9"/>
+      <w:bookmarkStart w:id="8" w:name="accounting-for-null-results"/>
+      <w:bookmarkEnd w:id="8"/>
       <w:r>
         <w:rPr>
           <w:rFonts w:asciiTheme="minorHAnsi" w:hAnsiTheme="minorHAnsi" w:cstheme="minorHAnsi"/>
@@ -7635,8 +7801,8 @@
           <w:szCs w:val="24"/>
         </w:rPr>
       </w:pPr>
-      <w:bookmarkStart w:id="10" w:name="analysis-2-and-3-multilevel-random-effec"/>
-      <w:bookmarkEnd w:id="10"/>
+      <w:bookmarkStart w:id="9" w:name="analysis-2-and-3-multilevel-random-effec"/>
+      <w:bookmarkEnd w:id="9"/>
       <w:r>
         <w:rPr>
           <w:rFonts w:asciiTheme="minorHAnsi" w:hAnsiTheme="minorHAnsi" w:cstheme="minorHAnsi"/>
@@ -8378,7 +8544,21 @@
         <w:rPr>
           <w:lang w:val="en-US"/>
         </w:rPr>
-        <w:t xml:space="preserve"> In these cases we used the standard errors derived from the meta-analyses that produced the effect size estimate (see Supplementary Materials 1 for details).</w:t>
+        <w:t xml:space="preserve"> In these </w:t>
+      </w:r>
+      <w:proofErr w:type="gramStart"/>
+      <w:r>
+        <w:rPr>
+          <w:lang w:val="en-US"/>
+        </w:rPr>
+        <w:t>cases</w:t>
+      </w:r>
+      <w:proofErr w:type="gramEnd"/>
+      <w:r>
+        <w:rPr>
+          <w:lang w:val="en-US"/>
+        </w:rPr>
+        <w:t xml:space="preserve"> we used the standard errors derived from the meta-analyses that produced the effect size estimate (see Supplementary Materials 1 for details).</w:t>
       </w:r>
     </w:p>
     <w:p>
@@ -8519,8 +8699,8 @@
           <w:szCs w:val="24"/>
         </w:rPr>
       </w:pPr>
-      <w:bookmarkStart w:id="11" w:name="analysis-4-bayesian-mixture-model"/>
-      <w:bookmarkEnd w:id="11"/>
+      <w:bookmarkStart w:id="10" w:name="analysis-4-bayesian-mixture-model"/>
+      <w:bookmarkEnd w:id="10"/>
       <w:r>
         <w:rPr>
           <w:rFonts w:asciiTheme="minorHAnsi" w:hAnsiTheme="minorHAnsi" w:cstheme="minorHAnsi"/>
@@ -8981,8 +9161,8 @@
           <w:rFonts w:asciiTheme="minorHAnsi" w:hAnsiTheme="minorHAnsi" w:cstheme="minorHAnsi"/>
         </w:rPr>
       </w:pPr>
-      <w:bookmarkStart w:id="12" w:name="descriptives"/>
-      <w:bookmarkEnd w:id="12"/>
+      <w:bookmarkStart w:id="11" w:name="descriptives"/>
+      <w:bookmarkEnd w:id="11"/>
       <w:r>
         <w:rPr>
           <w:rFonts w:asciiTheme="minorHAnsi" w:hAnsiTheme="minorHAnsi" w:cstheme="minorHAnsi"/>
@@ -9111,11 +9291,14 @@
     <w:p>
       <w:pPr>
         <w:pStyle w:val="BodyText"/>
+        <w:ind w:firstLine="0"/>
         <w:rPr>
           <w:rFonts w:cstheme="minorHAnsi"/>
           <w:color w:val="767171" w:themeColor="background2" w:themeShade="80"/>
         </w:rPr>
       </w:pPr>
+      <w:bookmarkStart w:id="12" w:name="_GoBack"/>
+      <w:bookmarkEnd w:id="12"/>
       <w:r>
         <w:rPr>
           <w:rFonts w:cstheme="minorHAnsi"/>
@@ -11255,11 +11438,19 @@
                 <w:rFonts w:cstheme="minorHAnsi"/>
               </w:rPr>
             </w:pPr>
-            <w:r>
-              <w:rPr>
-                <w:rFonts w:cstheme="minorHAnsi"/>
-              </w:rPr>
-              <w:t>QE(305) = 3531.9, p &lt; .001</w:t>
+            <w:proofErr w:type="gramStart"/>
+            <w:r>
+              <w:rPr>
+                <w:rFonts w:cstheme="minorHAnsi"/>
+              </w:rPr>
+              <w:t>QE(</w:t>
+            </w:r>
+            <w:proofErr w:type="gramEnd"/>
+            <w:r>
+              <w:rPr>
+                <w:rFonts w:cstheme="minorHAnsi"/>
+              </w:rPr>
+              <w:t>305) = 3531.9, p &lt; .001</w:t>
             </w:r>
           </w:p>
         </w:tc>
@@ -12318,6 +12509,7 @@
         <w:pStyle w:val="BodyText"/>
         <w:ind w:firstLine="0"/>
         <w:rPr>
+          <w:rFonts w:cstheme="minorHAnsi"/>
           <w:iCs/>
           <w:sz w:val="22"/>
           <w:szCs w:val="20"/>
@@ -12353,19 +12545,57 @@
     </w:p>
     <w:p>
       <w:pPr>
-        <w:pStyle w:val="Heading4"/>
-        <w:rPr>
-          <w:sz w:val="24"/>
-          <w:szCs w:val="24"/>
-          <w:lang w:val="en-US"/>
-        </w:rPr>
+        <w:pStyle w:val="BodyText"/>
+        <w:ind w:firstLine="0"/>
       </w:pPr>
       <w:r>
         <w:rPr>
-          <w:sz w:val="24"/>
-          <w:szCs w:val="24"/>
-        </w:rPr>
-        <w:t>Leave one out cross validation of meta-analyses</w:t>
+          <w:noProof/>
+        </w:rPr>
+        <w:drawing>
+          <wp:inline distT="0" distB="0" distL="0" distR="0" wp14:anchorId="6D1EAF18" wp14:editId="4D301C30">
+            <wp:extent cx="5334000" cy="3333750"/>
+            <wp:effectExtent l="0" t="0" r="0" b="0"/>
+            <wp:docPr id="2" name="Picture"/>
+            <wp:cNvGraphicFramePr/>
+            <a:graphic xmlns:a="http://schemas.openxmlformats.org/drawingml/2006/main">
+              <a:graphicData uri="http://schemas.openxmlformats.org/drawingml/2006/picture">
+                <pic:pic xmlns:pic="http://schemas.openxmlformats.org/drawingml/2006/picture">
+                  <pic:nvPicPr>
+                    <pic:cNvPr id="0" name="Picture" descr="EstimatingTheEffectOfPublicationBias_files/figure-docx/blups-1.png"/>
+                    <pic:cNvPicPr>
+                      <a:picLocks noChangeAspect="1" noChangeArrowheads="1"/>
+                    </pic:cNvPicPr>
+                  </pic:nvPicPr>
+                  <pic:blipFill>
+                    <a:blip r:embed="rId19"/>
+                    <a:stretch>
+                      <a:fillRect/>
+                    </a:stretch>
+                  </pic:blipFill>
+                  <pic:spPr bwMode="auto">
+                    <a:xfrm>
+                      <a:off x="0" y="0"/>
+                      <a:ext cx="5334000" cy="3333750"/>
+                    </a:xfrm>
+                    <a:prstGeom prst="rect">
+                      <a:avLst/>
+                    </a:prstGeom>
+                    <a:noFill/>
+                    <a:ln w="9525">
+                      <a:noFill/>
+                      <a:headEnd/>
+                      <a:tailEnd/>
+                    </a:ln>
+                  </pic:spPr>
+                </pic:pic>
+              </a:graphicData>
+            </a:graphic>
+          </wp:inline>
+        </w:drawing>
+      </w:r>
+      <w:r>
+        <w:t xml:space="preserve"> </w:t>
       </w:r>
     </w:p>
     <w:p>
@@ -12374,55 +12604,31 @@
       </w:pPr>
       <w:r>
         <w:rPr>
-          <w:lang w:val="en-US"/>
-        </w:rPr>
-        <w:t xml:space="preserve">To assess how sensitive the results of the multilevel models were to the inclusion of each of the replication projects, the included studies, and the individual replicated effects, all of the above multilevel models were rerun using leave one out cross validation, excluding both each effect, effects from each original study (i.e., in cases where multiple effects were tested from the same original source), and each replication project one at a time. None of these analyses led to model estimates (i.e., the expected decrease in effect size between original and replication study or equivalently the intercept estimate) that were further than 0.02 from those given above, suggesting that none of the individual projects, effects or studies included were overly influential. See </w:t>
-      </w:r>
-      <w:r>
-        <w:rPr>
-          <w:lang w:val="en-US"/>
-        </w:rPr>
-        <w:t>S</w:t>
-      </w:r>
-      <w:r>
-        <w:rPr>
-          <w:lang w:val="en-US"/>
-        </w:rPr>
-        <w:t xml:space="preserve">upplementary </w:t>
-      </w:r>
-      <w:r>
-        <w:rPr>
-          <w:lang w:val="en-US"/>
-        </w:rPr>
-        <w:t>M</w:t>
-      </w:r>
-      <w:r>
-        <w:rPr>
-          <w:lang w:val="en-US"/>
-        </w:rPr>
-        <w:t xml:space="preserve">aterial 3 for tables </w:t>
-      </w:r>
-      <w:proofErr w:type="spellStart"/>
-      <w:r>
-        <w:rPr>
-          <w:lang w:val="en-US"/>
-        </w:rPr>
-        <w:t>summarising</w:t>
-      </w:r>
-      <w:proofErr w:type="spellEnd"/>
-      <w:r>
-        <w:rPr>
-          <w:lang w:val="en-US"/>
-        </w:rPr>
-        <w:t xml:space="preserve"> the leave-one-out model output</w:t>
-      </w:r>
-      <w:r>
-        <w:rPr>
-          <w:rFonts w:cstheme="minorHAnsi"/>
-          <w:color w:val="767171" w:themeColor="background2" w:themeShade="80"/>
-        </w:rPr>
-        <w:t>.</w:t>
-      </w:r>
+          <w:i/>
+          <w:iCs/>
+        </w:rPr>
+        <w:t>Figure 2.</w:t>
+      </w:r>
+      <w:r>
+        <w:t xml:space="preserve"> Empirical Bayes estimates and 95% credible intervals for the random effect of each </w:t>
+      </w:r>
+      <w:r>
+        <w:t>replication</w:t>
+      </w:r>
+      <w:r>
+        <w:t xml:space="preserve"> project in Fisher Z scores (i.e., estimates of the difference between the replication project’s mean effect size difference and the overall estimated mean effect size difference).</w:t>
+      </w:r>
+    </w:p>
+    <w:p>
+      <w:pPr>
+        <w:pStyle w:val="BodyText"/>
+        <w:ind w:firstLine="0"/>
+        <w:rPr>
+          <w:iCs/>
+          <w:sz w:val="22"/>
+          <w:szCs w:val="20"/>
+        </w:rPr>
+      </w:pPr>
     </w:p>
     <w:p>
       <w:pPr>
@@ -12430,37 +12636,124 @@
         <w:rPr>
           <w:sz w:val="24"/>
           <w:szCs w:val="24"/>
+          <w:lang w:val="en-US"/>
         </w:rPr>
       </w:pPr>
-      <w:bookmarkStart w:id="18" w:name="analysis-4-bayesian-mixture-model-result"/>
-      <w:bookmarkEnd w:id="18"/>
-      <w:r>
-        <w:rPr>
-          <w:sz w:val="24"/>
-          <w:szCs w:val="24"/>
-        </w:rPr>
-        <w:t>Analysis 4: Bayesian mixture model results</w:t>
-      </w:r>
-      <w:r>
-        <w:rPr>
-          <w:sz w:val="24"/>
-          <w:szCs w:val="24"/>
-        </w:rPr>
-        <w:t>.</w:t>
+      <w:r>
+        <w:rPr>
+          <w:sz w:val="24"/>
+          <w:szCs w:val="24"/>
+        </w:rPr>
+        <w:t>Leave one out cross validation of meta-analyses</w:t>
       </w:r>
     </w:p>
     <w:p>
       <w:pPr>
         <w:pStyle w:val="BodyText"/>
-        <w:rPr>
-          <w:lang w:val="en-US"/>
-        </w:rPr>
       </w:pPr>
       <w:r>
         <w:rPr>
           <w:lang w:val="en-US"/>
         </w:rPr>
-        <w:t xml:space="preserve">The Bayesian mixture model was estimated using four Markov chains from each of which 100,000 draws were taken (excluding an 11,000 draw burn-in period). </w:t>
+        <w:t xml:space="preserve">To assess how sensitive the results of the multilevel models were to the inclusion of each of the replication projects, the included studies, and the individual replicated effects, all of the above multilevel models were rerun using leave one out cross validation, excluding both each effect, effects from each original study (i.e., in cases where multiple effects were tested from the same original source), and each replication project one at a time. None of these analyses led to model estimates (i.e., the expected decrease in effect size between original and replication study or equivalently the intercept estimate) that were further than 0.02 from those given above, suggesting that none of the individual projects, effects or studies included were overly influential. See </w:t>
+      </w:r>
+      <w:r>
+        <w:rPr>
+          <w:lang w:val="en-US"/>
+        </w:rPr>
+        <w:t>S</w:t>
+      </w:r>
+      <w:r>
+        <w:rPr>
+          <w:lang w:val="en-US"/>
+        </w:rPr>
+        <w:t xml:space="preserve">upplementary </w:t>
+      </w:r>
+      <w:r>
+        <w:rPr>
+          <w:lang w:val="en-US"/>
+        </w:rPr>
+        <w:t>M</w:t>
+      </w:r>
+      <w:r>
+        <w:rPr>
+          <w:lang w:val="en-US"/>
+        </w:rPr>
+        <w:t xml:space="preserve">aterial 3 for tables </w:t>
+      </w:r>
+      <w:proofErr w:type="spellStart"/>
+      <w:r>
+        <w:rPr>
+          <w:lang w:val="en-US"/>
+        </w:rPr>
+        <w:t>summarising</w:t>
+      </w:r>
+      <w:proofErr w:type="spellEnd"/>
+      <w:r>
+        <w:rPr>
+          <w:lang w:val="en-US"/>
+        </w:rPr>
+        <w:t xml:space="preserve"> the leave-one-out model output</w:t>
+      </w:r>
+      <w:r>
+        <w:rPr>
+          <w:rFonts w:cstheme="minorHAnsi"/>
+          <w:color w:val="767171" w:themeColor="background2" w:themeShade="80"/>
+        </w:rPr>
+        <w:t>.</w:t>
+      </w:r>
+    </w:p>
+    <w:p>
+      <w:pPr>
+        <w:pStyle w:val="Heading4"/>
+        <w:rPr>
+          <w:sz w:val="24"/>
+          <w:szCs w:val="24"/>
+        </w:rPr>
+      </w:pPr>
+      <w:bookmarkStart w:id="18" w:name="analysis-4-bayesian-mixture-model-result"/>
+      <w:bookmarkEnd w:id="18"/>
+      <w:r>
+        <w:rPr>
+          <w:sz w:val="24"/>
+          <w:szCs w:val="24"/>
+        </w:rPr>
+        <w:t>Analysis 4: Bayesian mixture model results</w:t>
+      </w:r>
+      <w:r>
+        <w:rPr>
+          <w:sz w:val="24"/>
+          <w:szCs w:val="24"/>
+        </w:rPr>
+        <w:t>.</w:t>
+      </w:r>
+    </w:p>
+    <w:p>
+      <w:pPr>
+        <w:pStyle w:val="BodyText"/>
+        <w:rPr>
+          <w:lang w:val="en-US"/>
+        </w:rPr>
+      </w:pPr>
+      <w:r>
+        <w:rPr>
+          <w:lang w:val="en-US"/>
+        </w:rPr>
+        <w:t xml:space="preserve">The Bayesian mixture model was estimated using four Markov chains from each of which 100,000 draws were taken (excluding an </w:t>
+      </w:r>
+      <w:proofErr w:type="gramStart"/>
+      <w:r>
+        <w:rPr>
+          <w:lang w:val="en-US"/>
+        </w:rPr>
+        <w:t>11,000 draw</w:t>
+      </w:r>
+      <w:proofErr w:type="gramEnd"/>
+      <w:r>
+        <w:rPr>
+          <w:lang w:val="en-US"/>
+        </w:rPr>
+        <w:t xml:space="preserve"> burn-in period). </w:t>
       </w:r>
       <w:r>
         <w:rPr>
@@ -12611,7 +12904,6 @@
         <w:rPr>
           <w:lang w:val="en-US"/>
         </w:rPr>
-        <w:lastRenderedPageBreak/>
         <w:t>were</w:t>
       </w:r>
       <w:r>
@@ -12648,7 +12940,19 @@
         <w:rPr>
           <w:lang w:val="en-US"/>
         </w:rPr>
-        <w:t>s 19% with a 95% highest probability density interval of [11%, 28%]. Figure 2 shows the original effect sizes plotted against replication effect sizes weighted by sample size, along with the posterior assignment rate. The color of each point indicates how often each effect was assigned to the alternative hypothesis.</w:t>
+        <w:t xml:space="preserve">s 19% with a 95% highest probability density interval of [11%, 28%]. Figure </w:t>
+      </w:r>
+      <w:r>
+        <w:rPr>
+          <w:lang w:val="en-US"/>
+        </w:rPr>
+        <w:t>3</w:t>
+      </w:r>
+      <w:r>
+        <w:rPr>
+          <w:lang w:val="en-US"/>
+        </w:rPr>
+        <w:t xml:space="preserve"> shows the original effect sizes plotted against replication effect sizes weighted by sample size, along with the posterior assignment rate. The color of each point indicates how often each effect was assigned to the alternative hypothesis.</w:t>
       </w:r>
     </w:p>
     <w:p>
@@ -12759,7 +13063,14 @@
         <w:rPr>
           <w:lang w:val="en-US"/>
         </w:rPr>
-        <w:t>. The overall posterior assignment rate might be overly optimistic (i.e., assign studies to the non-null hypothesis at a high rate), likely in part due to the fact that this model allows for “true” effect sizes to be estimated as being extremely low or near zero and still assigned to the alternative hypothesis, with 29% of the estimated “true” replication effect sizes being smaller than a correlation coefficient of .1</w:t>
+        <w:t xml:space="preserve">. The overall posterior assignment rate might be overly optimistic (i.e., assign studies to the non-null hypothesis at a high rate), likely in part due to the fact that this model allows for “true” effect sizes to be estimated as being </w:t>
+      </w:r>
+      <w:r>
+        <w:rPr>
+          <w:lang w:val="en-US"/>
+        </w:rPr>
+        <w:lastRenderedPageBreak/>
+        <w:t>extremely low or near zero and still assigned to the alternative hypothesis, with 29% of the estimated “true” replication effect sizes being smaller than a correlation coefficient of .1</w:t>
       </w:r>
       <w:r>
         <w:rPr>
@@ -12822,7 +13133,7 @@
                     </pic:cNvPicPr>
                   </pic:nvPicPr>
                   <pic:blipFill>
-                    <a:blip r:embed="rId19" cstate="print">
+                    <a:blip r:embed="rId20" cstate="print">
                       <a:extLst>
                         <a:ext uri="{28A0092B-C50C-407E-A947-70E740481C1C}">
                           <a14:useLocalDpi xmlns:a14="http://schemas.microsoft.com/office/drawing/2010/main" val="0"/>
@@ -12876,7 +13187,7 @@
           <w:rFonts w:cstheme="minorHAnsi"/>
           <w:i/>
         </w:rPr>
-        <w:t>2</w:t>
+        <w:t>3</w:t>
       </w:r>
       <w:r>
         <w:rPr>
@@ -13103,7 +13414,7 @@
                     </pic:cNvPicPr>
                   </pic:nvPicPr>
                   <pic:blipFill>
-                    <a:blip r:embed="rId20">
+                    <a:blip r:embed="rId21">
                       <a:extLst>
                         <a:ext uri="{28A0092B-C50C-407E-A947-70E740481C1C}">
                           <a14:useLocalDpi xmlns:a14="http://schemas.microsoft.com/office/drawing/2010/main" val="0"/>
@@ -13158,7 +13469,7 @@
           <w:i/>
           <w:szCs w:val="24"/>
         </w:rPr>
-        <w:t>3</w:t>
+        <w:t>4</w:t>
       </w:r>
       <w:r>
         <w:rPr>
@@ -13313,13 +13624,27 @@
         <w:rPr>
           <w:rFonts w:cstheme="minorHAnsi"/>
         </w:rPr>
-        <w:t>a uniform attenuation factor across all areas of psychological research</w:t>
-      </w:r>
-      <w:r>
-        <w:rPr>
-          <w:rFonts w:cstheme="minorHAnsi"/>
-        </w:rPr>
-        <w:t xml:space="preserve">, and </w:t>
+        <w:t xml:space="preserve">a uniform attenuation factor across all areas of psychological </w:t>
+      </w:r>
+      <w:proofErr w:type="gramStart"/>
+      <w:r>
+        <w:rPr>
+          <w:rFonts w:cstheme="minorHAnsi"/>
+        </w:rPr>
+        <w:t>research</w:t>
+      </w:r>
+      <w:r>
+        <w:rPr>
+          <w:rFonts w:cstheme="minorHAnsi"/>
+        </w:rPr>
+        <w:t>, and</w:t>
+      </w:r>
+      <w:proofErr w:type="gramEnd"/>
+      <w:r>
+        <w:rPr>
+          <w:rFonts w:cstheme="minorHAnsi"/>
+        </w:rPr>
+        <w:t xml:space="preserve"> </w:t>
       </w:r>
       <w:r>
         <w:rPr>
@@ -13375,176 +13700,194 @@
         <w:rPr>
           <w:rFonts w:cstheme="minorHAnsi"/>
         </w:rPr>
-        <w:t xml:space="preserve">Most importantly, none of the replication projects included in this </w:t>
-      </w:r>
-      <w:r>
-        <w:rPr>
-          <w:rFonts w:cstheme="minorHAnsi"/>
-        </w:rPr>
-        <w:t>research</w:t>
-      </w:r>
-      <w:r>
-        <w:rPr>
-          <w:rFonts w:cstheme="minorHAnsi"/>
-        </w:rPr>
-        <w:t xml:space="preserve"> </w:t>
-      </w:r>
-      <w:r>
-        <w:rPr>
-          <w:rFonts w:cstheme="minorHAnsi"/>
-        </w:rPr>
-        <w:t xml:space="preserve">exclusively </w:t>
-      </w:r>
-      <w:r>
-        <w:rPr>
-          <w:rFonts w:cstheme="minorHAnsi"/>
-        </w:rPr>
-        <w:t>replicated true random</w:t>
-      </w:r>
-      <w:r>
-        <w:rPr>
-          <w:rFonts w:cstheme="minorHAnsi"/>
-        </w:rPr>
-        <w:t>ly</w:t>
-      </w:r>
-      <w:r>
-        <w:rPr>
-          <w:rFonts w:cstheme="minorHAnsi"/>
-        </w:rPr>
-        <w:t xml:space="preserve"> select</w:t>
-      </w:r>
-      <w:r>
-        <w:rPr>
-          <w:rFonts w:cstheme="minorHAnsi"/>
-        </w:rPr>
-        <w:t>ed studies</w:t>
-      </w:r>
-      <w:r>
-        <w:rPr>
-          <w:rFonts w:cstheme="minorHAnsi"/>
-        </w:rPr>
-        <w:t xml:space="preserve"> from the literature</w:t>
-      </w:r>
-      <w:r>
-        <w:rPr>
-          <w:rFonts w:cstheme="minorHAnsi"/>
-        </w:rPr>
-        <w:t>.</w:t>
-      </w:r>
-      <w:r>
-        <w:rPr>
-          <w:rFonts w:cstheme="minorHAnsi"/>
-        </w:rPr>
-        <w:t xml:space="preserve"> </w:t>
-      </w:r>
-      <w:r>
-        <w:rPr>
-          <w:rFonts w:cstheme="minorHAnsi"/>
-        </w:rPr>
-        <w:t>T</w:t>
-      </w:r>
-      <w:r>
-        <w:rPr>
-          <w:rFonts w:cstheme="minorHAnsi"/>
-        </w:rPr>
-        <w:t>he sampling strategies of the replication projects vary widely (e.g., Soto, in press, examines studies included in a previous overview of trait-outcome associations whereas Camerer et al., 2018 only included studies published between 2010 and 2015 in the journals Nature and Science). It is possible that the effect size decreases seen here are systematically different from what would be seen across the behavioural sciences literature</w:t>
-      </w:r>
-      <w:r>
-        <w:rPr>
-          <w:rFonts w:cstheme="minorHAnsi"/>
-        </w:rPr>
-        <w:t xml:space="preserve"> more broadly</w:t>
-      </w:r>
-      <w:r>
-        <w:rPr>
-          <w:rFonts w:cstheme="minorHAnsi"/>
-        </w:rPr>
-        <w:t xml:space="preserve">. As stated in the introduction, this analysis therefore should be seen as producing an estimate of the effect size differences we would expect to see in future large-scale replication projects, under the assumption </w:t>
-      </w:r>
-      <w:r>
-        <w:rPr>
-          <w:rFonts w:cstheme="minorHAnsi"/>
-        </w:rPr>
-        <w:t xml:space="preserve">that </w:t>
-      </w:r>
-      <w:r>
-        <w:rPr>
-          <w:rFonts w:cstheme="minorHAnsi"/>
-        </w:rPr>
-        <w:t xml:space="preserve">the effects of the different sampling decisions used by these studies lead to normally distributed effects around some global mean level of effect size attenuation. </w:t>
-      </w:r>
-      <w:r>
-        <w:rPr>
-          <w:rFonts w:cstheme="minorHAnsi"/>
-        </w:rPr>
-        <w:t>While the findings presented here should be considered preliminary, this analyses nonetheless provides an initial estimate of the mean effect size attenuation that could be reasonably expected in replication studies and the degree of heterogeneity that is seen across studies</w:t>
+        <w:t>Most importantly, none of the replication projects included in this research exclusively replicated true randomly selected studies from the literature. The sampling strategies of the replication projects vary widely (e.g., Soto, in press, examines studies included in a previous overview of trait-outcome associations whereas Camerer et al., 2018 only included studies published between 2010 and 2015 in the journals Nature and Science). It is possible that the effect size decreases seen here are systematically different from what would be seen across the behavioural sciences literature more broadly. As stated in the introduction, this analysis therefore should be seen as producing an estimate of the effect size differences we would expect to see in future large-scale replication projects, under the assumption that the effects of the different sampling decisions used by these studies lead to normally distributed effects around some global mean level of effect size attenuation.</w:t>
+      </w:r>
+    </w:p>
+    <w:p>
+      <w:pPr>
+        <w:pStyle w:val="BodyText"/>
+        <w:rPr>
+          <w:rFonts w:cstheme="minorHAnsi"/>
+        </w:rPr>
+      </w:pPr>
+      <w:r>
+        <w:rPr>
+          <w:rFonts w:cstheme="minorHAnsi"/>
+        </w:rPr>
+        <w:t xml:space="preserve">The large amount of </w:t>
+      </w:r>
+      <w:r>
+        <w:rPr>
+          <w:rFonts w:cstheme="minorHAnsi"/>
+        </w:rPr>
+        <w:t>heterogeneity</w:t>
+      </w:r>
+      <w:r>
+        <w:rPr>
+          <w:rFonts w:cstheme="minorHAnsi"/>
+        </w:rPr>
+        <w:t xml:space="preserve"> across the </w:t>
+      </w:r>
+      <w:r>
+        <w:rPr>
+          <w:rFonts w:cstheme="minorHAnsi"/>
+        </w:rPr>
+        <w:t>replication</w:t>
+      </w:r>
+      <w:r>
+        <w:rPr>
+          <w:rFonts w:cstheme="minorHAnsi"/>
+        </w:rPr>
+        <w:t xml:space="preserve"> projects reinforces the need for future replication projects to attempt to closely replicate a random sample from defined populations of studies. While the current set of replication projects allows us to </w:t>
+      </w:r>
+      <w:r>
+        <w:rPr>
+          <w:rFonts w:cstheme="minorHAnsi"/>
+        </w:rPr>
+        <w:lastRenderedPageBreak/>
+        <w:t xml:space="preserve">make reasonable inferences about future </w:t>
+      </w:r>
+      <w:r>
+        <w:rPr>
+          <w:rFonts w:cstheme="minorHAnsi"/>
+        </w:rPr>
+        <w:t>replication</w:t>
+      </w:r>
+      <w:r>
+        <w:rPr>
+          <w:rFonts w:cstheme="minorHAnsi"/>
+        </w:rPr>
+        <w:t xml:space="preserve"> projects, the varied sampling strategies employed by the previous projects necessarily limit the predictions and inferences we can draw. At the moment, it is difficult to say whether the </w:t>
+      </w:r>
+      <w:r>
+        <w:rPr>
+          <w:rFonts w:cstheme="minorHAnsi"/>
+        </w:rPr>
+        <w:t>heterogeneity</w:t>
+      </w:r>
+      <w:r>
+        <w:rPr>
+          <w:rFonts w:cstheme="minorHAnsi"/>
+        </w:rPr>
+        <w:t xml:space="preserve"> in effect size attenuation are due to intra-field differences in replicability and effect size attenuation, differences caused by the sampling strategies, or other issues such as differences in the quality of the replication studies.</w:t>
+      </w:r>
+    </w:p>
+    <w:p>
+      <w:pPr>
+        <w:pStyle w:val="BodyText"/>
+        <w:rPr>
+          <w:rFonts w:cstheme="minorHAnsi"/>
+        </w:rPr>
+      </w:pPr>
+      <w:r>
+        <w:rPr>
+          <w:rFonts w:cstheme="minorHAnsi"/>
+        </w:rPr>
+        <w:t xml:space="preserve">In order to be able to start to </w:t>
+      </w:r>
+      <w:r>
+        <w:rPr>
+          <w:rFonts w:cstheme="minorHAnsi"/>
+        </w:rPr>
+        <w:t>disentangle</w:t>
+      </w:r>
+      <w:r>
+        <w:rPr>
+          <w:rFonts w:cstheme="minorHAnsi"/>
+        </w:rPr>
+        <w:t xml:space="preserve"> these different possible causes and develop an account of the predictors and moderators of </w:t>
+      </w:r>
+      <w:r>
+        <w:rPr>
+          <w:rFonts w:cstheme="minorHAnsi"/>
+        </w:rPr>
+        <w:t>replication</w:t>
+      </w:r>
+      <w:r>
+        <w:rPr>
+          <w:rFonts w:cstheme="minorHAnsi"/>
+        </w:rPr>
+        <w:t xml:space="preserve"> success and effect size </w:t>
+      </w:r>
+      <w:r>
+        <w:rPr>
+          <w:rFonts w:cstheme="minorHAnsi"/>
+        </w:rPr>
+        <w:t>attenuation</w:t>
+      </w:r>
+      <w:r>
+        <w:rPr>
+          <w:rFonts w:cstheme="minorHAnsi"/>
+        </w:rPr>
+        <w:t xml:space="preserve">, we need to begin to develop a large representative database of </w:t>
+      </w:r>
+      <w:r>
+        <w:rPr>
+          <w:rFonts w:cstheme="minorHAnsi"/>
+        </w:rPr>
+        <w:t>replication</w:t>
+      </w:r>
+      <w:r>
+        <w:rPr>
+          <w:rFonts w:cstheme="minorHAnsi"/>
+        </w:rPr>
+        <w:t xml:space="preserve"> studies. Especially if such a database could be augmented with meta-data regarding the type of analysis, design and effects under study, this resource could allow us to make meaningful predictions about individual future replications. </w:t>
+      </w:r>
+      <w:r>
+        <w:rPr>
+          <w:rFonts w:cstheme="minorHAnsi"/>
+        </w:rPr>
+        <w:t>U</w:t>
+      </w:r>
+      <w:r>
+        <w:rPr>
+          <w:rFonts w:cstheme="minorHAnsi"/>
+        </w:rPr>
+        <w:t xml:space="preserve">ntil a large database of such studies becomes </w:t>
+      </w:r>
+      <w:r>
+        <w:rPr>
+          <w:rFonts w:cstheme="minorHAnsi"/>
+        </w:rPr>
+        <w:t>available</w:t>
+      </w:r>
+      <w:r>
+        <w:rPr>
+          <w:rFonts w:cstheme="minorHAnsi"/>
+        </w:rPr>
+        <w:t xml:space="preserve">, analyses like the current one </w:t>
+      </w:r>
+      <w:proofErr w:type="gramStart"/>
+      <w:r>
+        <w:rPr>
+          <w:rFonts w:cstheme="minorHAnsi"/>
+        </w:rPr>
+        <w:t>provide</w:t>
+      </w:r>
+      <w:proofErr w:type="gramEnd"/>
+      <w:r>
+        <w:rPr>
+          <w:rFonts w:cstheme="minorHAnsi"/>
+        </w:rPr>
+        <w:t xml:space="preserve"> the best estimates possible, albeit estimates that should be read and understood with these</w:t>
+      </w:r>
+      <w:r>
+        <w:rPr>
+          <w:rFonts w:cstheme="minorHAnsi"/>
+        </w:rPr>
+        <w:t xml:space="preserve"> important</w:t>
+      </w:r>
+      <w:r>
+        <w:rPr>
+          <w:rFonts w:cstheme="minorHAnsi"/>
+        </w:rPr>
+        <w:t xml:space="preserve"> caveats in mind</w:t>
       </w:r>
       <w:r>
         <w:rPr>
           <w:rFonts w:cstheme="minorHAnsi"/>
         </w:rPr>
         <w:t xml:space="preserve">. </w:t>
-      </w:r>
-      <w:r>
-        <w:rPr>
-          <w:rFonts w:cstheme="minorHAnsi"/>
-        </w:rPr>
-        <w:lastRenderedPageBreak/>
-        <w:t xml:space="preserve">It also </w:t>
-      </w:r>
-      <w:r>
-        <w:rPr>
-          <w:rFonts w:cstheme="minorHAnsi"/>
-        </w:rPr>
-        <w:t>suggest</w:t>
-      </w:r>
-      <w:r>
-        <w:rPr>
-          <w:rFonts w:cstheme="minorHAnsi"/>
-        </w:rPr>
-        <w:t>s</w:t>
-      </w:r>
-      <w:r>
-        <w:rPr>
-          <w:rFonts w:cstheme="minorHAnsi"/>
-        </w:rPr>
-        <w:t xml:space="preserve"> that</w:t>
-      </w:r>
-      <w:r>
-        <w:rPr>
-          <w:rFonts w:cstheme="minorHAnsi"/>
-        </w:rPr>
-        <w:t>,</w:t>
-      </w:r>
-      <w:r>
-        <w:rPr>
-          <w:rFonts w:cstheme="minorHAnsi"/>
-        </w:rPr>
-        <w:t xml:space="preserve"> even after accounting for the presence of null effects</w:t>
-      </w:r>
-      <w:r>
-        <w:rPr>
-          <w:rFonts w:cstheme="minorHAnsi"/>
-        </w:rPr>
-        <w:t>,</w:t>
-      </w:r>
-      <w:r>
-        <w:rPr>
-          <w:rFonts w:cstheme="minorHAnsi"/>
-        </w:rPr>
-        <w:t xml:space="preserve"> the</w:t>
-      </w:r>
-      <w:r>
-        <w:rPr>
-          <w:rFonts w:cstheme="minorHAnsi"/>
-        </w:rPr>
-        <w:t>re still noteworthy differences between original and replication studies’ effect sizes</w:t>
-      </w:r>
-      <w:r>
-        <w:rPr>
-          <w:rFonts w:cstheme="minorHAnsi"/>
-        </w:rPr>
-        <w:t>.</w:t>
       </w:r>
     </w:p>
     <w:p>
@@ -13692,7 +14035,14 @@
         <w:rPr>
           <w:rFonts w:cstheme="minorHAnsi"/>
         </w:rPr>
-        <w:t xml:space="preserve"> and plan their experiments assuming that the true effect size is 50% of the reported effect size, a value matched by the more extreme 95% confidence interval of the estimated amount of effect size exaggeration across studies in this sample. Alternatively, it may be preferable to use methods of sample size planning that do not rely on precise a priori estimation of the effect size under study, such as planning studies to reliably detect the smallest effect size of interest </w:t>
+        <w:t xml:space="preserve"> and plan their experiments assuming that the true effect size is 50% of the reported effect size, a value matched by the more extreme 95% confidence interval of the estimated amount of effect size exaggeration across studies in this sample. Alternatively, it may be preferable to use methods of sample size planning that do not rely on precise a priori estimation of the effect size under study, such as planning studies to reliably detect the smallest effect size of </w:t>
+      </w:r>
+      <w:r>
+        <w:rPr>
+          <w:rFonts w:cstheme="minorHAnsi"/>
+        </w:rPr>
+        <w:lastRenderedPageBreak/>
+        <w:t xml:space="preserve">interest </w:t>
       </w:r>
       <w:r>
         <w:rPr>
@@ -14299,15 +14649,7 @@
           <w:rFonts w:eastAsiaTheme="majorEastAsia" w:cstheme="minorHAnsi"/>
           <w:szCs w:val="24"/>
         </w:rPr>
-        <w:t xml:space="preserve"> (figshare.com) and the Open Science Framework (osf.io) make it possible for researchers to easily share the results of research whether or not a study is published in a traditional journal. Similarly, pre-prints (e.g., </w:t>
-      </w:r>
-      <w:r>
-        <w:rPr>
-          <w:rFonts w:eastAsiaTheme="majorEastAsia" w:cstheme="minorHAnsi"/>
-          <w:szCs w:val="24"/>
-        </w:rPr>
-        <w:lastRenderedPageBreak/>
-        <w:t xml:space="preserve">https://psyarxiv.com) allow researchers to report and publicize reports and data that may otherwise remain in the file draw. Both preprints and data repositories make it easier to ensure that non-significant results are accessible to other researchers and meta-analysts. Finally, registered reports, in which papers are reviewed before data-collection on the basis of the research design and analysis strategy as opposed to the results, also show promise in helping to develop a body of literature </w:t>
+        <w:t xml:space="preserve"> (figshare.com) and the Open Science Framework (osf.io) make it possible for researchers to easily share the results of research whether or not a study is published in a traditional journal. Similarly, pre-prints (e.g., https://psyarxiv.com) allow researchers to report and publicize reports and data that may otherwise remain in the file draw. Both preprints and data repositories make it easier to ensure that non-significant results are accessible to other researchers and meta-analysts. Finally, registered reports, in which papers are reviewed before data-collection on the basis of the research design and analysis strategy as opposed to the results, also show promise in helping to develop a body of literature </w:t>
       </w:r>
       <w:r>
         <w:rPr>
@@ -14379,9 +14721,96 @@
     <w:p>
       <w:pPr>
         <w:rPr>
+          <w:rFonts w:cstheme="minorHAnsi"/>
+        </w:rPr>
+      </w:pPr>
+      <w:r>
+        <w:rPr>
+          <w:rFonts w:cstheme="minorHAnsi"/>
+        </w:rPr>
+        <w:br w:type="page"/>
+      </w:r>
+    </w:p>
+    <w:p>
+      <w:pPr>
+        <w:spacing w:line="360" w:lineRule="auto"/>
+        <w:jc w:val="center"/>
+        <w:rPr>
+          <w:rFonts w:cstheme="minorHAnsi"/>
+          <w:color w:val="000000" w:themeColor="text1"/>
+          <w:lang w:val="en-US"/>
+        </w:rPr>
+      </w:pPr>
+      <w:r>
+        <w:rPr>
+          <w:rFonts w:cstheme="minorHAnsi"/>
+          <w:color w:val="000000" w:themeColor="text1"/>
+          <w:lang w:val="en-US"/>
+        </w:rPr>
+        <w:lastRenderedPageBreak/>
+        <w:t>Author contributions</w:t>
+      </w:r>
+    </w:p>
+    <w:p>
+      <w:pPr>
+        <w:spacing w:line="360" w:lineRule="auto"/>
+        <w:rPr>
+          <w:rFonts w:cstheme="minorHAnsi"/>
+          <w:color w:val="000000" w:themeColor="text1"/>
+          <w:lang w:val="en-US"/>
+        </w:rPr>
+      </w:pPr>
+      <w:r>
+        <w:rPr>
+          <w:rFonts w:cstheme="minorHAnsi"/>
+          <w:color w:val="000000" w:themeColor="text1"/>
+          <w:lang w:val="en-US"/>
+        </w:rPr>
+        <w:t>F. Singleton Thorn</w:t>
+      </w:r>
+      <w:r>
+        <w:rPr>
+          <w:rFonts w:cstheme="minorHAnsi"/>
+          <w:color w:val="000000" w:themeColor="text1"/>
+        </w:rPr>
+        <w:t xml:space="preserve"> </w:t>
+      </w:r>
+      <w:r>
+        <w:rPr>
+          <w:rFonts w:cstheme="minorHAnsi"/>
+          <w:color w:val="000000" w:themeColor="text1"/>
+          <w:lang w:val="en-US"/>
+        </w:rPr>
+        <w:t xml:space="preserve">conceptualized the research question, designed and performed the statistical analysis, collected the data and drafted this manuscript. F. Fidler and P. Dudgeon provided critical revisions and advice on this manuscript. P. Dudgeon gave essential advice on the statistical analyses reported in this manuscript. </w:t>
+      </w:r>
+    </w:p>
+    <w:p>
+      <w:pPr>
+        <w:jc w:val="center"/>
+        <w:rPr>
           <w:rFonts w:eastAsiaTheme="majorEastAsia" w:cstheme="minorHAnsi"/>
         </w:rPr>
       </w:pPr>
+      <w:r>
+        <w:rPr>
+          <w:rFonts w:eastAsiaTheme="majorEastAsia" w:cstheme="minorHAnsi"/>
+        </w:rPr>
+        <w:t>Conflicts of Interest</w:t>
+      </w:r>
+    </w:p>
+    <w:p>
+      <w:pPr>
+        <w:rPr>
+          <w:rFonts w:eastAsiaTheme="majorEastAsia" w:cstheme="minorHAnsi"/>
+          <w:b/>
+        </w:rPr>
+      </w:pPr>
+      <w:r>
+        <w:rPr>
+          <w:rFonts w:eastAsiaTheme="majorEastAsia" w:cstheme="minorHAnsi"/>
+        </w:rPr>
+        <w:t>The authors declare that there were no conflicts of interest with respect to the authorship or the publication of this article.</w:t>
+      </w:r>
       <w:r>
         <w:rPr>
           <w:rFonts w:cstheme="minorHAnsi"/>
@@ -14579,7 +15008,7 @@
       <w:r>
         <w:t>, 68-82. doi:</w:t>
       </w:r>
-      <w:hyperlink r:id="rId21" w:history="1">
+      <w:hyperlink r:id="rId22" w:history="1">
         <w:r>
           <w:rPr>
             <w:rStyle w:val="Hyperlink"/>
@@ -14606,7 +15035,7 @@
       <w:r>
         <w:t xml:space="preserve">(7109), 629.  Retrieved from </w:t>
       </w:r>
-      <w:hyperlink r:id="rId22" w:history="1">
+      <w:hyperlink r:id="rId23" w:history="1">
         <w:r>
           <w:rPr>
             <w:rStyle w:val="Hyperlink"/>
@@ -14671,7 +15100,7 @@
       <w:r>
         <w:t xml:space="preserve">(6203), 1502.  Retrieved from </w:t>
       </w:r>
-      <w:hyperlink r:id="rId23" w:history="1">
+      <w:hyperlink r:id="rId24" w:history="1">
         <w:r>
           <w:rPr>
             <w:rStyle w:val="Hyperlink"/>
@@ -15060,7 +15489,7 @@
       <w:r>
         <w:t xml:space="preserve">(6251).  Retrieved from </w:t>
       </w:r>
-      <w:hyperlink r:id="rId24" w:history="1">
+      <w:hyperlink r:id="rId25" w:history="1">
         <w:r>
           <w:rPr>
             <w:rStyle w:val="Hyperlink"/>
@@ -15107,7 +15536,7 @@
       <w:r>
         <w:t xml:space="preserve">R Development Core Team. (2018). R: A language and environment for statistical computing (Version 3.5.0). Vienna, Austria: R Foundation for Statistical Computing. Retrieved from </w:t>
       </w:r>
-      <w:hyperlink r:id="rId25" w:history="1">
+      <w:hyperlink r:id="rId26" w:history="1">
         <w:r>
           <w:rPr>
             <w:rStyle w:val="Hyperlink"/>
@@ -15134,7 +15563,7 @@
       <w:r>
         <w:t xml:space="preserve">, 813.  Retrieved from </w:t>
       </w:r>
-      <w:hyperlink r:id="rId26" w:history="1">
+      <w:hyperlink r:id="rId27" w:history="1">
         <w:r>
           <w:rPr>
             <w:rStyle w:val="Hyperlink"/>
@@ -17597,7 +18026,7 @@
 </file>
 
 <file path=customXml/itemProps1.xml><?xml version="1.0" encoding="utf-8"?>
-<ds:datastoreItem xmlns:ds="http://schemas.openxmlformats.org/officeDocument/2006/customXml" ds:itemID="{D7F90A3D-237E-49B0-8992-ABDA76781976}">
+<ds:datastoreItem xmlns:ds="http://schemas.openxmlformats.org/officeDocument/2006/customXml" ds:itemID="{FED43059-7379-4B27-AAED-B8C459A23EF1}">
   <ds:schemaRefs>
     <ds:schemaRef ds:uri="http://schemas.openxmlformats.org/officeDocument/2006/bibliography"/>
   </ds:schemaRefs>

</xml_diff>

<commit_message>
Minor adjustmets to wording
</commit_message>
<xml_diff>
--- a/Examining the Impact of Publication and Reporting Biases_AMPPS.docx
+++ b/Examining the Impact of Publication and Reporting Biases_AMPPS.docx
@@ -3285,7 +3285,98 @@
           <w:szCs w:val="24"/>
         </w:rPr>
         <w:lastRenderedPageBreak/>
-        <w:t xml:space="preserve">Publication bias is the process by which studies that report finding results supporting their hypotheses, usually by showing statistically significant results, are more likely to be published than those that do not </w:t>
+        <w:t xml:space="preserve">There are several possible causes of effect size attenuation in replications. </w:t>
+      </w:r>
+      <w:r>
+        <w:rPr>
+          <w:rFonts w:cstheme="minorHAnsi"/>
+          <w:sz w:val="24"/>
+          <w:szCs w:val="24"/>
+        </w:rPr>
+        <w:t>One</w:t>
+      </w:r>
+      <w:r>
+        <w:rPr>
+          <w:rFonts w:cstheme="minorHAnsi"/>
+          <w:sz w:val="24"/>
+          <w:szCs w:val="24"/>
+        </w:rPr>
+        <w:t xml:space="preserve"> possi</w:t>
+      </w:r>
+      <w:r>
+        <w:rPr>
+          <w:rFonts w:cstheme="minorHAnsi"/>
+          <w:sz w:val="24"/>
+          <w:szCs w:val="24"/>
+        </w:rPr>
+        <w:t xml:space="preserve">ble partial cause are </w:t>
+      </w:r>
+      <w:r>
+        <w:rPr>
+          <w:rFonts w:cstheme="minorHAnsi"/>
+          <w:sz w:val="24"/>
+          <w:szCs w:val="24"/>
+        </w:rPr>
+        <w:t>systematic deviations from the original study’s protoco</w:t>
+      </w:r>
+      <w:r>
+        <w:rPr>
+          <w:rFonts w:cstheme="minorHAnsi"/>
+          <w:sz w:val="24"/>
+          <w:szCs w:val="24"/>
+        </w:rPr>
+        <w:t>l</w:t>
+      </w:r>
+      <w:r>
+        <w:rPr>
+          <w:rFonts w:cstheme="minorHAnsi"/>
+          <w:sz w:val="24"/>
+          <w:szCs w:val="24"/>
+        </w:rPr>
+        <w:t xml:space="preserve">. Another possibility is the combination of regression to the mean, selective reporting and publication bias, </w:t>
+      </w:r>
+      <w:r>
+        <w:rPr>
+          <w:rFonts w:cstheme="minorHAnsi"/>
+          <w:sz w:val="24"/>
+          <w:szCs w:val="24"/>
+        </w:rPr>
+        <w:t xml:space="preserve">all of which can be </w:t>
+      </w:r>
+      <w:r>
+        <w:rPr>
+          <w:rFonts w:cstheme="minorHAnsi"/>
+          <w:sz w:val="24"/>
+          <w:szCs w:val="24"/>
+        </w:rPr>
+        <w:t xml:space="preserve">exacerbated by low average statistical power. </w:t>
+      </w:r>
+    </w:p>
+    <w:p>
+      <w:pPr>
+        <w:spacing w:line="360" w:lineRule="auto"/>
+        <w:ind w:firstLine="720"/>
+        <w:rPr>
+          <w:rFonts w:cstheme="minorHAnsi"/>
+          <w:sz w:val="24"/>
+          <w:szCs w:val="24"/>
+        </w:rPr>
+      </w:pPr>
+      <w:r>
+        <w:rPr>
+          <w:rFonts w:cstheme="minorHAnsi"/>
+          <w:sz w:val="24"/>
+          <w:szCs w:val="24"/>
+        </w:rPr>
+        <w:t>P</w:t>
+      </w:r>
+      <w:r>
+        <w:rPr>
+          <w:rFonts w:cstheme="minorHAnsi"/>
+          <w:sz w:val="24"/>
+          <w:szCs w:val="24"/>
+        </w:rPr>
+        <w:t xml:space="preserve">ublication bias is the process by which studies that report finding results supporting their hypotheses, usually by showing statistically significant results, are more likely to be published than those that do not </w:t>
       </w:r>
       <w:r>
         <w:rPr>
@@ -3632,348 +3723,7 @@
           <w:sz w:val="24"/>
           <w:szCs w:val="24"/>
         </w:rPr>
-        <w:t xml:space="preserve">. Publication bias towards statistically significant results appears to be particularly acute in the behavioural sciences research literature, with an estimated 92% of papers reporting a significant finding </w:t>
-      </w:r>
-      <w:r>
-        <w:rPr>
-          <w:rFonts w:cstheme="minorHAnsi"/>
-          <w:sz w:val="24"/>
-          <w:szCs w:val="24"/>
-        </w:rPr>
-        <w:fldChar w:fldCharType="begin"/>
-      </w:r>
-      <w:r>
-        <w:rPr>
-          <w:rFonts w:cstheme="minorHAnsi"/>
-          <w:sz w:val="24"/>
-          <w:szCs w:val="24"/>
-        </w:rPr>
-        <w:instrText xml:space="preserve"> ADDIN EN.CITE &lt;EndNote&gt;&lt;Cite&gt;&lt;Author&gt;Fanelli&lt;/Author&gt;&lt;Year&gt;2012&lt;/Year&gt;&lt;RecNum&gt;223&lt;/RecNum&gt;&lt;DisplayText&gt;(Fanelli, 2012)&lt;/DisplayText&gt;&lt;record&gt;&lt;rec-number&gt;223&lt;/rec-number&gt;&lt;foreign-keys&gt;&lt;key app="EN" db-id="9xrafw5sx95dvre9w5hpevd89fzwtwr9twsw" timestamp="1501052662"&gt;223&lt;/key&gt;&lt;/foreign-keys&gt;&lt;ref-type name="Journal Article"&gt;17&lt;/ref-type&gt;&lt;contributors&gt;&lt;authors&gt;&lt;author&gt;Fanelli, Daniele&lt;/author&gt;&lt;/authors&gt;&lt;/contributors&gt;&lt;titles&gt;&lt;title&gt;Negative results are disappearing from most disciplines and countries&lt;/title&gt;&lt;secondary-title&gt;Scientometrics&lt;/secondary-title&gt;&lt;/titles&gt;&lt;periodical&gt;&lt;full-title&gt;Scientometrics&lt;/full-title&gt;&lt;/periodical&gt;&lt;pages&gt;891-904&lt;/pages&gt;&lt;volume&gt;90&lt;/volume&gt;&lt;number&gt;3&lt;/number&gt;&lt;dates&gt;&lt;year&gt;2012&lt;/year&gt;&lt;pub-dates&gt;&lt;date&gt;2012/03/01&lt;/date&gt;&lt;/pub-dates&gt;&lt;/dates&gt;&lt;isbn&gt;1588-2861&lt;/isbn&gt;&lt;urls&gt;&lt;related-urls&gt;&lt;url&gt;https://doi.org/10.1007/s11192-011-0494-7&lt;/url&gt;&lt;/related-urls&gt;&lt;/urls&gt;&lt;electronic-resource-num&gt;10.1007/s11192-011-0494-7&lt;/electronic-resource-num&gt;&lt;/record&gt;&lt;/Cite&gt;&lt;/EndNote&gt;</w:instrText>
-      </w:r>
-      <w:r>
-        <w:rPr>
-          <w:rFonts w:cstheme="minorHAnsi"/>
-          <w:sz w:val="24"/>
-          <w:szCs w:val="24"/>
-        </w:rPr>
-        <w:fldChar w:fldCharType="separate"/>
-      </w:r>
-      <w:r>
-        <w:rPr>
-          <w:rFonts w:cstheme="minorHAnsi"/>
-          <w:noProof/>
-          <w:sz w:val="24"/>
-          <w:szCs w:val="24"/>
-        </w:rPr>
-        <w:t>(Fanelli, 2012)</w:t>
-      </w:r>
-      <w:r>
-        <w:rPr>
-          <w:rFonts w:cstheme="minorHAnsi"/>
-          <w:sz w:val="24"/>
-          <w:szCs w:val="24"/>
-        </w:rPr>
-        <w:fldChar w:fldCharType="end"/>
-      </w:r>
-      <w:r>
-        <w:rPr>
-          <w:rFonts w:cstheme="minorHAnsi"/>
-          <w:sz w:val="24"/>
-          <w:szCs w:val="24"/>
-        </w:rPr>
-        <w:t xml:space="preserve"> and around 75% of all reported p values being below .05 </w:t>
-      </w:r>
-      <w:r>
-        <w:rPr>
-          <w:rFonts w:cstheme="minorHAnsi"/>
-          <w:sz w:val="24"/>
-          <w:szCs w:val="24"/>
-        </w:rPr>
-        <w:fldChar w:fldCharType="begin"/>
-      </w:r>
-      <w:r>
-        <w:rPr>
-          <w:rFonts w:cstheme="minorHAnsi"/>
-          <w:sz w:val="24"/>
-          <w:szCs w:val="24"/>
-        </w:rPr>
-        <w:instrText xml:space="preserve"> ADDIN EN.CITE &lt;EndNote&gt;&lt;Cite&gt;&lt;Author&gt;Hartgerink&lt;/Author&gt;&lt;Year&gt;2016&lt;/Year&gt;&lt;RecNum&gt;160&lt;/RecNum&gt;&lt;DisplayText&gt;(Hartgerink, van Aert, Nuijten, Wicherts, &amp;amp; van Assen, 2016)&lt;/DisplayText&gt;&lt;record&gt;&lt;rec-number&gt;160&lt;/rec-number&gt;&lt;foreign-keys&gt;&lt;key app="EN" db-id="9xrafw5sx95dvre9w5hpevd89fzwtwr9twsw" timestamp="1499931737"&gt;160&lt;/key&gt;&lt;/foreign-keys&gt;&lt;ref-type name="Journal Article"&gt;17&lt;/ref-type&gt;&lt;contributors&gt;&lt;authors&gt;&lt;author&gt;Hartgerink, Chris H. J.&lt;/author&gt;&lt;author&gt;van Aert, Robbie C. M.&lt;/author&gt;&lt;author&gt;Nuijten, Michèle B.&lt;/author&gt;&lt;author&gt;Wicherts, Jelte M.&lt;/author&gt;&lt;author&gt;van Assen, Marcel A. L. M.&lt;/author&gt;&lt;/authors&gt;&lt;secondary-authors&gt;&lt;author&gt;Pintilie, Melania&lt;/author&gt;&lt;/secondary-authors&gt;&lt;/contributors&gt;&lt;titles&gt;&lt;title&gt;Distributions of p-values smaller than .05 in psychology: what is going on?&lt;/title&gt;&lt;secondary-title&gt;PeerJ&lt;/secondary-title&gt;&lt;alt-title&gt;PeerJ&lt;/alt-title&gt;&lt;/titles&gt;&lt;periodical&gt;&lt;full-title&gt;PeerJ&lt;/full-title&gt;&lt;abbr-1&gt;PeerJ&lt;/abbr-1&gt;&lt;/periodical&gt;&lt;alt-periodical&gt;&lt;full-title&gt;PeerJ&lt;/full-title&gt;&lt;abbr-1&gt;PeerJ&lt;/abbr-1&gt;&lt;/alt-periodical&gt;&lt;pages&gt;e1935&lt;/pages&gt;&lt;volume&gt;4&lt;/volume&gt;&lt;keywords&gt;&lt;keyword&gt;p-values&lt;/keyword&gt;&lt;keyword&gt;NHST&lt;/keyword&gt;&lt;keyword&gt;QRP&lt;/keyword&gt;&lt;keyword&gt;Caliper test&lt;/keyword&gt;&lt;keyword&gt;Data peeking&lt;/keyword&gt;&lt;/keywords&gt;&lt;dates&gt;&lt;year&gt;2016&lt;/year&gt;&lt;pub-dates&gt;&lt;date&gt;2016/04/11&lt;/date&gt;&lt;/pub-dates&gt;&lt;/dates&gt;&lt;isbn&gt;2167-8359&lt;/isbn&gt;&lt;urls&gt;&lt;related-urls&gt;&lt;url&gt;https://doi.org/10.7717/peerj.1935&lt;/url&gt;&lt;/related-urls&gt;&lt;/urls&gt;&lt;electronic-resource-num&gt;10.7717/peerj.1935&lt;/electronic-resource-num&gt;&lt;/record&gt;&lt;/Cite&gt;&lt;/EndNote&gt;</w:instrText>
-      </w:r>
-      <w:r>
-        <w:rPr>
-          <w:rFonts w:cstheme="minorHAnsi"/>
-          <w:sz w:val="24"/>
-          <w:szCs w:val="24"/>
-        </w:rPr>
-        <w:fldChar w:fldCharType="separate"/>
-      </w:r>
-      <w:r>
-        <w:rPr>
-          <w:rFonts w:cstheme="minorHAnsi"/>
-          <w:noProof/>
-          <w:sz w:val="24"/>
-          <w:szCs w:val="24"/>
-        </w:rPr>
-        <w:t>(Hartgerink, van Aert, Nuijten, Wicherts, &amp; van Assen, 2016)</w:t>
-      </w:r>
-      <w:r>
-        <w:rPr>
-          <w:rFonts w:cstheme="minorHAnsi"/>
-          <w:sz w:val="24"/>
-          <w:szCs w:val="24"/>
-        </w:rPr>
-        <w:fldChar w:fldCharType="end"/>
-      </w:r>
-      <w:r>
-        <w:rPr>
-          <w:rFonts w:cstheme="minorHAnsi"/>
-          <w:sz w:val="24"/>
-          <w:szCs w:val="24"/>
-        </w:rPr>
-        <w:t xml:space="preserve">, despite the low estimated average power of psychological research </w:t>
-      </w:r>
-      <w:r>
-        <w:rPr>
-          <w:rFonts w:cstheme="minorHAnsi"/>
-          <w:sz w:val="24"/>
-          <w:szCs w:val="24"/>
-        </w:rPr>
-        <w:fldChar w:fldCharType="begin"/>
-      </w:r>
-      <w:r>
-        <w:rPr>
-          <w:rFonts w:cstheme="minorHAnsi"/>
-          <w:sz w:val="24"/>
-          <w:szCs w:val="24"/>
-        </w:rPr>
-        <w:instrText xml:space="preserve"> ADDIN EN.CITE &lt;EndNote&gt;&lt;Cite&gt;&lt;Author&gt;Szucs&lt;/Author&gt;&lt;Year&gt;2017&lt;/Year&gt;&lt;RecNum&gt;25&lt;/RecNum&gt;&lt;DisplayText&gt;(Cohen, 1962; Szucs &amp;amp; Ioannidis, 2017)&lt;/DisplayText&gt;&lt;record&gt;&lt;rec-number&gt;25&lt;/rec-number&gt;&lt;foreign-keys&gt;&lt;key app="EN" db-id="9xrafw5sx95dvre9w5hpevd89fzwtwr9twsw" timestamp="1496382197"&gt;25&lt;/key&gt;&lt;/foreign-keys&gt;&lt;ref-type name="Journal Article"&gt;17&lt;/ref-type&gt;&lt;contributors&gt;&lt;authors&gt;&lt;author&gt;Szucs, Denes&lt;/author&gt;&lt;author&gt;Ioannidis, John P. A.&lt;/author&gt;&lt;/authors&gt;&lt;/contributors&gt;&lt;titles&gt;&lt;title&gt;Empirical assessment of published effect sizes and power in the recent cognitive neuroscience and psychology literature&lt;/title&gt;&lt;secondary-title&gt;PLOS Biology&lt;/secondary-title&gt;&lt;/titles&gt;&lt;periodical&gt;&lt;full-title&gt;PLOS Biology&lt;/full-title&gt;&lt;/periodical&gt;&lt;pages&gt;e2000797&lt;/pages&gt;&lt;volume&gt;15&lt;/volume&gt;&lt;number&gt;3&lt;/number&gt;&lt;dates&gt;&lt;year&gt;2017&lt;/year&gt;&lt;/dates&gt;&lt;publisher&gt;Public Library of Science&lt;/publisher&gt;&lt;urls&gt;&lt;related-urls&gt;&lt;url&gt;https://doi.org/10.1371/journal.pbio.2000797&lt;/url&gt;&lt;/related-urls&gt;&lt;/urls&gt;&lt;electronic-resource-num&gt;10.1371/journal.pbio.2000797&lt;/electronic-resource-num&gt;&lt;/record&gt;&lt;/Cite&gt;&lt;Cite&gt;&lt;Author&gt;Cohen&lt;/Author&gt;&lt;Year&gt;1962&lt;/Year&gt;&lt;RecNum&gt;487&lt;/RecNum&gt;&lt;record&gt;&lt;rec-number&gt;487&lt;/rec-number&gt;&lt;foreign-keys&gt;&lt;key app="EN" db-id="9xrafw5sx95dvre9w5hpevd89fzwtwr9twsw" timestamp="1508193712"&gt;487&lt;/key&gt;&lt;/foreign-keys&gt;&lt;ref-type name="Journal Article"&gt;17&lt;/ref-type&gt;&lt;contributors&gt;&lt;authors&gt;&lt;author&gt;Cohen, Jacob&lt;/author&gt;&lt;/authors&gt;&lt;/contributors&gt;&lt;titles&gt;&lt;title&gt;The statistical power of abnormal-social psychological research: A review&lt;/title&gt;&lt;secondary-title&gt;The Journal of Abnormal and Social Psychology&lt;/secondary-title&gt;&lt;/titles&gt;&lt;periodical&gt;&lt;full-title&gt;The Journal of Abnormal and Social Psychology&lt;/full-title&gt;&lt;/periodical&gt;&lt;pages&gt;145-153&lt;/pages&gt;&lt;volume&gt;65&lt;/volume&gt;&lt;number&gt;3&lt;/number&gt;&lt;dates&gt;&lt;year&gt;1962&lt;/year&gt;&lt;/dates&gt;&lt;pub-location&gt;US&lt;/pub-location&gt;&lt;publisher&gt;American Psychological Association&lt;/publisher&gt;&lt;isbn&gt;0096-851X(Print)&lt;/isbn&gt;&lt;urls&gt;&lt;/urls&gt;&lt;electronic-resource-num&gt;10.1037/h0045186&lt;/electronic-resource-num&gt;&lt;/record&gt;&lt;/Cite&gt;&lt;/EndNote&gt;</w:instrText>
-      </w:r>
-      <w:r>
-        <w:rPr>
-          <w:rFonts w:cstheme="minorHAnsi"/>
-          <w:sz w:val="24"/>
-          <w:szCs w:val="24"/>
-        </w:rPr>
-        <w:fldChar w:fldCharType="separate"/>
-      </w:r>
-      <w:r>
-        <w:rPr>
-          <w:rFonts w:cstheme="minorHAnsi"/>
-          <w:noProof/>
-          <w:sz w:val="24"/>
-          <w:szCs w:val="24"/>
-        </w:rPr>
-        <w:t>(Cohen, 1962; Szucs &amp; Ioannidis, 2017)</w:t>
-      </w:r>
-      <w:r>
-        <w:rPr>
-          <w:rFonts w:cstheme="minorHAnsi"/>
-          <w:sz w:val="24"/>
-          <w:szCs w:val="24"/>
-        </w:rPr>
-        <w:fldChar w:fldCharType="end"/>
-      </w:r>
-      <w:r>
-        <w:rPr>
-          <w:rFonts w:cstheme="minorHAnsi"/>
-          <w:sz w:val="24"/>
-          <w:szCs w:val="24"/>
-        </w:rPr>
         <w:t xml:space="preserve">. </w:t>
-      </w:r>
-      <w:r>
-        <w:rPr>
-          <w:rFonts w:cstheme="minorHAnsi"/>
-          <w:sz w:val="24"/>
-          <w:szCs w:val="24"/>
-        </w:rPr>
-        <w:t>There is also direct evidence of publication bias from s</w:t>
-      </w:r>
-      <w:r>
-        <w:rPr>
-          <w:rFonts w:cstheme="minorHAnsi"/>
-          <w:sz w:val="24"/>
-          <w:szCs w:val="24"/>
-        </w:rPr>
-        <w:t>tudies in the biomedical an</w:t>
-      </w:r>
-      <w:r>
-        <w:rPr>
-          <w:rFonts w:cstheme="minorHAnsi"/>
-          <w:sz w:val="24"/>
-          <w:szCs w:val="24"/>
-        </w:rPr>
-        <w:t>d</w:t>
-      </w:r>
-      <w:r>
-        <w:rPr>
-          <w:rFonts w:cstheme="minorHAnsi"/>
-          <w:sz w:val="24"/>
-          <w:szCs w:val="24"/>
-        </w:rPr>
-        <w:t xml:space="preserve"> social sciences literature</w:t>
-      </w:r>
-      <w:r>
-        <w:rPr>
-          <w:rFonts w:cstheme="minorHAnsi"/>
-          <w:sz w:val="24"/>
-          <w:szCs w:val="24"/>
-        </w:rPr>
-        <w:t xml:space="preserve"> </w:t>
-      </w:r>
-      <w:r>
-        <w:rPr>
-          <w:rFonts w:cstheme="minorHAnsi"/>
-          <w:sz w:val="24"/>
-          <w:szCs w:val="24"/>
-        </w:rPr>
-        <w:t>that</w:t>
-      </w:r>
-      <w:r>
-        <w:rPr>
-          <w:rFonts w:cstheme="minorHAnsi"/>
-          <w:sz w:val="24"/>
-          <w:szCs w:val="24"/>
-        </w:rPr>
-        <w:t xml:space="preserve"> </w:t>
-      </w:r>
-      <w:r>
-        <w:rPr>
-          <w:rFonts w:cstheme="minorHAnsi"/>
-          <w:sz w:val="24"/>
-          <w:szCs w:val="24"/>
-        </w:rPr>
-        <w:t xml:space="preserve">have tracked research projects </w:t>
-      </w:r>
-      <w:r>
-        <w:rPr>
-          <w:rFonts w:cstheme="minorHAnsi"/>
-          <w:sz w:val="24"/>
-          <w:szCs w:val="24"/>
-        </w:rPr>
-        <w:t xml:space="preserve">from before data collection </w:t>
-      </w:r>
-      <w:r>
-        <w:rPr>
-          <w:rFonts w:cstheme="minorHAnsi"/>
-          <w:sz w:val="24"/>
-          <w:szCs w:val="24"/>
-        </w:rPr>
-        <w:t xml:space="preserve">and </w:t>
-      </w:r>
-      <w:r>
-        <w:rPr>
-          <w:rFonts w:cstheme="minorHAnsi"/>
-          <w:sz w:val="24"/>
-          <w:szCs w:val="24"/>
-        </w:rPr>
-        <w:t>show that</w:t>
-      </w:r>
-      <w:r>
-        <w:rPr>
-          <w:sz w:val="24"/>
-          <w:szCs w:val="24"/>
-        </w:rPr>
-        <w:t xml:space="preserve"> studies </w:t>
-      </w:r>
-      <w:r>
-        <w:rPr>
-          <w:sz w:val="24"/>
-          <w:szCs w:val="24"/>
-        </w:rPr>
-        <w:t>that</w:t>
-      </w:r>
-      <w:r>
-        <w:rPr>
-          <w:sz w:val="24"/>
-          <w:szCs w:val="24"/>
-        </w:rPr>
-        <w:t xml:space="preserve"> </w:t>
-      </w:r>
-      <w:r>
-        <w:rPr>
-          <w:sz w:val="24"/>
-          <w:szCs w:val="24"/>
-        </w:rPr>
-        <w:t>find</w:t>
-      </w:r>
-      <w:r>
-        <w:rPr>
-          <w:sz w:val="24"/>
-          <w:szCs w:val="24"/>
-        </w:rPr>
-        <w:t xml:space="preserve"> statistically significant effects are more likely to be published than those </w:t>
-      </w:r>
-      <w:r>
-        <w:rPr>
-          <w:sz w:val="24"/>
-          <w:szCs w:val="24"/>
-        </w:rPr>
-        <w:t>that</w:t>
-      </w:r>
-      <w:r>
-        <w:rPr>
-          <w:sz w:val="24"/>
-          <w:szCs w:val="24"/>
-        </w:rPr>
-        <w:t xml:space="preserve"> </w:t>
-      </w:r>
-      <w:r>
-        <w:rPr>
-          <w:sz w:val="24"/>
-          <w:szCs w:val="24"/>
-        </w:rPr>
-        <w:t>do not</w:t>
-      </w:r>
-      <w:r>
-        <w:rPr>
-          <w:sz w:val="24"/>
-          <w:szCs w:val="24"/>
-        </w:rPr>
-        <w:t xml:space="preserve"> </w:t>
-      </w:r>
-      <w:r>
-        <w:rPr>
-          <w:sz w:val="24"/>
-          <w:szCs w:val="24"/>
-        </w:rPr>
-        <w:fldChar w:fldCharType="begin"/>
-      </w:r>
-      <w:r>
-        <w:rPr>
-          <w:sz w:val="24"/>
-          <w:szCs w:val="24"/>
-        </w:rPr>
-        <w:instrText xml:space="preserve"> ADDIN EN.CITE &lt;EndNote&gt;&lt;Cite&gt;&lt;Author&gt;Franco&lt;/Author&gt;&lt;Year&gt;2014&lt;/Year&gt;&lt;RecNum&gt;657&lt;/RecNum&gt;&lt;DisplayText&gt;(Dwan, Gamble, Williamson, &amp;amp; Kirkham, 2013; Franco, Malhotra, &amp;amp; Simonovits, 2014)&lt;/DisplayText&gt;&lt;record&gt;&lt;rec-number&gt;657&lt;/rec-number&gt;&lt;foreign-keys&gt;&lt;key app="EN" db-id="9xrafw5sx95dvre9w5hpevd89fzwtwr9twsw" timestamp="1508283937"&gt;657&lt;/key&gt;&lt;/foreign-keys&gt;&lt;ref-type name="Journal Article"&gt;17&lt;/ref-type&gt;&lt;contributors&gt;&lt;authors&gt;&lt;author&gt;Franco, Annie&lt;/author&gt;&lt;author&gt;Malhotra, Neil&lt;/author&gt;&lt;author&gt;Simonovits, Gabor&lt;/author&gt;&lt;/authors&gt;&lt;/contributors&gt;&lt;titles&gt;&lt;title&gt;Publication bias in the social sciences: Unlocking the file drawer&lt;/title&gt;&lt;secondary-title&gt;Science&lt;/secondary-title&gt;&lt;/titles&gt;&lt;periodical&gt;&lt;full-title&gt;Science&lt;/full-title&gt;&lt;/periodical&gt;&lt;pages&gt;1502&lt;/pages&gt;&lt;volume&gt;345&lt;/volume&gt;&lt;number&gt;6203&lt;/number&gt;&lt;dates&gt;&lt;year&gt;2014&lt;/year&gt;&lt;/dates&gt;&lt;work-type&gt;10.1126/science.1255484&lt;/work-type&gt;&lt;urls&gt;&lt;related-urls&gt;&lt;url&gt;http://science.sciencemag.org/content/345/6203/1502.abstract&lt;/url&gt;&lt;/related-urls&gt;&lt;/urls&gt;&lt;/record&gt;&lt;/Cite&gt;&lt;Cite&gt;&lt;Author&gt;Dwan&lt;/Author&gt;&lt;Year&gt;2013&lt;/Year&gt;&lt;RecNum&gt;229&lt;/RecNum&gt;&lt;record&gt;&lt;rec-number&gt;229&lt;/rec-number&gt;&lt;foreign-keys&gt;&lt;key app="EN" db-id="9xrafw5sx95dvre9w5hpevd89fzwtwr9twsw" timestamp="1501060411"&gt;229&lt;/key&gt;&lt;/foreign-keys&gt;&lt;ref-type name="Journal Article"&gt;17&lt;/ref-type&gt;&lt;contributors&gt;&lt;authors&gt;&lt;author&gt;Dwan, Kerry&lt;/author&gt;&lt;author&gt;Gamble, Carrol&lt;/author&gt;&lt;author&gt;Williamson, Paula R.&lt;/author&gt;&lt;author&gt;Kirkham, Jamie J.&lt;/author&gt;&lt;/authors&gt;&lt;/contributors&gt;&lt;titles&gt;&lt;title&gt;Systematic Review of the Empirical Evidence of Study Publication Bias and Outcome Reporting Bias — An Updated Review&lt;/title&gt;&lt;secondary-title&gt;PLOS ONE&lt;/secondary-title&gt;&lt;/titles&gt;&lt;periodical&gt;&lt;full-title&gt;PLOS ONE&lt;/full-title&gt;&lt;/periodical&gt;&lt;pages&gt;e66844&lt;/pages&gt;&lt;volume&gt;8&lt;/volume&gt;&lt;number&gt;7&lt;/number&gt;&lt;dates&gt;&lt;year&gt;2013&lt;/year&gt;&lt;/dates&gt;&lt;publisher&gt;Public Library of Science&lt;/publisher&gt;&lt;urls&gt;&lt;related-urls&gt;&lt;url&gt;https://doi.org/10.1371/journal.pone.0066844&lt;/url&gt;&lt;/related-urls&gt;&lt;/urls&gt;&lt;electronic-resource-num&gt;10.1371/journal.pone.0066844&lt;/electronic-resource-num&gt;&lt;/record&gt;&lt;/Cite&gt;&lt;/EndNote&gt;</w:instrText>
-      </w:r>
-      <w:r>
-        <w:rPr>
-          <w:sz w:val="24"/>
-          <w:szCs w:val="24"/>
-        </w:rPr>
-        <w:fldChar w:fldCharType="separate"/>
-      </w:r>
-      <w:r>
-        <w:rPr>
-          <w:noProof/>
-          <w:sz w:val="24"/>
-          <w:szCs w:val="24"/>
-        </w:rPr>
-        <w:t>(Dwan, Gamble, Williamson, &amp; Kirkham, 2013; Franco, Malhotra, &amp; Simonovits, 2014)</w:t>
-      </w:r>
-      <w:r>
-        <w:rPr>
-          <w:sz w:val="24"/>
-          <w:szCs w:val="24"/>
-        </w:rPr>
-        <w:fldChar w:fldCharType="end"/>
-      </w:r>
-      <w:r>
-        <w:rPr>
-          <w:sz w:val="24"/>
-          <w:szCs w:val="24"/>
-        </w:rPr>
-        <w:t>.</w:t>
       </w:r>
     </w:p>
     <w:p>
@@ -3992,6 +3742,369 @@
           <w:sz w:val="24"/>
           <w:szCs w:val="24"/>
         </w:rPr>
+        <w:t xml:space="preserve">Publication bias towards statistically significant results appears to be particularly acute in the behavioural sciences research literature, with an estimated 92% of papers reporting a significant finding </w:t>
+      </w:r>
+      <w:r>
+        <w:rPr>
+          <w:rFonts w:cstheme="minorHAnsi"/>
+          <w:sz w:val="24"/>
+          <w:szCs w:val="24"/>
+        </w:rPr>
+        <w:fldChar w:fldCharType="begin"/>
+      </w:r>
+      <w:r>
+        <w:rPr>
+          <w:rFonts w:cstheme="minorHAnsi"/>
+          <w:sz w:val="24"/>
+          <w:szCs w:val="24"/>
+        </w:rPr>
+        <w:instrText xml:space="preserve"> ADDIN EN.CITE &lt;EndNote&gt;&lt;Cite&gt;&lt;Author&gt;Fanelli&lt;/Author&gt;&lt;Year&gt;2012&lt;/Year&gt;&lt;RecNum&gt;223&lt;/RecNum&gt;&lt;DisplayText&gt;(Fanelli, 2012)&lt;/DisplayText&gt;&lt;record&gt;&lt;rec-number&gt;223&lt;/rec-number&gt;&lt;foreign-keys&gt;&lt;key app="EN" db-id="9xrafw5sx95dvre9w5hpevd89fzwtwr9twsw" timestamp="1501052662"&gt;223&lt;/key&gt;&lt;/foreign-keys&gt;&lt;ref-type name="Journal Article"&gt;17&lt;/ref-type&gt;&lt;contributors&gt;&lt;authors&gt;&lt;author&gt;Fanelli, Daniele&lt;/author&gt;&lt;/authors&gt;&lt;/contributors&gt;&lt;titles&gt;&lt;title&gt;Negative results are disappearing from most disciplines and countries&lt;/title&gt;&lt;secondary-title&gt;Scientometrics&lt;/secondary-title&gt;&lt;/titles&gt;&lt;periodical&gt;&lt;full-title&gt;Scientometrics&lt;/full-title&gt;&lt;/periodical&gt;&lt;pages&gt;891-904&lt;/pages&gt;&lt;volume&gt;90&lt;/volume&gt;&lt;number&gt;3&lt;/number&gt;&lt;dates&gt;&lt;year&gt;2012&lt;/year&gt;&lt;pub-dates&gt;&lt;date&gt;2012/03/01&lt;/date&gt;&lt;/pub-dates&gt;&lt;/dates&gt;&lt;isbn&gt;1588-2861&lt;/isbn&gt;&lt;urls&gt;&lt;related-urls&gt;&lt;url&gt;https://doi.org/10.1007/s11192-011-0494-7&lt;/url&gt;&lt;/related-urls&gt;&lt;/urls&gt;&lt;electronic-resource-num&gt;10.1007/s11192-011-0494-7&lt;/electronic-resource-num&gt;&lt;/record&gt;&lt;/Cite&gt;&lt;/EndNote&gt;</w:instrText>
+      </w:r>
+      <w:r>
+        <w:rPr>
+          <w:rFonts w:cstheme="minorHAnsi"/>
+          <w:sz w:val="24"/>
+          <w:szCs w:val="24"/>
+        </w:rPr>
+        <w:fldChar w:fldCharType="separate"/>
+      </w:r>
+      <w:r>
+        <w:rPr>
+          <w:rFonts w:cstheme="minorHAnsi"/>
+          <w:noProof/>
+          <w:sz w:val="24"/>
+          <w:szCs w:val="24"/>
+        </w:rPr>
+        <w:t>(Fanelli, 2012)</w:t>
+      </w:r>
+      <w:r>
+        <w:rPr>
+          <w:rFonts w:cstheme="minorHAnsi"/>
+          <w:sz w:val="24"/>
+          <w:szCs w:val="24"/>
+        </w:rPr>
+        <w:fldChar w:fldCharType="end"/>
+      </w:r>
+      <w:r>
+        <w:rPr>
+          <w:rFonts w:cstheme="minorHAnsi"/>
+          <w:sz w:val="24"/>
+          <w:szCs w:val="24"/>
+        </w:rPr>
+        <w:t xml:space="preserve"> and around 75% of all reported p values being below .05 </w:t>
+      </w:r>
+      <w:r>
+        <w:rPr>
+          <w:rFonts w:cstheme="minorHAnsi"/>
+          <w:sz w:val="24"/>
+          <w:szCs w:val="24"/>
+        </w:rPr>
+        <w:fldChar w:fldCharType="begin"/>
+      </w:r>
+      <w:r>
+        <w:rPr>
+          <w:rFonts w:cstheme="minorHAnsi"/>
+          <w:sz w:val="24"/>
+          <w:szCs w:val="24"/>
+        </w:rPr>
+        <w:instrText xml:space="preserve"> ADDIN EN.CITE &lt;EndNote&gt;&lt;Cite&gt;&lt;Author&gt;Hartgerink&lt;/Author&gt;&lt;Year&gt;2016&lt;/Year&gt;&lt;RecNum&gt;160&lt;/RecNum&gt;&lt;DisplayText&gt;(Hartgerink, van Aert, Nuijten, Wicherts, &amp;amp; van Assen, 2016)&lt;/DisplayText&gt;&lt;record&gt;&lt;rec-number&gt;160&lt;/rec-number&gt;&lt;foreign-keys&gt;&lt;key app="EN" db-id="9xrafw5sx95dvre9w5hpevd89fzwtwr9twsw" timestamp="1499931737"&gt;160&lt;/key&gt;&lt;/foreign-keys&gt;&lt;ref-type name="Journal Article"&gt;17&lt;/ref-type&gt;&lt;contributors&gt;&lt;authors&gt;&lt;author&gt;Hartgerink, Chris H. J.&lt;/author&gt;&lt;author&gt;van Aert, Robbie C. M.&lt;/author&gt;&lt;author&gt;Nuijten, Michèle B.&lt;/author&gt;&lt;author&gt;Wicherts, Jelte M.&lt;/author&gt;&lt;author&gt;van Assen, Marcel A. L. M.&lt;/author&gt;&lt;/authors&gt;&lt;secondary-authors&gt;&lt;author&gt;Pintilie, Melania&lt;/author&gt;&lt;/secondary-authors&gt;&lt;/contributors&gt;&lt;titles&gt;&lt;title&gt;Distributions of p-values smaller than .05 in psychology: what is going on?&lt;/title&gt;&lt;secondary-title&gt;PeerJ&lt;/secondary-title&gt;&lt;alt-title&gt;PeerJ&lt;/alt-title&gt;&lt;/titles&gt;&lt;periodical&gt;&lt;full-title&gt;PeerJ&lt;/full-title&gt;&lt;abbr-1&gt;PeerJ&lt;/abbr-1&gt;&lt;/periodical&gt;&lt;alt-periodical&gt;&lt;full-title&gt;PeerJ&lt;/full-title&gt;&lt;abbr-1&gt;PeerJ&lt;/abbr-1&gt;&lt;/alt-periodical&gt;&lt;pages&gt;e1935&lt;/pages&gt;&lt;volume&gt;4&lt;/volume&gt;&lt;keywords&gt;&lt;keyword&gt;p-values&lt;/keyword&gt;&lt;keyword&gt;NHST&lt;/keyword&gt;&lt;keyword&gt;QRP&lt;/keyword&gt;&lt;keyword&gt;Caliper test&lt;/keyword&gt;&lt;keyword&gt;Data peeking&lt;/keyword&gt;&lt;/keywords&gt;&lt;dates&gt;&lt;year&gt;2016&lt;/year&gt;&lt;pub-dates&gt;&lt;date&gt;2016/04/11&lt;/date&gt;&lt;/pub-dates&gt;&lt;/dates&gt;&lt;isbn&gt;2167-8359&lt;/isbn&gt;&lt;urls&gt;&lt;related-urls&gt;&lt;url&gt;https://doi.org/10.7717/peerj.1935&lt;/url&gt;&lt;/related-urls&gt;&lt;/urls&gt;&lt;electronic-resource-num&gt;10.7717/peerj.1935&lt;/electronic-resource-num&gt;&lt;/record&gt;&lt;/Cite&gt;&lt;/EndNote&gt;</w:instrText>
+      </w:r>
+      <w:r>
+        <w:rPr>
+          <w:rFonts w:cstheme="minorHAnsi"/>
+          <w:sz w:val="24"/>
+          <w:szCs w:val="24"/>
+        </w:rPr>
+        <w:fldChar w:fldCharType="separate"/>
+      </w:r>
+      <w:r>
+        <w:rPr>
+          <w:rFonts w:cstheme="minorHAnsi"/>
+          <w:noProof/>
+          <w:sz w:val="24"/>
+          <w:szCs w:val="24"/>
+        </w:rPr>
+        <w:t>(Hartgerink, van Aert, Nuijten, Wicherts, &amp; van Assen, 2016)</w:t>
+      </w:r>
+      <w:r>
+        <w:rPr>
+          <w:rFonts w:cstheme="minorHAnsi"/>
+          <w:sz w:val="24"/>
+          <w:szCs w:val="24"/>
+        </w:rPr>
+        <w:fldChar w:fldCharType="end"/>
+      </w:r>
+      <w:r>
+        <w:rPr>
+          <w:rFonts w:cstheme="minorHAnsi"/>
+          <w:sz w:val="24"/>
+          <w:szCs w:val="24"/>
+        </w:rPr>
+        <w:t xml:space="preserve">, despite the low estimated average power of psychological research </w:t>
+      </w:r>
+      <w:r>
+        <w:rPr>
+          <w:rFonts w:cstheme="minorHAnsi"/>
+          <w:sz w:val="24"/>
+          <w:szCs w:val="24"/>
+        </w:rPr>
+        <w:fldChar w:fldCharType="begin"/>
+      </w:r>
+      <w:r>
+        <w:rPr>
+          <w:rFonts w:cstheme="minorHAnsi"/>
+          <w:sz w:val="24"/>
+          <w:szCs w:val="24"/>
+        </w:rPr>
+        <w:instrText xml:space="preserve"> ADDIN EN.CITE &lt;EndNote&gt;&lt;Cite&gt;&lt;Author&gt;Szucs&lt;/Author&gt;&lt;Year&gt;2017&lt;/Year&gt;&lt;RecNum&gt;25&lt;/RecNum&gt;&lt;DisplayText&gt;(Cohen, 1962; Szucs &amp;amp; Ioannidis, 2017)&lt;/DisplayText&gt;&lt;record&gt;&lt;rec-number&gt;25&lt;/rec-number&gt;&lt;foreign-keys&gt;&lt;key app="EN" db-id="9xrafw5sx95dvre9w5hpevd89fzwtwr9twsw" timestamp="1496382197"&gt;25&lt;/key&gt;&lt;/foreign-keys&gt;&lt;ref-type name="Journal Article"&gt;17&lt;/ref-type&gt;&lt;contributors&gt;&lt;authors&gt;&lt;author&gt;Szucs, Denes&lt;/author&gt;&lt;author&gt;Ioannidis, John P. A.&lt;/author&gt;&lt;/authors&gt;&lt;/contributors&gt;&lt;titles&gt;&lt;title&gt;Empirical assessment of published effect sizes and power in the recent cognitive neuroscience and psychology literature&lt;/title&gt;&lt;secondary-title&gt;PLOS Biology&lt;/secondary-title&gt;&lt;/titles&gt;&lt;periodical&gt;&lt;full-title&gt;PLOS Biology&lt;/full-title&gt;&lt;/periodical&gt;&lt;pages&gt;e2000797&lt;/pages&gt;&lt;volume&gt;15&lt;/volume&gt;&lt;number&gt;3&lt;/number&gt;&lt;dates&gt;&lt;year&gt;2017&lt;/year&gt;&lt;/dates&gt;&lt;publisher&gt;Public Library of Science&lt;/publisher&gt;&lt;urls&gt;&lt;related-urls&gt;&lt;url&gt;https://doi.org/10.1371/journal.pbio.2000797&lt;/url&gt;&lt;/related-urls&gt;&lt;/urls&gt;&lt;electronic-resource-num&gt;10.1371/journal.pbio.2000797&lt;/electronic-resource-num&gt;&lt;/record&gt;&lt;/Cite&gt;&lt;Cite&gt;&lt;Author&gt;Cohen&lt;/Author&gt;&lt;Year&gt;1962&lt;/Year&gt;&lt;RecNum&gt;487&lt;/RecNum&gt;&lt;record&gt;&lt;rec-number&gt;487&lt;/rec-number&gt;&lt;foreign-keys&gt;&lt;key app="EN" db-id="9xrafw5sx95dvre9w5hpevd89fzwtwr9twsw" timestamp="1508193712"&gt;487&lt;/key&gt;&lt;/foreign-keys&gt;&lt;ref-type name="Journal Article"&gt;17&lt;/ref-type&gt;&lt;contributors&gt;&lt;authors&gt;&lt;author&gt;Cohen, Jacob&lt;/author&gt;&lt;/authors&gt;&lt;/contributors&gt;&lt;titles&gt;&lt;title&gt;The statistical power of abnormal-social psychological research: A review&lt;/title&gt;&lt;secondary-title&gt;The Journal of Abnormal and Social Psychology&lt;/secondary-title&gt;&lt;/titles&gt;&lt;periodical&gt;&lt;full-title&gt;The Journal of Abnormal and Social Psychology&lt;/full-title&gt;&lt;/periodical&gt;&lt;pages&gt;145-153&lt;/pages&gt;&lt;volume&gt;65&lt;/volume&gt;&lt;number&gt;3&lt;/number&gt;&lt;dates&gt;&lt;year&gt;1962&lt;/year&gt;&lt;/dates&gt;&lt;pub-location&gt;US&lt;/pub-location&gt;&lt;publisher&gt;American Psychological Association&lt;/publisher&gt;&lt;isbn&gt;0096-851X(Print)&lt;/isbn&gt;&lt;urls&gt;&lt;/urls&gt;&lt;electronic-resource-num&gt;10.1037/h0045186&lt;/electronic-resource-num&gt;&lt;/record&gt;&lt;/Cite&gt;&lt;/EndNote&gt;</w:instrText>
+      </w:r>
+      <w:r>
+        <w:rPr>
+          <w:rFonts w:cstheme="minorHAnsi"/>
+          <w:sz w:val="24"/>
+          <w:szCs w:val="24"/>
+        </w:rPr>
+        <w:fldChar w:fldCharType="separate"/>
+      </w:r>
+      <w:r>
+        <w:rPr>
+          <w:rFonts w:cstheme="minorHAnsi"/>
+          <w:noProof/>
+          <w:sz w:val="24"/>
+          <w:szCs w:val="24"/>
+        </w:rPr>
+        <w:t>(Cohen, 1962; Szucs &amp; Ioannidis, 2017)</w:t>
+      </w:r>
+      <w:r>
+        <w:rPr>
+          <w:rFonts w:cstheme="minorHAnsi"/>
+          <w:sz w:val="24"/>
+          <w:szCs w:val="24"/>
+        </w:rPr>
+        <w:fldChar w:fldCharType="end"/>
+      </w:r>
+      <w:r>
+        <w:rPr>
+          <w:rFonts w:cstheme="minorHAnsi"/>
+          <w:sz w:val="24"/>
+          <w:szCs w:val="24"/>
+        </w:rPr>
+        <w:t xml:space="preserve">. </w:t>
+      </w:r>
+      <w:r>
+        <w:rPr>
+          <w:rFonts w:cstheme="minorHAnsi"/>
+          <w:sz w:val="24"/>
+          <w:szCs w:val="24"/>
+        </w:rPr>
+        <w:t>There is also direct evidence of publication bias from s</w:t>
+      </w:r>
+      <w:r>
+        <w:rPr>
+          <w:rFonts w:cstheme="minorHAnsi"/>
+          <w:sz w:val="24"/>
+          <w:szCs w:val="24"/>
+        </w:rPr>
+        <w:t>tudies in the biomedical an</w:t>
+      </w:r>
+      <w:r>
+        <w:rPr>
+          <w:rFonts w:cstheme="minorHAnsi"/>
+          <w:sz w:val="24"/>
+          <w:szCs w:val="24"/>
+        </w:rPr>
+        <w:t>d</w:t>
+      </w:r>
+      <w:r>
+        <w:rPr>
+          <w:rFonts w:cstheme="minorHAnsi"/>
+          <w:sz w:val="24"/>
+          <w:szCs w:val="24"/>
+        </w:rPr>
+        <w:t xml:space="preserve"> social sciences literature</w:t>
+      </w:r>
+      <w:r>
+        <w:rPr>
+          <w:rFonts w:cstheme="minorHAnsi"/>
+          <w:sz w:val="24"/>
+          <w:szCs w:val="24"/>
+        </w:rPr>
+        <w:t xml:space="preserve"> </w:t>
+      </w:r>
+      <w:r>
+        <w:rPr>
+          <w:rFonts w:cstheme="minorHAnsi"/>
+          <w:sz w:val="24"/>
+          <w:szCs w:val="24"/>
+        </w:rPr>
+        <w:t>that</w:t>
+      </w:r>
+      <w:r>
+        <w:rPr>
+          <w:rFonts w:cstheme="minorHAnsi"/>
+          <w:sz w:val="24"/>
+          <w:szCs w:val="24"/>
+        </w:rPr>
+        <w:t xml:space="preserve"> </w:t>
+      </w:r>
+      <w:r>
+        <w:rPr>
+          <w:rFonts w:cstheme="minorHAnsi"/>
+          <w:sz w:val="24"/>
+          <w:szCs w:val="24"/>
+        </w:rPr>
+        <w:t xml:space="preserve">have tracked research projects </w:t>
+      </w:r>
+      <w:r>
+        <w:rPr>
+          <w:rFonts w:cstheme="minorHAnsi"/>
+          <w:sz w:val="24"/>
+          <w:szCs w:val="24"/>
+        </w:rPr>
+        <w:t xml:space="preserve">from before data collection </w:t>
+      </w:r>
+      <w:r>
+        <w:rPr>
+          <w:rFonts w:cstheme="minorHAnsi"/>
+          <w:sz w:val="24"/>
+          <w:szCs w:val="24"/>
+        </w:rPr>
+        <w:t xml:space="preserve">and </w:t>
+      </w:r>
+      <w:r>
+        <w:rPr>
+          <w:rFonts w:cstheme="minorHAnsi"/>
+          <w:sz w:val="24"/>
+          <w:szCs w:val="24"/>
+        </w:rPr>
+        <w:t>show that</w:t>
+      </w:r>
+      <w:r>
+        <w:rPr>
+          <w:sz w:val="24"/>
+          <w:szCs w:val="24"/>
+        </w:rPr>
+        <w:t xml:space="preserve"> studies </w:t>
+      </w:r>
+      <w:r>
+        <w:rPr>
+          <w:sz w:val="24"/>
+          <w:szCs w:val="24"/>
+        </w:rPr>
+        <w:t>that</w:t>
+      </w:r>
+      <w:r>
+        <w:rPr>
+          <w:sz w:val="24"/>
+          <w:szCs w:val="24"/>
+        </w:rPr>
+        <w:t xml:space="preserve"> </w:t>
+      </w:r>
+      <w:r>
+        <w:rPr>
+          <w:sz w:val="24"/>
+          <w:szCs w:val="24"/>
+        </w:rPr>
+        <w:t>find</w:t>
+      </w:r>
+      <w:r>
+        <w:rPr>
+          <w:sz w:val="24"/>
+          <w:szCs w:val="24"/>
+        </w:rPr>
+        <w:t xml:space="preserve"> statistically significant effects are more likely to be published than those </w:t>
+      </w:r>
+      <w:r>
+        <w:rPr>
+          <w:sz w:val="24"/>
+          <w:szCs w:val="24"/>
+        </w:rPr>
+        <w:t>that</w:t>
+      </w:r>
+      <w:r>
+        <w:rPr>
+          <w:sz w:val="24"/>
+          <w:szCs w:val="24"/>
+        </w:rPr>
+        <w:t xml:space="preserve"> </w:t>
+      </w:r>
+      <w:r>
+        <w:rPr>
+          <w:sz w:val="24"/>
+          <w:szCs w:val="24"/>
+        </w:rPr>
+        <w:t>do not</w:t>
+      </w:r>
+      <w:r>
+        <w:rPr>
+          <w:sz w:val="24"/>
+          <w:szCs w:val="24"/>
+        </w:rPr>
+        <w:t xml:space="preserve"> </w:t>
+      </w:r>
+      <w:r>
+        <w:rPr>
+          <w:sz w:val="24"/>
+          <w:szCs w:val="24"/>
+        </w:rPr>
+        <w:fldChar w:fldCharType="begin"/>
+      </w:r>
+      <w:r>
+        <w:rPr>
+          <w:sz w:val="24"/>
+          <w:szCs w:val="24"/>
+        </w:rPr>
+        <w:instrText xml:space="preserve"> ADDIN EN.CITE &lt;EndNote&gt;&lt;Cite&gt;&lt;Author&gt;Franco&lt;/Author&gt;&lt;Year&gt;2014&lt;/Year&gt;&lt;RecNum&gt;657&lt;/RecNum&gt;&lt;DisplayText&gt;(Dwan, Gamble, Williamson, &amp;amp; Kirkham, 2013; Franco, Malhotra, &amp;amp; Simonovits, 2014)&lt;/DisplayText&gt;&lt;record&gt;&lt;rec-number&gt;657&lt;/rec-number&gt;&lt;foreign-keys&gt;&lt;key app="EN" db-id="9xrafw5sx95dvre9w5hpevd89fzwtwr9twsw" timestamp="1508283937"&gt;657&lt;/key&gt;&lt;/foreign-keys&gt;&lt;ref-type name="Journal Article"&gt;17&lt;/ref-type&gt;&lt;contributors&gt;&lt;authors&gt;&lt;author&gt;Franco, Annie&lt;/author&gt;&lt;author&gt;Malhotra, Neil&lt;/author&gt;&lt;author&gt;Simonovits, Gabor&lt;/author&gt;&lt;/authors&gt;&lt;/contributors&gt;&lt;titles&gt;&lt;title&gt;Publication bias in the social sciences: Unlocking the file drawer&lt;/title&gt;&lt;secondary-title&gt;Science&lt;/secondary-title&gt;&lt;/titles&gt;&lt;periodical&gt;&lt;full-title&gt;Science&lt;/full-title&gt;&lt;/periodical&gt;&lt;pages&gt;1502&lt;/pages&gt;&lt;volume&gt;345&lt;/volume&gt;&lt;number&gt;6203&lt;/number&gt;&lt;dates&gt;&lt;year&gt;2014&lt;/year&gt;&lt;/dates&gt;&lt;work-type&gt;10.1126/science.1255484&lt;/work-type&gt;&lt;urls&gt;&lt;related-urls&gt;&lt;url&gt;http://science.sciencemag.org/content/345/6203/1502.abstract&lt;/url&gt;&lt;/related-urls&gt;&lt;/urls&gt;&lt;/record&gt;&lt;/Cite&gt;&lt;Cite&gt;&lt;Author&gt;Dwan&lt;/Author&gt;&lt;Year&gt;2013&lt;/Year&gt;&lt;RecNum&gt;229&lt;/RecNum&gt;&lt;record&gt;&lt;rec-number&gt;229&lt;/rec-number&gt;&lt;foreign-keys&gt;&lt;key app="EN" db-id="9xrafw5sx95dvre9w5hpevd89fzwtwr9twsw" timestamp="1501060411"&gt;229&lt;/key&gt;&lt;/foreign-keys&gt;&lt;ref-type name="Journal Article"&gt;17&lt;/ref-type&gt;&lt;contributors&gt;&lt;authors&gt;&lt;author&gt;Dwan, Kerry&lt;/author&gt;&lt;author&gt;Gamble, Carrol&lt;/author&gt;&lt;author&gt;Williamson, Paula R.&lt;/author&gt;&lt;author&gt;Kirkham, Jamie J.&lt;/author&gt;&lt;/authors&gt;&lt;/contributors&gt;&lt;titles&gt;&lt;title&gt;Systematic Review of the Empirical Evidence of Study Publication Bias and Outcome Reporting Bias — An Updated Review&lt;/title&gt;&lt;secondary-title&gt;PLOS ONE&lt;/secondary-title&gt;&lt;/titles&gt;&lt;periodical&gt;&lt;full-title&gt;PLOS ONE&lt;/full-title&gt;&lt;/periodical&gt;&lt;pages&gt;e66844&lt;/pages&gt;&lt;volume&gt;8&lt;/volume&gt;&lt;number&gt;7&lt;/number&gt;&lt;dates&gt;&lt;year&gt;2013&lt;/year&gt;&lt;/dates&gt;&lt;publisher&gt;Public Library of Science&lt;/publisher&gt;&lt;urls&gt;&lt;related-urls&gt;&lt;url&gt;https://doi.org/10.1371/journal.pone.0066844&lt;/url&gt;&lt;/related-urls&gt;&lt;/urls&gt;&lt;electronic-resource-num&gt;10.1371/journal.pone.0066844&lt;/electronic-resource-num&gt;&lt;/record&gt;&lt;/Cite&gt;&lt;/EndNote&gt;</w:instrText>
+      </w:r>
+      <w:r>
+        <w:rPr>
+          <w:sz w:val="24"/>
+          <w:szCs w:val="24"/>
+        </w:rPr>
+        <w:fldChar w:fldCharType="separate"/>
+      </w:r>
+      <w:r>
+        <w:rPr>
+          <w:noProof/>
+          <w:sz w:val="24"/>
+          <w:szCs w:val="24"/>
+        </w:rPr>
+        <w:t>(Dwan, Gamble, Williamson, &amp; Kirkham, 2013; Franco, Malhotra, &amp; Simonovits, 2014)</w:t>
+      </w:r>
+      <w:r>
+        <w:rPr>
+          <w:sz w:val="24"/>
+          <w:szCs w:val="24"/>
+        </w:rPr>
+        <w:fldChar w:fldCharType="end"/>
+      </w:r>
+      <w:r>
+        <w:rPr>
+          <w:sz w:val="24"/>
+          <w:szCs w:val="24"/>
+        </w:rPr>
+        <w:t>.</w:t>
+      </w:r>
+    </w:p>
+    <w:p>
+      <w:pPr>
+        <w:tabs>
+          <w:tab w:val="left" w:pos="4678"/>
+        </w:tabs>
+        <w:spacing w:line="360" w:lineRule="auto"/>
+        <w:ind w:firstLine="720"/>
+        <w:rPr>
+          <w:rFonts w:cstheme="minorHAnsi"/>
+          <w:sz w:val="24"/>
+          <w:szCs w:val="24"/>
+        </w:rPr>
+      </w:pPr>
+      <w:r>
+        <w:rPr>
+          <w:rFonts w:cstheme="minorHAnsi"/>
+          <w:sz w:val="24"/>
+          <w:szCs w:val="24"/>
+        </w:rPr>
         <w:t xml:space="preserve">Selective reporting among measures and QRPs like p-hacking and </w:t>
       </w:r>
       <w:r>
@@ -4008,7 +4121,17 @@
           <w:sz w:val="24"/>
           <w:szCs w:val="24"/>
         </w:rPr>
-        <w:t xml:space="preserve">ypothesising </w:t>
+        <w:t>y</w:t>
+      </w:r>
+      <w:bookmarkStart w:id="5" w:name="_GoBack"/>
+      <w:bookmarkEnd w:id="5"/>
+      <w:r>
+        <w:rPr>
+          <w:rFonts w:cstheme="minorHAnsi"/>
+          <w:sz w:val="24"/>
+          <w:szCs w:val="24"/>
+        </w:rPr>
+        <w:t xml:space="preserve">pothesising </w:t>
       </w:r>
       <w:r>
         <w:rPr>
@@ -4360,6 +4483,7 @@
           <w:sz w:val="24"/>
           <w:szCs w:val="24"/>
         </w:rPr>
+        <w:lastRenderedPageBreak/>
         <w:t xml:space="preserve">surveys </w:t>
       </w:r>
       <w:r>
@@ -4683,16 +4807,7 @@
           <w:sz w:val="24"/>
           <w:szCs w:val="24"/>
         </w:rPr>
-        <w:t xml:space="preserve">ither </w:t>
-      </w:r>
-      <w:r>
-        <w:rPr>
-          <w:rFonts w:cstheme="minorHAnsi"/>
-          <w:sz w:val="24"/>
-          <w:szCs w:val="24"/>
-        </w:rPr>
-        <w:lastRenderedPageBreak/>
-        <w:t xml:space="preserve">remain unpublished or that QRPs </w:t>
+        <w:t xml:space="preserve">ither remain unpublished or that QRPs </w:t>
       </w:r>
       <w:r>
         <w:rPr>
@@ -4908,7 +5023,7 @@
           <w:szCs w:val="24"/>
         </w:rPr>
       </w:pPr>
-      <w:bookmarkStart w:id="5" w:name="_Hlk529545420"/>
+      <w:bookmarkStart w:id="6" w:name="_Hlk529545420"/>
       <w:r>
         <w:rPr>
           <w:rFonts w:cstheme="minorHAnsi"/>
@@ -4979,25 +5094,57 @@
           <w:sz w:val="24"/>
           <w:szCs w:val="24"/>
         </w:rPr>
-        <w:t xml:space="preserve">attempt to empirically estimate the effect of publication </w:t>
-      </w:r>
-      <w:r>
-        <w:rPr>
-          <w:rFonts w:cstheme="minorHAnsi"/>
-          <w:sz w:val="24"/>
-          <w:szCs w:val="24"/>
-        </w:rPr>
-        <w:t xml:space="preserve">and reporting bias </w:t>
-      </w:r>
-      <w:r>
-        <w:rPr>
-          <w:rFonts w:cstheme="minorHAnsi"/>
-          <w:sz w:val="24"/>
-          <w:szCs w:val="24"/>
-        </w:rPr>
-        <w:t xml:space="preserve">on effect sizes in the psychology literature. </w:t>
-      </w:r>
-      <w:bookmarkEnd w:id="5"/>
+        <w:t xml:space="preserve">attempt to empirically estimate the </w:t>
+      </w:r>
+      <w:r>
+        <w:rPr>
+          <w:rFonts w:cstheme="minorHAnsi"/>
+          <w:sz w:val="24"/>
+          <w:szCs w:val="24"/>
+        </w:rPr>
+        <w:t>degree to which</w:t>
+      </w:r>
+      <w:r>
+        <w:rPr>
+          <w:rFonts w:cstheme="minorHAnsi"/>
+          <w:sz w:val="24"/>
+          <w:szCs w:val="24"/>
+        </w:rPr>
+        <w:t xml:space="preserve"> effect sizes in the </w:t>
+      </w:r>
+      <w:r>
+        <w:rPr>
+          <w:rFonts w:cstheme="minorHAnsi"/>
+          <w:sz w:val="24"/>
+          <w:szCs w:val="24"/>
+        </w:rPr>
+        <w:t xml:space="preserve">published </w:t>
+      </w:r>
+      <w:r>
+        <w:rPr>
+          <w:rFonts w:cstheme="minorHAnsi"/>
+          <w:sz w:val="24"/>
+          <w:szCs w:val="24"/>
+        </w:rPr>
+        <w:t>psychology literature</w:t>
+      </w:r>
+      <w:r>
+        <w:rPr>
+          <w:rFonts w:cstheme="minorHAnsi"/>
+          <w:sz w:val="24"/>
+          <w:szCs w:val="24"/>
+        </w:rPr>
+        <w:t xml:space="preserve"> are exaggerated</w:t>
+      </w:r>
+      <w:r>
+        <w:rPr>
+          <w:rFonts w:cstheme="minorHAnsi"/>
+          <w:sz w:val="24"/>
+          <w:szCs w:val="24"/>
+        </w:rPr>
+        <w:t xml:space="preserve">. </w:t>
+      </w:r>
+      <w:bookmarkEnd w:id="6"/>
       <w:r>
         <w:rPr>
           <w:rFonts w:cstheme="minorHAnsi"/>
@@ -5134,9 +5281,17 @@
           <w:sz w:val="24"/>
           <w:szCs w:val="24"/>
         </w:rPr>
-        <w:t xml:space="preserve">. </w:t>
-      </w:r>
-      <w:bookmarkStart w:id="6" w:name="_Hlk10537349"/>
+        <w:t>.</w:t>
+      </w:r>
+      <w:bookmarkStart w:id="7" w:name="_Hlk10537349"/>
+      <w:r>
+        <w:rPr>
+          <w:rFonts w:cstheme="minorHAnsi"/>
+          <w:sz w:val="24"/>
+          <w:szCs w:val="24"/>
+        </w:rPr>
+        <w:t xml:space="preserve"> </w:t>
+      </w:r>
       <w:r>
         <w:rPr>
           <w:rFonts w:cstheme="minorHAnsi"/>
@@ -5165,7 +5320,27 @@
           <w:szCs w:val="24"/>
           <w:shd w:val="clear" w:color="auto" w:fill="FFFFFF"/>
         </w:rPr>
-        <w:t xml:space="preserve">show that </w:t>
+        <w:t>show</w:t>
+      </w:r>
+      <w:r>
+        <w:rPr>
+          <w:rFonts w:cstheme="minorHAnsi"/>
+          <w:color w:val="000000"/>
+          <w:sz w:val="24"/>
+          <w:szCs w:val="24"/>
+          <w:shd w:val="clear" w:color="auto" w:fill="FFFFFF"/>
+        </w:rPr>
+        <w:t>ed</w:t>
+      </w:r>
+      <w:r>
+        <w:rPr>
+          <w:rFonts w:cstheme="minorHAnsi"/>
+          <w:color w:val="000000"/>
+          <w:sz w:val="24"/>
+          <w:szCs w:val="24"/>
+          <w:shd w:val="clear" w:color="auto" w:fill="FFFFFF"/>
+        </w:rPr>
+        <w:t xml:space="preserve"> that </w:t>
       </w:r>
       <w:r>
         <w:rPr>
@@ -5448,7 +5623,7 @@
         </w:rPr>
         <w:t>.</w:t>
       </w:r>
-      <w:bookmarkEnd w:id="6"/>
+      <w:bookmarkEnd w:id="7"/>
     </w:p>
     <w:p>
       <w:pPr>
@@ -5578,7 +5753,16 @@
           <w:sz w:val="24"/>
           <w:szCs w:val="24"/>
         </w:rPr>
-        <w:t>nalyses 2 to 4 estimate the degree to which effect sizes reported in the literature are exaggerated assuming that the effect under study is non-null, arguably of more use for people attempting to plan studies based on the published literature.</w:t>
+        <w:t xml:space="preserve">nalyses 2 to 4 estimate the degree to which effect sizes reported in the literature are exaggerated assuming that the effect under </w:t>
+      </w:r>
+      <w:r>
+        <w:rPr>
+          <w:rFonts w:cstheme="minorHAnsi"/>
+          <w:sz w:val="24"/>
+          <w:szCs w:val="24"/>
+        </w:rPr>
+        <w:lastRenderedPageBreak/>
+        <w:t>study is non-null, arguably of more use for people attempting to plan studies based on the published literature.</w:t>
       </w:r>
       <w:r>
         <w:rPr>
@@ -5696,33 +5880,35 @@
           <w:szCs w:val="24"/>
         </w:rPr>
       </w:pPr>
+      <w:r>
+        <w:rPr>
+          <w:rFonts w:cstheme="minorHAnsi"/>
+          <w:sz w:val="24"/>
+          <w:szCs w:val="24"/>
+        </w:rPr>
+        <w:t>In reading the paper, it is important to note that these replication projects have not replicated a random selection of effects from the literature. As such the analyses here do not allow us to make simple inferences about what would be seen in a future replication study (i.e., predicting the effect size decrease between a randomly selected psychology research article and its replication) or directly examine the impact of publication and reporting biases on effect sizes. Instead, this analysis should be read as producing estimates of the differences we would expect to see in future large-scale replication projects, under the assumption that the included replication projects are a random sample of hypothetical replication projects.</w:t>
+      </w:r>
+      <w:r>
+        <w:rPr>
+          <w:rFonts w:cstheme="minorHAnsi"/>
+          <w:sz w:val="24"/>
+          <w:szCs w:val="24"/>
+        </w:rPr>
+        <w:t xml:space="preserve"> </w:t>
+      </w:r>
     </w:p>
     <w:p>
       <w:pPr>
-        <w:spacing w:line="360" w:lineRule="auto"/>
-        <w:ind w:firstLine="720"/>
-        <w:rPr>
-          <w:rFonts w:cstheme="minorHAnsi"/>
-          <w:sz w:val="24"/>
-          <w:szCs w:val="24"/>
+        <w:pStyle w:val="Heading2"/>
+        <w:rPr>
+          <w:rFonts w:asciiTheme="minorHAnsi" w:hAnsiTheme="minorHAnsi" w:cstheme="minorHAnsi"/>
         </w:rPr>
       </w:pPr>
       <w:r>
         <w:rPr>
-          <w:rFonts w:cstheme="minorHAnsi"/>
-          <w:sz w:val="24"/>
-          <w:szCs w:val="24"/>
-        </w:rPr>
-        <w:lastRenderedPageBreak/>
-        <w:t>In reading the paper, it is important to note that these replication projects have not replicated a random selection of effects from the literature. As such the analyses here do not allow us to make simple inferences about what would be seen in a future replication study (i.e., predicting the effect size decrease between a randomly selected psychology research article and its replication) or directly examine the impact of publication and reporting biases on effect sizes. Instead, this analysis should be read as producing estimates of the differences we would expect to see in future large-scale replication projects, under the assumption that the included replication projects are a random sample of hypothetical replication projects.</w:t>
-      </w:r>
-      <w:r>
-        <w:rPr>
-          <w:rFonts w:cstheme="minorHAnsi"/>
-          <w:sz w:val="24"/>
-          <w:szCs w:val="24"/>
-        </w:rPr>
-        <w:t xml:space="preserve"> </w:t>
+          <w:rFonts w:asciiTheme="minorHAnsi" w:hAnsiTheme="minorHAnsi" w:cstheme="minorHAnsi"/>
+        </w:rPr>
+        <w:t>Methods</w:t>
       </w:r>
     </w:p>
     <w:p>
@@ -5991,20 +6177,6 @@
     </w:p>
     <w:p>
       <w:pPr>
-        <w:pStyle w:val="Heading2"/>
-        <w:rPr>
-          <w:rFonts w:asciiTheme="minorHAnsi" w:hAnsiTheme="minorHAnsi" w:cstheme="minorHAnsi"/>
-        </w:rPr>
-      </w:pPr>
-      <w:r>
-        <w:rPr>
-          <w:rFonts w:asciiTheme="minorHAnsi" w:hAnsiTheme="minorHAnsi" w:cstheme="minorHAnsi"/>
-        </w:rPr>
-        <w:t>Methods</w:t>
-      </w:r>
-    </w:p>
-    <w:p>
-      <w:pPr>
         <w:pStyle w:val="Heading3"/>
         <w:rPr>
           <w:rFonts w:asciiTheme="minorHAnsi" w:hAnsiTheme="minorHAnsi" w:cstheme="minorHAnsi"/>
@@ -6052,7 +6224,19 @@
         <w:rPr>
           <w:lang w:val="en-US"/>
         </w:rPr>
-        <w:t>press large scale replication projects performed within in the behavioral science research literature were included in the current research (see Table 1 for a list of the included studies). The original source of each replicated effect, reported test statistics, effect sizes, sample sizes</w:t>
+        <w:t xml:space="preserve">press large scale replication projects performed within in the behavioral science research literature were included in the current </w:t>
+      </w:r>
+      <w:r>
+        <w:rPr>
+          <w:lang w:val="en-US"/>
+        </w:rPr>
+        <w:t>study</w:t>
+      </w:r>
+      <w:r>
+        <w:rPr>
+          <w:lang w:val="en-US"/>
+        </w:rPr>
+        <w:t xml:space="preserve"> (see Table 1 for a list of the included studies). The original source of each replicated effect, reported test statistics, effect sizes, sample sizes</w:t>
       </w:r>
       <w:r>
         <w:rPr>
@@ -6290,7 +6474,14 @@
         <w:rPr>
           <w:lang w:val="en-US"/>
         </w:rPr>
-        <w:t>). In these cases, these values were manually extracted from the original articles. When sample sizes for original studies were not reported in the data provided by each replication project they were manually extracted from original articles where possible.</w:t>
+        <w:t xml:space="preserve">). In these cases, these values were manually extracted from the original articles. </w:t>
+      </w:r>
+      <w:r>
+        <w:rPr>
+          <w:lang w:val="en-US"/>
+        </w:rPr>
+        <w:lastRenderedPageBreak/>
+        <w:t>When sample sizes for original studies were not reported in the data provided by each replication project they were manually extracted from original articles where possible.</w:t>
       </w:r>
     </w:p>
     <w:p>
@@ -6304,7 +6495,6 @@
         <w:rPr>
           <w:lang w:val="en-US"/>
         </w:rPr>
-        <w:lastRenderedPageBreak/>
         <w:t xml:space="preserve">For </w:t>
       </w:r>
       <w:r>
@@ -6443,7 +6633,7 @@
         <w:rPr>
           <w:lang w:val="en-US"/>
         </w:rPr>
-        <w:t>aterials 1 for a comprehensive account of exclusions and study specific extraction details for each replication project. See Table 1 for the number of valid studies extracted from each project. An original and replication effect size that could be converted to a Fisher z score</w:t>
+        <w:t>aterials 1 for a comprehensive account of exclusions and study specific extraction details for each replication project. An original and replication effect size that could be converted to a Fisher z score</w:t>
       </w:r>
       <w:r>
         <w:rPr>
@@ -6474,6 +6664,12 @@
           <w:lang w:val="en-US"/>
         </w:rPr>
         <w:t xml:space="preserve"> was extracted for a total of 306 pairs of studies, excluding a total of 41 study pairs.</w:t>
+      </w:r>
+      <w:r>
+        <w:rPr>
+          <w:lang w:val="en-US"/>
+        </w:rPr>
+        <w:t xml:space="preserve"> See Table 1 for the number of valid studies extracted from each project.</w:t>
       </w:r>
     </w:p>
     <w:p>
@@ -7455,7 +7651,7 @@
         </w:rPr>
         <w:t xml:space="preserve"> being the sample size in the replication study. This standard error is an approximation </w:t>
       </w:r>
-      <w:bookmarkStart w:id="7" w:name="_Hlk12971317"/>
+      <w:bookmarkStart w:id="8" w:name="_Hlk12971317"/>
       <w:r>
         <w:rPr>
           <w:lang w:val="en-US"/>
@@ -7468,7 +7664,7 @@
         </w:rPr>
         <w:t>studies that reported</w:t>
       </w:r>
-      <w:bookmarkEnd w:id="7"/>
+      <w:bookmarkEnd w:id="8"/>
       <w:r>
         <w:rPr>
           <w:lang w:val="en-US"/>
@@ -7591,8 +7787,8 @@
           <w:szCs w:val="24"/>
         </w:rPr>
       </w:pPr>
-      <w:bookmarkStart w:id="8" w:name="accounting-for-null-results"/>
-      <w:bookmarkEnd w:id="8"/>
+      <w:bookmarkStart w:id="9" w:name="accounting-for-null-results"/>
+      <w:bookmarkEnd w:id="9"/>
       <w:r>
         <w:rPr>
           <w:rFonts w:asciiTheme="minorHAnsi" w:hAnsiTheme="minorHAnsi" w:cstheme="minorHAnsi"/>
@@ -7801,8 +7997,8 @@
           <w:szCs w:val="24"/>
         </w:rPr>
       </w:pPr>
-      <w:bookmarkStart w:id="9" w:name="analysis-2-and-3-multilevel-random-effec"/>
-      <w:bookmarkEnd w:id="9"/>
+      <w:bookmarkStart w:id="10" w:name="analysis-2-and-3-multilevel-random-effec"/>
+      <w:bookmarkEnd w:id="10"/>
       <w:r>
         <w:rPr>
           <w:rFonts w:asciiTheme="minorHAnsi" w:hAnsiTheme="minorHAnsi" w:cstheme="minorHAnsi"/>
@@ -8699,8 +8895,8 @@
           <w:szCs w:val="24"/>
         </w:rPr>
       </w:pPr>
-      <w:bookmarkStart w:id="10" w:name="analysis-4-bayesian-mixture-model"/>
-      <w:bookmarkEnd w:id="10"/>
+      <w:bookmarkStart w:id="11" w:name="analysis-4-bayesian-mixture-model"/>
+      <w:bookmarkEnd w:id="11"/>
       <w:r>
         <w:rPr>
           <w:rFonts w:asciiTheme="minorHAnsi" w:hAnsiTheme="minorHAnsi" w:cstheme="minorHAnsi"/>
@@ -9161,8 +9357,8 @@
           <w:rFonts w:asciiTheme="minorHAnsi" w:hAnsiTheme="minorHAnsi" w:cstheme="minorHAnsi"/>
         </w:rPr>
       </w:pPr>
-      <w:bookmarkStart w:id="11" w:name="descriptives"/>
-      <w:bookmarkEnd w:id="11"/>
+      <w:bookmarkStart w:id="12" w:name="descriptives"/>
+      <w:bookmarkEnd w:id="12"/>
       <w:r>
         <w:rPr>
           <w:rFonts w:asciiTheme="minorHAnsi" w:hAnsiTheme="minorHAnsi" w:cstheme="minorHAnsi"/>
@@ -9297,8 +9493,6 @@
           <w:color w:val="767171" w:themeColor="background2" w:themeShade="80"/>
         </w:rPr>
       </w:pPr>
-      <w:bookmarkStart w:id="12" w:name="_GoBack"/>
-      <w:bookmarkEnd w:id="12"/>
       <w:r>
         <w:rPr>
           <w:rFonts w:cstheme="minorHAnsi"/>
@@ -12610,13 +12804,7 @@
         <w:t>Figure 2.</w:t>
       </w:r>
       <w:r>
-        <w:t xml:space="preserve"> Empirical Bayes estimates and 95% credible intervals for the random effect of each </w:t>
-      </w:r>
-      <w:r>
-        <w:t>replication</w:t>
-      </w:r>
-      <w:r>
-        <w:t xml:space="preserve"> project in Fisher Z scores (i.e., estimates of the difference between the replication project’s mean effect size difference and the overall estimated mean effect size difference).</w:t>
+        <w:t xml:space="preserve"> Empirical Bayes estimates and 95% credible intervals for the random effect of each replication project in Fisher Z scores (i.e., estimates of the difference between the replication project’s mean effect size difference and the overall estimated mean effect size difference).</w:t>
       </w:r>
     </w:p>
     <w:p>
@@ -13714,62 +13902,14 @@
         <w:rPr>
           <w:rFonts w:cstheme="minorHAnsi"/>
         </w:rPr>
-        <w:t xml:space="preserve">The large amount of </w:t>
-      </w:r>
-      <w:r>
-        <w:rPr>
-          <w:rFonts w:cstheme="minorHAnsi"/>
-        </w:rPr>
-        <w:t>heterogeneity</w:t>
-      </w:r>
-      <w:r>
-        <w:rPr>
-          <w:rFonts w:cstheme="minorHAnsi"/>
-        </w:rPr>
-        <w:t xml:space="preserve"> across the </w:t>
-      </w:r>
-      <w:r>
-        <w:rPr>
-          <w:rFonts w:cstheme="minorHAnsi"/>
-        </w:rPr>
-        <w:t>replication</w:t>
-      </w:r>
-      <w:r>
-        <w:rPr>
-          <w:rFonts w:cstheme="minorHAnsi"/>
-        </w:rPr>
-        <w:t xml:space="preserve"> projects reinforces the need for future replication projects to attempt to closely replicate a random sample from defined populations of studies. While the current set of replication projects allows us to </w:t>
+        <w:t xml:space="preserve">The large amount of heterogeneity across the replication projects reinforces the need for future replication projects to attempt to closely replicate a random sample from defined populations of studies. While the current set of replication projects allows us to </w:t>
       </w:r>
       <w:r>
         <w:rPr>
           <w:rFonts w:cstheme="minorHAnsi"/>
         </w:rPr>
         <w:lastRenderedPageBreak/>
-        <w:t xml:space="preserve">make reasonable inferences about future </w:t>
-      </w:r>
-      <w:r>
-        <w:rPr>
-          <w:rFonts w:cstheme="minorHAnsi"/>
-        </w:rPr>
-        <w:t>replication</w:t>
-      </w:r>
-      <w:r>
-        <w:rPr>
-          <w:rFonts w:cstheme="minorHAnsi"/>
-        </w:rPr>
-        <w:t xml:space="preserve"> projects, the varied sampling strategies employed by the previous projects necessarily limit the predictions and inferences we can draw. At the moment, it is difficult to say whether the </w:t>
-      </w:r>
-      <w:r>
-        <w:rPr>
-          <w:rFonts w:cstheme="minorHAnsi"/>
-        </w:rPr>
-        <w:t>heterogeneity</w:t>
-      </w:r>
-      <w:r>
-        <w:rPr>
-          <w:rFonts w:cstheme="minorHAnsi"/>
-        </w:rPr>
-        <w:t xml:space="preserve"> in effect size attenuation are due to intra-field differences in replicability and effect size attenuation, differences caused by the sampling strategies, or other issues such as differences in the quality of the replication studies.</w:t>
+        <w:t>make reasonable inferences about future replication projects, the varied sampling strategies employed by the previous projects necessarily limit the predictions and inferences we can draw. At the moment, it is difficult to say whether the heterogeneity in effect size attenuation are due to intra-field differences in replicability and effect size attenuation, differences caused by the sampling strategies, or other issues such as differences in the quality of the replication studies.</w:t>
       </w:r>
     </w:p>
     <w:p>
@@ -13783,55 +13923,7 @@
         <w:rPr>
           <w:rFonts w:cstheme="minorHAnsi"/>
         </w:rPr>
-        <w:t xml:space="preserve">In order to be able to start to </w:t>
-      </w:r>
-      <w:r>
-        <w:rPr>
-          <w:rFonts w:cstheme="minorHAnsi"/>
-        </w:rPr>
-        <w:t>disentangle</w:t>
-      </w:r>
-      <w:r>
-        <w:rPr>
-          <w:rFonts w:cstheme="minorHAnsi"/>
-        </w:rPr>
-        <w:t xml:space="preserve"> these different possible causes and develop an account of the predictors and moderators of </w:t>
-      </w:r>
-      <w:r>
-        <w:rPr>
-          <w:rFonts w:cstheme="minorHAnsi"/>
-        </w:rPr>
-        <w:t>replication</w:t>
-      </w:r>
-      <w:r>
-        <w:rPr>
-          <w:rFonts w:cstheme="minorHAnsi"/>
-        </w:rPr>
-        <w:t xml:space="preserve"> success and effect size </w:t>
-      </w:r>
-      <w:r>
-        <w:rPr>
-          <w:rFonts w:cstheme="minorHAnsi"/>
-        </w:rPr>
-        <w:t>attenuation</w:t>
-      </w:r>
-      <w:r>
-        <w:rPr>
-          <w:rFonts w:cstheme="minorHAnsi"/>
-        </w:rPr>
-        <w:t xml:space="preserve">, we need to begin to develop a large representative database of </w:t>
-      </w:r>
-      <w:r>
-        <w:rPr>
-          <w:rFonts w:cstheme="minorHAnsi"/>
-        </w:rPr>
-        <w:t>replication</w:t>
-      </w:r>
-      <w:r>
-        <w:rPr>
-          <w:rFonts w:cstheme="minorHAnsi"/>
-        </w:rPr>
-        <w:t xml:space="preserve"> studies. Especially if such a database could be augmented with meta-data regarding the type of analysis, design and effects under study, this resource could allow us to make meaningful predictions about individual future replications. </w:t>
+        <w:t xml:space="preserve">In order to be able to start to disentangle these different possible causes and develop an account of the predictors and moderators of replication success and effect size attenuation, we need to begin to develop a large representative database of replication studies. Especially if such a database could be augmented with meta-data regarding the type of analysis, design and effects under study, this resource could allow us to make meaningful predictions about individual future replications. </w:t>
       </w:r>
       <w:r>
         <w:rPr>
@@ -13843,19 +13935,7 @@
         <w:rPr>
           <w:rFonts w:cstheme="minorHAnsi"/>
         </w:rPr>
-        <w:t xml:space="preserve">ntil a large database of such studies becomes </w:t>
-      </w:r>
-      <w:r>
-        <w:rPr>
-          <w:rFonts w:cstheme="minorHAnsi"/>
-        </w:rPr>
-        <w:t>available</w:t>
-      </w:r>
-      <w:r>
-        <w:rPr>
-          <w:rFonts w:cstheme="minorHAnsi"/>
-        </w:rPr>
-        <w:t xml:space="preserve">, analyses like the current one </w:t>
+        <w:t xml:space="preserve">ntil a large database of such studies becomes available, analyses like the current one </w:t>
       </w:r>
       <w:proofErr w:type="gramStart"/>
       <w:r>
@@ -15994,7 +16074,7 @@
       </w:pPr>
     </w:pPrDefault>
   </w:docDefaults>
-  <w:latentStyles w:defLockedState="0" w:defUIPriority="99" w:defSemiHidden="0" w:defUnhideWhenUsed="0" w:defQFormat="0" w:count="376">
+  <w:latentStyles w:defLockedState="0" w:defUIPriority="99" w:defSemiHidden="0" w:defUnhideWhenUsed="0" w:defQFormat="0" w:count="377">
     <w:lsdException w:name="Normal" w:uiPriority="0" w:qFormat="1"/>
     <w:lsdException w:name="heading 1" w:uiPriority="9" w:qFormat="1"/>
     <w:lsdException w:name="heading 2" w:semiHidden="1" w:uiPriority="9" w:unhideWhenUsed="1" w:qFormat="1"/>
@@ -16100,7 +16180,6 @@
     <w:lsdException w:name="HTML Sample" w:semiHidden="1" w:unhideWhenUsed="1"/>
     <w:lsdException w:name="HTML Typewriter" w:semiHidden="1" w:unhideWhenUsed="1"/>
     <w:lsdException w:name="HTML Variable" w:semiHidden="1" w:unhideWhenUsed="1"/>
-    <w:lsdException w:name="Normal Table" w:semiHidden="1" w:unhideWhenUsed="1"/>
     <w:lsdException w:name="annotation subject" w:semiHidden="1" w:unhideWhenUsed="1"/>
     <w:lsdException w:name="No List" w:semiHidden="1" w:unhideWhenUsed="1"/>
     <w:lsdException w:name="Outline List 1" w:semiHidden="1" w:unhideWhenUsed="1"/>
@@ -16147,10 +16226,8 @@
     <w:lsdException w:name="Table Subtle 2" w:semiHidden="1" w:unhideWhenUsed="1"/>
     <w:lsdException w:name="Table Web 1" w:semiHidden="1" w:unhideWhenUsed="1"/>
     <w:lsdException w:name="Table Web 2" w:semiHidden="1" w:unhideWhenUsed="1"/>
-    <w:lsdException w:name="Table Web 3" w:semiHidden="1" w:unhideWhenUsed="1"/>
     <w:lsdException w:name="Balloon Text" w:semiHidden="1" w:unhideWhenUsed="1"/>
     <w:lsdException w:name="Table Grid" w:uiPriority="39"/>
-    <w:lsdException w:name="Table Theme" w:semiHidden="1" w:unhideWhenUsed="1"/>
     <w:lsdException w:name="Placeholder Text" w:semiHidden="1"/>
     <w:lsdException w:name="No Spacing" w:uiPriority="1" w:qFormat="1"/>
     <w:lsdException w:name="Light Shading" w:uiPriority="60"/>
@@ -16371,6 +16448,7 @@
     <w:lsdException w:name="Hashtag" w:semiHidden="1" w:unhideWhenUsed="1"/>
     <w:lsdException w:name="Unresolved Mention" w:semiHidden="1" w:unhideWhenUsed="1"/>
     <w:lsdException w:name="Smart Link" w:semiHidden="1" w:unhideWhenUsed="1"/>
+    <w:lsdException w:name="Smart Link Error" w:semiHidden="1" w:unhideWhenUsed="1"/>
   </w:latentStyles>
   <w:style w:type="paragraph" w:default="1" w:styleId="Normal">
     <w:name w:val="Normal"/>
@@ -18026,7 +18104,7 @@
 </file>
 
 <file path=customXml/itemProps1.xml><?xml version="1.0" encoding="utf-8"?>
-<ds:datastoreItem xmlns:ds="http://schemas.openxmlformats.org/officeDocument/2006/customXml" ds:itemID="{FED43059-7379-4B27-AAED-B8C459A23EF1}">
+<ds:datastoreItem xmlns:ds="http://schemas.openxmlformats.org/officeDocument/2006/customXml" ds:itemID="{49F819F7-99FB-487A-A2EE-140FF99B56AE}">
   <ds:schemaRefs>
     <ds:schemaRef ds:uri="http://schemas.openxmlformats.org/officeDocument/2006/bibliography"/>
   </ds:schemaRefs>

</xml_diff>

<commit_message>
Adding bits about sampling frames and samples in included studies
</commit_message>
<xml_diff>
--- a/Examining the Impact of Publication and Reporting Biases_AMPPS.docx
+++ b/Examining the Impact of Publication and Reporting Biases_AMPPS.docx
@@ -5649,7 +5649,39 @@
           <w:sz w:val="24"/>
           <w:szCs w:val="24"/>
         </w:rPr>
-        <w:t xml:space="preserve">ading the paper, it is important to note that these replication projects have not replicated a random selection of effects from the literature. As such the analyses here do not allow us to make simple inferences about what would be seen in a future replication study (i.e., predicting the effect size decrease between a randomly selected psychology research article and its replication) or directly examine the impact of publication and reporting biases on effect sizes. Instead, this analysis should be read as producing estimates of the differences we would expect to see in </w:t>
+        <w:t xml:space="preserve">ading the paper, it is important to note that these replication projects have not replicated a random selection of effects from the literature. As such the analyses here do not allow us to make simple inferences about what would be seen in a future replication study (i.e., predicting the effect size decrease between a randomly selected psychology research article and its replication) or directly examine the impact of publication and reporting biases on effect sizes. </w:t>
+      </w:r>
+      <w:r>
+        <w:rPr>
+          <w:rFonts w:cstheme="minorHAnsi"/>
+          <w:sz w:val="24"/>
+          <w:szCs w:val="24"/>
+        </w:rPr>
+        <w:t>T</w:t>
+      </w:r>
+      <w:r>
+        <w:rPr>
+          <w:rFonts w:cstheme="minorHAnsi"/>
+          <w:sz w:val="24"/>
+          <w:szCs w:val="24"/>
+        </w:rPr>
+        <w:t xml:space="preserve">his analysis </w:t>
+      </w:r>
+      <w:r>
+        <w:rPr>
+          <w:rFonts w:cstheme="minorHAnsi"/>
+          <w:sz w:val="24"/>
+          <w:szCs w:val="24"/>
+        </w:rPr>
+        <w:t xml:space="preserve">could therefore </w:t>
+      </w:r>
+      <w:r>
+        <w:rPr>
+          <w:rFonts w:cstheme="minorHAnsi"/>
+          <w:sz w:val="24"/>
+          <w:szCs w:val="24"/>
+        </w:rPr>
+        <w:t xml:space="preserve">be read as producing estimates of the differences we would expect to see in </w:t>
       </w:r>
       <w:r>
         <w:rPr>
@@ -5665,15 +5697,23 @@
           <w:sz w:val="24"/>
           <w:szCs w:val="24"/>
         </w:rPr>
-        <w:t xml:space="preserve">future </w:t>
-      </w:r>
-      <w:r>
-        <w:rPr>
-          <w:rFonts w:cstheme="minorHAnsi"/>
-          <w:sz w:val="24"/>
-          <w:szCs w:val="24"/>
-        </w:rPr>
-        <w:t xml:space="preserve">large-scale replication projects, under the assumption that the replication projects </w:t>
+        <w:t>large-scale replication projects</w:t>
+      </w:r>
+      <w:r>
+        <w:rPr>
+          <w:rFonts w:cstheme="minorHAnsi"/>
+          <w:sz w:val="24"/>
+          <w:szCs w:val="24"/>
+        </w:rPr>
+        <w:t xml:space="preserve"> in the behavioural sciences literature</w:t>
+      </w:r>
+      <w:r>
+        <w:rPr>
+          <w:rFonts w:cstheme="minorHAnsi"/>
+          <w:sz w:val="24"/>
+          <w:szCs w:val="24"/>
+        </w:rPr>
+        <w:t xml:space="preserve">, under the assumption that the replication projects </w:t>
       </w:r>
       <w:r>
         <w:rPr>
@@ -5697,7 +5737,17 @@
           <w:sz w:val="24"/>
           <w:szCs w:val="24"/>
         </w:rPr>
-        <w:t>are a random sample of hypothetical replication projects.</w:t>
+        <w:t xml:space="preserve">are a random sample of </w:t>
+      </w:r>
+      <w:bookmarkStart w:id="7" w:name="_GoBack"/>
+      <w:bookmarkEnd w:id="7"/>
+      <w:r>
+        <w:rPr>
+          <w:rFonts w:cstheme="minorHAnsi"/>
+          <w:sz w:val="24"/>
+          <w:szCs w:val="24"/>
+        </w:rPr>
+        <w:t>replication projects.</w:t>
       </w:r>
       <w:r>
         <w:rPr>
@@ -7232,7 +7282,7 @@
         </w:rPr>
         <w:t xml:space="preserve"> being the sample size in the replication study. This standard error is an approximation </w:t>
       </w:r>
-      <w:bookmarkStart w:id="7" w:name="_Hlk12971317"/>
+      <w:bookmarkStart w:id="8" w:name="_Hlk12971317"/>
       <w:r>
         <w:rPr>
           <w:lang w:val="en-US"/>
@@ -7245,7 +7295,7 @@
         </w:rPr>
         <w:t>studies that reported</w:t>
       </w:r>
-      <w:bookmarkEnd w:id="7"/>
+      <w:bookmarkEnd w:id="8"/>
       <w:r>
         <w:rPr>
           <w:lang w:val="en-US"/>
@@ -7362,8 +7412,8 @@
           <w:szCs w:val="24"/>
         </w:rPr>
       </w:pPr>
-      <w:bookmarkStart w:id="8" w:name="accounting-for-null-results"/>
-      <w:bookmarkEnd w:id="8"/>
+      <w:bookmarkStart w:id="9" w:name="accounting-for-null-results"/>
+      <w:bookmarkEnd w:id="9"/>
       <w:r>
         <w:rPr>
           <w:rFonts w:asciiTheme="minorHAnsi" w:hAnsiTheme="minorHAnsi" w:cstheme="minorHAnsi"/>
@@ -7572,8 +7622,8 @@
           <w:szCs w:val="24"/>
         </w:rPr>
       </w:pPr>
-      <w:bookmarkStart w:id="9" w:name="analysis-2-and-3-multilevel-random-effec"/>
-      <w:bookmarkEnd w:id="9"/>
+      <w:bookmarkStart w:id="10" w:name="analysis-2-and-3-multilevel-random-effec"/>
+      <w:bookmarkEnd w:id="10"/>
       <w:r>
         <w:rPr>
           <w:rFonts w:asciiTheme="minorHAnsi" w:hAnsiTheme="minorHAnsi" w:cstheme="minorHAnsi"/>
@@ -7709,13 +7759,7 @@
         <w:fldChar w:fldCharType="end"/>
       </w:r>
       <w:r>
-        <w:t xml:space="preserve">. This approach to designing the </w:t>
-      </w:r>
-      <w:r>
-        <w:t>replication</w:t>
-      </w:r>
-      <w:r>
-        <w:t xml:space="preserve"> studies means that if effect sizes are, on average, smaller in the replication studies than the original reported result, replication studies will often be underpowered.</w:t>
+        <w:t>. This approach to designing the replication studies means that if effect sizes are, on average, smaller in the replication studies than the original reported result, replication studies will often be underpowered.</w:t>
       </w:r>
     </w:p>
     <w:p>
@@ -8209,8 +8253,8 @@
           <w:szCs w:val="24"/>
         </w:rPr>
       </w:pPr>
-      <w:bookmarkStart w:id="10" w:name="analysis-4-bayesian-mixture-model"/>
-      <w:bookmarkEnd w:id="10"/>
+      <w:bookmarkStart w:id="11" w:name="analysis-4-bayesian-mixture-model"/>
+      <w:bookmarkEnd w:id="11"/>
       <w:r>
         <w:rPr>
           <w:rFonts w:asciiTheme="minorHAnsi" w:hAnsiTheme="minorHAnsi" w:cstheme="minorHAnsi"/>
@@ -8657,8 +8701,8 @@
           <w:rFonts w:asciiTheme="minorHAnsi" w:hAnsiTheme="minorHAnsi" w:cstheme="minorHAnsi"/>
         </w:rPr>
       </w:pPr>
-      <w:bookmarkStart w:id="11" w:name="descriptives"/>
-      <w:bookmarkEnd w:id="11"/>
+      <w:bookmarkStart w:id="12" w:name="descriptives"/>
+      <w:bookmarkEnd w:id="12"/>
       <w:r>
         <w:rPr>
           <w:rFonts w:asciiTheme="minorHAnsi" w:hAnsiTheme="minorHAnsi" w:cstheme="minorHAnsi"/>
@@ -9820,10 +9864,10 @@
           <w:color w:val="767171" w:themeColor="background2" w:themeShade="80"/>
         </w:rPr>
       </w:pPr>
-      <w:bookmarkStart w:id="12" w:name="results"/>
-      <w:bookmarkStart w:id="13" w:name="analysis-1-multilevel-random-effects-met"/>
-      <w:bookmarkEnd w:id="12"/>
+      <w:bookmarkStart w:id="13" w:name="results"/>
+      <w:bookmarkStart w:id="14" w:name="analysis-1-multilevel-random-effects-met"/>
       <w:bookmarkEnd w:id="13"/>
+      <w:bookmarkEnd w:id="14"/>
     </w:p>
     <w:p>
       <w:pPr>
@@ -10124,10 +10168,7 @@
         <w:t xml:space="preserve"> See figure 2 for </w:t>
       </w:r>
       <w:r>
-        <w:t>Empirical Bayes estimates and 95% credible intervals</w:t>
-      </w:r>
-      <w:r>
-        <w:t xml:space="preserve"> of the random effect for each of the replication projects.</w:t>
+        <w:t>Empirical Bayes estimates and 95% credible intervals of the random effect for each of the replication projects.</w:t>
       </w:r>
     </w:p>
     <w:p>
@@ -10943,8 +10984,8 @@
           <w:szCs w:val="24"/>
         </w:rPr>
       </w:pPr>
-      <w:bookmarkStart w:id="14" w:name="analysis-2---3-results-from-multilevel-r"/>
-      <w:bookmarkEnd w:id="14"/>
+      <w:bookmarkStart w:id="15" w:name="analysis-2---3-results-from-multilevel-r"/>
+      <w:bookmarkEnd w:id="15"/>
       <w:r>
         <w:rPr>
           <w:sz w:val="24"/>
@@ -11072,19 +11113,7 @@
         <w:pStyle w:val="BodyText"/>
       </w:pPr>
       <w:r>
-        <w:t>Reperforming the meta-analysis only including studies for which the replication was statistically significant and had an effect in the same direction as the original produced an estimated r = -0.051 (95% CI [-0.111, 0.01</w:t>
-      </w:r>
-      <w:r>
-        <w:t>0</w:t>
-      </w:r>
-      <w:r>
-        <w:t>]) change in effect sizes from original to replication studies. Including only the studies which were not statistically equivalent leads to a predicted r = -0.082 (95% CI [-0.154, -0.01</w:t>
-      </w:r>
-      <w:r>
-        <w:t>0</w:t>
-      </w:r>
-      <w:r>
-        <w:t>]) decrease in effect sizes. The estimates of the proportion of variance attributable to the article or replication project level did not change considerably in either of these subsets. See Table 4 for the model estimates from each model.</w:t>
+        <w:t>Reperforming the meta-analysis only including studies for which the replication was statistically significant and had an effect in the same direction as the original produced an estimated r = -0.051 (95% CI [-0.111, 0.010]) change in effect sizes from original to replication studies. Including only the studies which were not statistically equivalent leads to a predicted r = -0.082 (95% CI [-0.154, -0.010]) decrease in effect sizes. The estimates of the proportion of variance attributable to the article or replication project level did not change considerably in either of these subsets. See Table 4 for the model estimates from each model.</w:t>
       </w:r>
     </w:p>
     <w:p>
@@ -11111,8 +11140,8 @@
           <w:szCs w:val="24"/>
         </w:rPr>
       </w:pPr>
-      <w:bookmarkStart w:id="15" w:name="table-all-model-output"/>
-      <w:bookmarkEnd w:id="15"/>
+      <w:bookmarkStart w:id="16" w:name="table-all-model-output"/>
+      <w:bookmarkEnd w:id="16"/>
       <w:r>
         <w:rPr>
           <w:rFonts w:asciiTheme="minorHAnsi" w:hAnsiTheme="minorHAnsi" w:cstheme="minorHAnsi"/>
@@ -11913,8 +11942,8 @@
           <w:szCs w:val="20"/>
         </w:rPr>
       </w:pPr>
-      <w:bookmarkStart w:id="16" w:name="leave-one-out-cross-validation-of-meta-a"/>
-      <w:bookmarkEnd w:id="16"/>
+      <w:bookmarkStart w:id="17" w:name="leave-one-out-cross-validation-of-meta-a"/>
+      <w:bookmarkEnd w:id="17"/>
       <w:r>
         <w:rPr>
           <w:i/>
@@ -12009,8 +12038,8 @@
           <w:szCs w:val="24"/>
         </w:rPr>
       </w:pPr>
-      <w:bookmarkStart w:id="17" w:name="analysis-4-bayesian-mixture-model-result"/>
-      <w:bookmarkEnd w:id="17"/>
+      <w:bookmarkStart w:id="18" w:name="analysis-4-bayesian-mixture-model-result"/>
+      <w:bookmarkEnd w:id="18"/>
       <w:r>
         <w:rPr>
           <w:sz w:val="24"/>
@@ -12449,8 +12478,8 @@
           <w:rFonts w:cstheme="minorHAnsi"/>
         </w:rPr>
       </w:pPr>
-      <w:bookmarkStart w:id="18" w:name="figure-mixture-model."/>
-      <w:bookmarkEnd w:id="18"/>
+      <w:bookmarkStart w:id="19" w:name="figure-mixture-model."/>
+      <w:bookmarkEnd w:id="19"/>
       <w:r>
         <w:rPr>
           <w:rFonts w:cstheme="minorHAnsi"/>
@@ -12520,8 +12549,8 @@
       <w:pPr>
         <w:pStyle w:val="Heading2"/>
       </w:pPr>
-      <w:bookmarkStart w:id="19" w:name="discussion"/>
-      <w:bookmarkEnd w:id="19"/>
+      <w:bookmarkStart w:id="20" w:name="discussion"/>
+      <w:bookmarkEnd w:id="20"/>
       <w:r>
         <w:t>Discussion</w:t>
       </w:r>
@@ -12771,8 +12800,8 @@
       <w:pPr>
         <w:pStyle w:val="Heading3"/>
       </w:pPr>
-      <w:bookmarkStart w:id="20" w:name="limitations-and-future-directions"/>
-      <w:bookmarkEnd w:id="20"/>
+      <w:bookmarkStart w:id="21" w:name="limitations-and-future-directions"/>
+      <w:bookmarkEnd w:id="21"/>
       <w:r>
         <w:lastRenderedPageBreak/>
         <w:t>Limitations and future directions</w:t>
@@ -13569,16 +13598,14 @@
         </w:rPr>
         <w:t xml:space="preserve">. </w:t>
       </w:r>
-      <w:bookmarkStart w:id="21" w:name="conclusion"/>
-      <w:bookmarkEnd w:id="21"/>
+      <w:bookmarkStart w:id="22" w:name="conclusion"/>
+      <w:bookmarkEnd w:id="22"/>
       <w:r>
         <w:t>However, until large bodies of research free of publication bias become available, researchers should be aware that effect sizes in published studies may be considerably overstated</w:t>
       </w:r>
       <w:r>
         <w:t>.</w:t>
       </w:r>
-      <w:bookmarkStart w:id="22" w:name="_GoBack"/>
-      <w:bookmarkEnd w:id="22"/>
     </w:p>
     <w:p>
       <w:pPr>
@@ -15371,6 +15398,7 @@
   <w:style w:type="character" w:default="1" w:styleId="DefaultParagraphFont">
     <w:name w:val="Default Paragraph Font"/>
     <w:uiPriority w:val="1"/>
+    <w:semiHidden/>
     <w:unhideWhenUsed/>
   </w:style>
   <w:style w:type="table" w:default="1" w:styleId="TableNormal">
@@ -16888,7 +16916,7 @@
 </file>
 
 <file path=customXml/itemProps1.xml><?xml version="1.0" encoding="utf-8"?>
-<ds:datastoreItem xmlns:ds="http://schemas.openxmlformats.org/officeDocument/2006/customXml" ds:itemID="{C814C5F1-E82A-4B95-BF69-228B86F29E63}">
+<ds:datastoreItem xmlns:ds="http://schemas.openxmlformats.org/officeDocument/2006/customXml" ds:itemID="{3F614CD8-43DC-401E-8E60-F971EA4C20AE}">
   <ds:schemaRefs>
     <ds:schemaRef ds:uri="http://schemas.openxmlformats.org/officeDocument/2006/bibliography"/>
   </ds:schemaRefs>

</xml_diff>

<commit_message>
Formatting and wording updates
</commit_message>
<xml_diff>
--- a/Examining the Impact of Publication and Reporting Biases_AMPPS.docx
+++ b/Examining the Impact of Publication and Reporting Biases_AMPPS.docx
@@ -1177,7 +1177,6 @@
     <w:p>
       <w:pPr>
         <w:spacing w:line="360" w:lineRule="auto"/>
-        <w:ind w:firstLine="720"/>
         <w:rPr>
           <w:rFonts w:cstheme="minorHAnsi"/>
         </w:rPr>
@@ -4017,7 +4016,23 @@
           <w:sz w:val="24"/>
           <w:szCs w:val="24"/>
         </w:rPr>
-        <w:t xml:space="preserve">There are several reasons to think that QRPs and publication bias are prevalent in the scientific literature. </w:t>
+        <w:t xml:space="preserve">There are several reasons to think that QRPs and publication bias are prevalent in the </w:t>
+      </w:r>
+      <w:r>
+        <w:rPr>
+          <w:rFonts w:cstheme="minorHAnsi"/>
+          <w:sz w:val="24"/>
+          <w:szCs w:val="24"/>
+        </w:rPr>
+        <w:t>psychology</w:t>
+      </w:r>
+      <w:r>
+        <w:rPr>
+          <w:rFonts w:cstheme="minorHAnsi"/>
+          <w:sz w:val="24"/>
+          <w:szCs w:val="24"/>
+        </w:rPr>
+        <w:t xml:space="preserve"> literature. </w:t>
       </w:r>
       <w:r>
         <w:rPr>
@@ -4569,6 +4584,70 @@
           <w:sz w:val="24"/>
           <w:szCs w:val="24"/>
         </w:rPr>
+        <w:t>Given the evidence of practices that should cause effect size exaggeration among studies in the published psychology literature, two important questions follow. Firstly, how much are effect sizes in the literature inflated</w:t>
+      </w:r>
+      <w:r>
+        <w:rPr>
+          <w:rFonts w:cstheme="minorHAnsi"/>
+          <w:sz w:val="24"/>
+          <w:szCs w:val="24"/>
+        </w:rPr>
+        <w:t>,</w:t>
+      </w:r>
+      <w:r>
+        <w:rPr>
+          <w:rFonts w:cstheme="minorHAnsi"/>
+          <w:sz w:val="24"/>
+          <w:szCs w:val="24"/>
+        </w:rPr>
+        <w:t xml:space="preserve"> </w:t>
+      </w:r>
+      <w:r>
+        <w:rPr>
+          <w:rFonts w:cstheme="minorHAnsi"/>
+          <w:sz w:val="24"/>
+          <w:szCs w:val="24"/>
+        </w:rPr>
+        <w:t>a</w:t>
+      </w:r>
+      <w:r>
+        <w:rPr>
+          <w:rFonts w:cstheme="minorHAnsi"/>
+          <w:sz w:val="24"/>
+          <w:szCs w:val="24"/>
+        </w:rPr>
+        <w:t>nd secondarily, how much variability is there in the degree to which effect sizes are inflated</w:t>
+      </w:r>
+      <w:r>
+        <w:rPr>
+          <w:rFonts w:cstheme="minorHAnsi"/>
+          <w:sz w:val="24"/>
+          <w:szCs w:val="24"/>
+        </w:rPr>
+        <w:t xml:space="preserve"> across studies</w:t>
+      </w:r>
+      <w:r>
+        <w:rPr>
+          <w:rFonts w:cstheme="minorHAnsi"/>
+          <w:sz w:val="24"/>
+          <w:szCs w:val="24"/>
+        </w:rPr>
+        <w:t>?</w:t>
+      </w:r>
+      <w:r>
+        <w:rPr>
+          <w:rFonts w:cstheme="minorHAnsi"/>
+          <w:sz w:val="24"/>
+          <w:szCs w:val="24"/>
+        </w:rPr>
+        <w:t xml:space="preserve"> </w:t>
+      </w:r>
+      <w:r>
+        <w:rPr>
+          <w:rFonts w:cstheme="minorHAnsi"/>
+          <w:sz w:val="24"/>
+          <w:szCs w:val="24"/>
+        </w:rPr>
         <w:t xml:space="preserve">We have identified only </w:t>
       </w:r>
       <w:r>
@@ -5119,7 +5198,16 @@
           <w:sz w:val="24"/>
           <w:szCs w:val="24"/>
         </w:rPr>
-        <w:t xml:space="preserve">than not </w:t>
+        <w:t xml:space="preserve">than </w:t>
+      </w:r>
+      <w:r>
+        <w:rPr>
+          <w:rFonts w:cstheme="minorHAnsi"/>
+          <w:sz w:val="24"/>
+          <w:szCs w:val="24"/>
+        </w:rPr>
+        <w:lastRenderedPageBreak/>
+        <w:t xml:space="preserve">not </w:t>
       </w:r>
       <w:r>
         <w:rPr>
@@ -5252,7 +5340,6 @@
           <w:sz w:val="24"/>
           <w:szCs w:val="24"/>
         </w:rPr>
-        <w:lastRenderedPageBreak/>
         <w:t xml:space="preserve">In order to </w:t>
       </w:r>
       <w:r>
@@ -5301,6 +5388,14 @@
           <w:sz w:val="24"/>
           <w:szCs w:val="24"/>
         </w:rPr>
+        <w:t xml:space="preserve"> and estimate the degree of heterogeneity seen in this body of literature</w:t>
+      </w:r>
+      <w:r>
+        <w:rPr>
+          <w:rFonts w:cstheme="minorHAnsi"/>
+          <w:sz w:val="24"/>
+          <w:szCs w:val="24"/>
+        </w:rPr>
         <w:t>,</w:t>
       </w:r>
       <w:r>
@@ -5357,7 +5452,23 @@
           <w:sz w:val="24"/>
           <w:szCs w:val="24"/>
         </w:rPr>
-        <w:t>, and importantly, to quantify the level of heterogeneity seen across the article, effect, and project level</w:t>
+        <w:t xml:space="preserve">, to quantify the </w:t>
+      </w:r>
+      <w:r>
+        <w:rPr>
+          <w:rFonts w:cstheme="minorHAnsi"/>
+          <w:sz w:val="24"/>
+          <w:szCs w:val="24"/>
+        </w:rPr>
+        <w:t>degree</w:t>
+      </w:r>
+      <w:r>
+        <w:rPr>
+          <w:rFonts w:cstheme="minorHAnsi"/>
+          <w:sz w:val="24"/>
+          <w:szCs w:val="24"/>
+        </w:rPr>
+        <w:t xml:space="preserve"> of heterogeneity seen across the article, effect, and project level</w:t>
       </w:r>
       <w:r>
         <w:rPr>
@@ -5429,7 +5540,31 @@
           <w:sz w:val="24"/>
           <w:szCs w:val="24"/>
         </w:rPr>
-        <w:t>the second analytic approach examines</w:t>
+        <w:t>remaining</w:t>
+      </w:r>
+      <w:r>
+        <w:rPr>
+          <w:rFonts w:cstheme="minorHAnsi"/>
+          <w:sz w:val="24"/>
+          <w:szCs w:val="24"/>
+        </w:rPr>
+        <w:t xml:space="preserve"> analytic approach</w:t>
+      </w:r>
+      <w:r>
+        <w:rPr>
+          <w:rFonts w:cstheme="minorHAnsi"/>
+          <w:sz w:val="24"/>
+          <w:szCs w:val="24"/>
+        </w:rPr>
+        <w:t>es</w:t>
+      </w:r>
+      <w:r>
+        <w:rPr>
+          <w:rFonts w:cstheme="minorHAnsi"/>
+          <w:sz w:val="24"/>
+          <w:szCs w:val="24"/>
+        </w:rPr>
+        <w:t xml:space="preserve"> examine</w:t>
       </w:r>
       <w:r>
         <w:rPr>
@@ -5737,17 +5872,7 @@
           <w:sz w:val="24"/>
           <w:szCs w:val="24"/>
         </w:rPr>
-        <w:t xml:space="preserve">are a random sample of </w:t>
-      </w:r>
-      <w:bookmarkStart w:id="7" w:name="_GoBack"/>
-      <w:bookmarkEnd w:id="7"/>
-      <w:r>
-        <w:rPr>
-          <w:rFonts w:cstheme="minorHAnsi"/>
-          <w:sz w:val="24"/>
-          <w:szCs w:val="24"/>
-        </w:rPr>
-        <w:t>replication projects.</w:t>
+        <w:t>are a random sample of replication projects.</w:t>
       </w:r>
       <w:r>
         <w:rPr>
@@ -5867,7 +5992,16 @@
           <w:szCs w:val="24"/>
           <w:lang w:val="en-US"/>
         </w:rPr>
-        <w:t xml:space="preserve"> for the preregistration of this project</w:t>
+        <w:t xml:space="preserve"> for the </w:t>
+      </w:r>
+      <w:r>
+        <w:rPr>
+          <w:sz w:val="24"/>
+          <w:szCs w:val="24"/>
+          <w:lang w:val="en-US"/>
+        </w:rPr>
+        <w:lastRenderedPageBreak/>
+        <w:t>preregistration of this project</w:t>
       </w:r>
       <w:r>
         <w:rPr>
@@ -5979,16 +6113,7 @@
           <w:szCs w:val="24"/>
           <w:lang w:val="en-US"/>
         </w:rPr>
-        <w:t xml:space="preserve">All of the data and analysis code used in </w:t>
-      </w:r>
-      <w:r>
-        <w:rPr>
-          <w:sz w:val="24"/>
-          <w:szCs w:val="24"/>
-          <w:lang w:val="en-US"/>
-        </w:rPr>
-        <w:lastRenderedPageBreak/>
-        <w:t xml:space="preserve">this study, and an RMarkdown document to allow the current paper to be reproduced, are available from </w:t>
+        <w:t xml:space="preserve">All of the data and analysis code used in this study, and an RMarkdown document to allow the current paper to be reproduced, are available from </w:t>
       </w:r>
       <w:hyperlink r:id="rId17" w:history="1">
         <w:r>
@@ -7282,7 +7407,7 @@
         </w:rPr>
         <w:t xml:space="preserve"> being the sample size in the replication study. This standard error is an approximation </w:t>
       </w:r>
-      <w:bookmarkStart w:id="8" w:name="_Hlk12971317"/>
+      <w:bookmarkStart w:id="7" w:name="_Hlk12971317"/>
       <w:r>
         <w:rPr>
           <w:lang w:val="en-US"/>
@@ -7295,7 +7420,7 @@
         </w:rPr>
         <w:t>studies that reported</w:t>
       </w:r>
-      <w:bookmarkEnd w:id="8"/>
+      <w:bookmarkEnd w:id="7"/>
       <w:r>
         <w:rPr>
           <w:lang w:val="en-US"/>
@@ -7412,8 +7537,8 @@
           <w:szCs w:val="24"/>
         </w:rPr>
       </w:pPr>
-      <w:bookmarkStart w:id="9" w:name="accounting-for-null-results"/>
-      <w:bookmarkEnd w:id="9"/>
+      <w:bookmarkStart w:id="8" w:name="accounting-for-null-results"/>
+      <w:bookmarkEnd w:id="8"/>
       <w:r>
         <w:rPr>
           <w:rFonts w:asciiTheme="minorHAnsi" w:hAnsiTheme="minorHAnsi" w:cstheme="minorHAnsi"/>
@@ -7622,8 +7747,8 @@
           <w:szCs w:val="24"/>
         </w:rPr>
       </w:pPr>
-      <w:bookmarkStart w:id="10" w:name="analysis-2-and-3-multilevel-random-effec"/>
-      <w:bookmarkEnd w:id="10"/>
+      <w:bookmarkStart w:id="9" w:name="analysis-2-and-3-multilevel-random-effec"/>
+      <w:bookmarkEnd w:id="9"/>
       <w:r>
         <w:rPr>
           <w:rFonts w:asciiTheme="minorHAnsi" w:hAnsiTheme="minorHAnsi" w:cstheme="minorHAnsi"/>
@@ -8253,8 +8378,8 @@
           <w:szCs w:val="24"/>
         </w:rPr>
       </w:pPr>
-      <w:bookmarkStart w:id="11" w:name="analysis-4-bayesian-mixture-model"/>
-      <w:bookmarkEnd w:id="11"/>
+      <w:bookmarkStart w:id="10" w:name="analysis-4-bayesian-mixture-model"/>
+      <w:bookmarkEnd w:id="10"/>
       <w:r>
         <w:rPr>
           <w:rFonts w:asciiTheme="minorHAnsi" w:hAnsiTheme="minorHAnsi" w:cstheme="minorHAnsi"/>
@@ -8701,8 +8826,8 @@
           <w:rFonts w:asciiTheme="minorHAnsi" w:hAnsiTheme="minorHAnsi" w:cstheme="minorHAnsi"/>
         </w:rPr>
       </w:pPr>
-      <w:bookmarkStart w:id="12" w:name="descriptives"/>
-      <w:bookmarkEnd w:id="12"/>
+      <w:bookmarkStart w:id="11" w:name="descriptives"/>
+      <w:bookmarkEnd w:id="11"/>
       <w:r>
         <w:rPr>
           <w:rFonts w:asciiTheme="minorHAnsi" w:hAnsiTheme="minorHAnsi" w:cstheme="minorHAnsi"/>
@@ -9864,10 +9989,10 @@
           <w:color w:val="767171" w:themeColor="background2" w:themeShade="80"/>
         </w:rPr>
       </w:pPr>
-      <w:bookmarkStart w:id="13" w:name="results"/>
-      <w:bookmarkStart w:id="14" w:name="analysis-1-multilevel-random-effects-met"/>
+      <w:bookmarkStart w:id="12" w:name="results"/>
+      <w:bookmarkStart w:id="13" w:name="analysis-1-multilevel-random-effects-met"/>
+      <w:bookmarkEnd w:id="12"/>
       <w:bookmarkEnd w:id="13"/>
-      <w:bookmarkEnd w:id="14"/>
     </w:p>
     <w:p>
       <w:pPr>
@@ -10984,8 +11109,8 @@
           <w:szCs w:val="24"/>
         </w:rPr>
       </w:pPr>
-      <w:bookmarkStart w:id="15" w:name="analysis-2---3-results-from-multilevel-r"/>
-      <w:bookmarkEnd w:id="15"/>
+      <w:bookmarkStart w:id="14" w:name="analysis-2---3-results-from-multilevel-r"/>
+      <w:bookmarkEnd w:id="14"/>
       <w:r>
         <w:rPr>
           <w:sz w:val="24"/>
@@ -11140,8 +11265,8 @@
           <w:szCs w:val="24"/>
         </w:rPr>
       </w:pPr>
-      <w:bookmarkStart w:id="16" w:name="table-all-model-output"/>
-      <w:bookmarkEnd w:id="16"/>
+      <w:bookmarkStart w:id="15" w:name="table-all-model-output"/>
+      <w:bookmarkEnd w:id="15"/>
       <w:r>
         <w:rPr>
           <w:rFonts w:asciiTheme="minorHAnsi" w:hAnsiTheme="minorHAnsi" w:cstheme="minorHAnsi"/>
@@ -11942,8 +12067,8 @@
           <w:szCs w:val="20"/>
         </w:rPr>
       </w:pPr>
-      <w:bookmarkStart w:id="17" w:name="leave-one-out-cross-validation-of-meta-a"/>
-      <w:bookmarkEnd w:id="17"/>
+      <w:bookmarkStart w:id="16" w:name="leave-one-out-cross-validation-of-meta-a"/>
+      <w:bookmarkEnd w:id="16"/>
       <w:r>
         <w:rPr>
           <w:i/>
@@ -12038,8 +12163,8 @@
           <w:szCs w:val="24"/>
         </w:rPr>
       </w:pPr>
-      <w:bookmarkStart w:id="18" w:name="analysis-4-bayesian-mixture-model-result"/>
-      <w:bookmarkEnd w:id="18"/>
+      <w:bookmarkStart w:id="17" w:name="analysis-4-bayesian-mixture-model-result"/>
+      <w:bookmarkEnd w:id="17"/>
       <w:r>
         <w:rPr>
           <w:sz w:val="24"/>
@@ -12478,8 +12603,8 @@
           <w:rFonts w:cstheme="minorHAnsi"/>
         </w:rPr>
       </w:pPr>
-      <w:bookmarkStart w:id="19" w:name="figure-mixture-model."/>
-      <w:bookmarkEnd w:id="19"/>
+      <w:bookmarkStart w:id="18" w:name="figure-mixture-model."/>
+      <w:bookmarkEnd w:id="18"/>
       <w:r>
         <w:rPr>
           <w:rFonts w:cstheme="minorHAnsi"/>
@@ -12549,8 +12674,8 @@
       <w:pPr>
         <w:pStyle w:val="Heading2"/>
       </w:pPr>
-      <w:bookmarkStart w:id="20" w:name="discussion"/>
-      <w:bookmarkEnd w:id="20"/>
+      <w:bookmarkStart w:id="19" w:name="discussion"/>
+      <w:bookmarkEnd w:id="19"/>
       <w:r>
         <w:t>Discussion</w:t>
       </w:r>
@@ -12800,10 +12925,9 @@
       <w:pPr>
         <w:pStyle w:val="Heading3"/>
       </w:pPr>
-      <w:bookmarkStart w:id="21" w:name="limitations-and-future-directions"/>
-      <w:bookmarkEnd w:id="21"/>
-      <w:r>
-        <w:lastRenderedPageBreak/>
+      <w:bookmarkStart w:id="20" w:name="limitations-and-future-directions"/>
+      <w:bookmarkEnd w:id="20"/>
+      <w:r>
         <w:t>Limitations and future directions</w:t>
       </w:r>
     </w:p>
@@ -12824,66 +12948,114 @@
           <w:b w:val="0"/>
           <w:szCs w:val="22"/>
         </w:rPr>
-        <w:t>In interpreting these results it is important to note several limitations. Firstly, the current study cannot distinguish between effect size heterogeneity (i.e., effect sizes that are different due to subtle unobserved moderators {Kenny, 2019 #1041} and effect size exaggeration. However, in so far as effect size heterogeneity tends to lead to smaller effects in replication studies, the distinction may not matter for the purposes of researchers hoping to replicate or plan future similar studies of the same type of effects. It also cannot be ruled out that the effect size differences seen in these large-scale replication projects are larger than would be seen by individuals attempting to replicate particular effects (e.g., if researchers in these large-scale replications have less access to the tacit knowledge that would normally facilitate replicators’ efforts).</w:t>
+        <w:t xml:space="preserve">In interpreting these results it is important to note several limitations. Firstly, the current study cannot distinguish between effect size heterogeneity (i.e., effect sizes that are different due to subtle unobserved moderators </w:t>
+      </w:r>
+      <w:r>
+        <w:rPr>
+          <w:rFonts w:asciiTheme="minorHAnsi" w:eastAsiaTheme="minorHAnsi" w:hAnsiTheme="minorHAnsi" w:cstheme="minorHAnsi"/>
+          <w:b w:val="0"/>
+          <w:szCs w:val="22"/>
+        </w:rPr>
+        <w:fldChar w:fldCharType="begin"/>
+      </w:r>
+      <w:r>
+        <w:rPr>
+          <w:rFonts w:asciiTheme="minorHAnsi" w:eastAsiaTheme="minorHAnsi" w:hAnsiTheme="minorHAnsi" w:cstheme="minorHAnsi"/>
+          <w:b w:val="0"/>
+          <w:szCs w:val="22"/>
+        </w:rPr>
+        <w:instrText xml:space="preserve"> ADDIN EN.CITE &lt;EndNote&gt;&lt;Cite&gt;&lt;Author&gt;Kenny&lt;/Author&gt;&lt;Year&gt;2019&lt;/Year&gt;&lt;RecNum&gt;1041&lt;/RecNum&gt;&lt;DisplayText&gt;(Kenny &amp;amp; Judd, 2019)&lt;/DisplayText&gt;&lt;record&gt;&lt;rec-number&gt;1041&lt;/rec-number&gt;&lt;foreign-keys&gt;&lt;key app="EN" db-id="9xrafw5sx95dvre9w5hpevd89fzwtwr9twsw" timestamp="1552623216"&gt;1041&lt;/key&gt;&lt;/foreign-keys&gt;&lt;ref-type name="Journal Article"&gt;17&lt;/ref-type&gt;&lt;contributors&gt;&lt;authors&gt;&lt;author&gt;Kenny, D. A.&lt;/author&gt;&lt;author&gt;Judd, C. M.&lt;/author&gt;&lt;/authors&gt;&lt;/contributors&gt;&lt;auth-address&gt;Department of Psychology.&amp;#xD;Department of Psychology and Neuroscience, University of Colorado Boulder.&lt;/auth-address&gt;&lt;titles&gt;&lt;title&gt;The unappreciated heterogeneity of effect sizes: Implications for power, precision, planning of research, and replication&lt;/title&gt;&lt;secondary-title&gt;Psychol Methods&lt;/secondary-title&gt;&lt;alt-title&gt;Psychological methods&lt;/alt-title&gt;&lt;/titles&gt;&lt;periodical&gt;&lt;full-title&gt;Psychol Methods&lt;/full-title&gt;&lt;/periodical&gt;&lt;alt-periodical&gt;&lt;full-title&gt;Psychological Methods&lt;/full-title&gt;&lt;/alt-periodical&gt;&lt;edition&gt;2019/02/12&lt;/edition&gt;&lt;dates&gt;&lt;year&gt;2019&lt;/year&gt;&lt;pub-dates&gt;&lt;date&gt;Feb 11&lt;/date&gt;&lt;/pub-dates&gt;&lt;/dates&gt;&lt;isbn&gt;1082-989x&lt;/isbn&gt;&lt;accession-num&gt;30742474&lt;/accession-num&gt;&lt;urls&gt;&lt;/urls&gt;&lt;electronic-resource-num&gt;10.1037/met0000209&lt;/electronic-resource-num&gt;&lt;remote-database-provider&gt;NLM&lt;/remote-database-provider&gt;&lt;language&gt;eng&lt;/language&gt;&lt;/record&gt;&lt;/Cite&gt;&lt;/EndNote&gt;</w:instrText>
+      </w:r>
+      <w:r>
+        <w:rPr>
+          <w:rFonts w:asciiTheme="minorHAnsi" w:eastAsiaTheme="minorHAnsi" w:hAnsiTheme="minorHAnsi" w:cstheme="minorHAnsi"/>
+          <w:b w:val="0"/>
+          <w:szCs w:val="22"/>
+        </w:rPr>
+        <w:fldChar w:fldCharType="separate"/>
+      </w:r>
+      <w:r>
+        <w:rPr>
+          <w:rFonts w:asciiTheme="minorHAnsi" w:eastAsiaTheme="minorHAnsi" w:hAnsiTheme="minorHAnsi" w:cstheme="minorHAnsi"/>
+          <w:b w:val="0"/>
+          <w:noProof/>
+          <w:szCs w:val="22"/>
+        </w:rPr>
+        <w:t>(Kenny &amp; Judd, 2019)</w:t>
+      </w:r>
+      <w:r>
+        <w:rPr>
+          <w:rFonts w:asciiTheme="minorHAnsi" w:eastAsiaTheme="minorHAnsi" w:hAnsiTheme="minorHAnsi" w:cstheme="minorHAnsi"/>
+          <w:b w:val="0"/>
+          <w:szCs w:val="22"/>
+        </w:rPr>
+        <w:fldChar w:fldCharType="end"/>
+      </w:r>
+      <w:r>
+        <w:rPr>
+          <w:rFonts w:asciiTheme="minorHAnsi" w:eastAsiaTheme="minorHAnsi" w:hAnsiTheme="minorHAnsi" w:cstheme="minorHAnsi"/>
+          <w:b w:val="0"/>
+          <w:szCs w:val="22"/>
+        </w:rPr>
+        <w:t xml:space="preserve"> and effect size exaggeration. However, in so far as effect size heterogeneity tends to lead to smaller effects in replication studies, the distinction may not matter for the purposes of researchers hoping to replicate or plan future similar studies of the same type of effects. It also cannot be ruled out that the effect size differences seen in these large-scale replication projects are larger than would be seen by individuals attempting to replicate particular effects (e.g., if researchers in these large-scale replications have less access to the tacit knowledge that would normally facilitate replicators’ efforts).</w:t>
       </w:r>
     </w:p>
     <w:p>
       <w:pPr>
-        <w:pStyle w:val="Heading3"/>
-        <w:spacing w:line="360" w:lineRule="auto"/>
-        <w:ind w:firstLine="720"/>
-        <w:rPr>
-          <w:rFonts w:asciiTheme="minorHAnsi" w:eastAsiaTheme="minorHAnsi" w:hAnsiTheme="minorHAnsi" w:cstheme="minorHAnsi"/>
-          <w:b w:val="0"/>
-          <w:szCs w:val="22"/>
-        </w:rPr>
+        <w:pStyle w:val="BodyText"/>
       </w:pPr>
       <w:r>
-        <w:rPr>
-          <w:rFonts w:asciiTheme="minorHAnsi" w:eastAsiaTheme="minorHAnsi" w:hAnsiTheme="minorHAnsi" w:cstheme="minorHAnsi"/>
-          <w:b w:val="0"/>
-          <w:szCs w:val="22"/>
-        </w:rPr>
         <w:t>The Bayesian mixture model assumes independence between effects, a uniform attenuation factor across all areas of psychological research, and allows for effects sampled from the alternative distribution to be negligibly small or even negative. Future research could help develop a more nuanced account of the data-generation process underlying this dataset by, for example, building a model that allows for the attenuation rate to change across replication studies, or by including more components in order to allowing for studies with negligible or negative but non-null effects in addition to the alternative and null components.</w:t>
       </w:r>
     </w:p>
     <w:p>
       <w:pPr>
-        <w:pStyle w:val="Heading3"/>
-        <w:spacing w:line="360" w:lineRule="auto"/>
-        <w:ind w:firstLine="720"/>
-        <w:rPr>
-          <w:rFonts w:asciiTheme="minorHAnsi" w:eastAsiaTheme="minorHAnsi" w:hAnsiTheme="minorHAnsi" w:cstheme="minorHAnsi"/>
-          <w:b w:val="0"/>
-          <w:szCs w:val="22"/>
-        </w:rPr>
+        <w:pStyle w:val="BodyText"/>
       </w:pPr>
       <w:r>
-        <w:rPr>
-          <w:rFonts w:asciiTheme="minorHAnsi" w:eastAsiaTheme="minorHAnsi" w:hAnsiTheme="minorHAnsi" w:cstheme="minorHAnsi"/>
-          <w:b w:val="0"/>
-          <w:szCs w:val="22"/>
-        </w:rPr>
-        <w:t>The large amount of heterogeneity across the replication projects limits the utility of the point estimates of the level 1 parameters (i.e., the estimated mean level of attenuation seen across projects). While the current set of replication projects allows us to make reasonable inferences about future replication projects, the varied sampling strategies employed by the previous projects necessarily limit the predictions and inferences we can draw. At the moment, it is difficult to say whether the heterogeneity in effect size attenuation are due to intra-field differences in replicability and effect size attenuation, differences caused by the sampling strategies, or other issues such as differences in the quality of the replication studies.</w:t>
+        <w:t xml:space="preserve">The large amount of heterogeneity across replication projects limits the utility of the </w:t>
+      </w:r>
+      <w:r>
+        <w:t>fixed effect</w:t>
+      </w:r>
+      <w:r>
+        <w:t>s</w:t>
+      </w:r>
+      <w:r>
+        <w:t xml:space="preserve"> parameter</w:t>
+      </w:r>
+      <w:r>
+        <w:t xml:space="preserve"> </w:t>
+      </w:r>
+      <w:r>
+        <w:t>estimates</w:t>
+      </w:r>
+      <w:r>
+        <w:t xml:space="preserve"> (i.e., the estimated mean level of attenuation seen across </w:t>
+      </w:r>
+      <w:r>
+        <w:t xml:space="preserve">all </w:t>
+      </w:r>
+      <w:r>
+        <w:t xml:space="preserve">projects). </w:t>
+      </w:r>
+      <w:r>
+        <w:t>While the current dataset allows us to make reasonable inferences about future replication projects, the varied sampling strategies employed by the previous projects necessarily limit the inferences we can draw.</w:t>
+      </w:r>
+      <w:bookmarkStart w:id="21" w:name="_GoBack"/>
+      <w:bookmarkEnd w:id="21"/>
+      <w:r>
+        <w:t xml:space="preserve"> At the moment, it is difficult to say whether the heterogeneity in effect size attenuation are due to intra-field differences in replicability and effect size attenuation, differences caused by the sampling strategies, or other issues such as differences in the quality of the replication studies.</w:t>
       </w:r>
     </w:p>
     <w:p>
       <w:pPr>
-        <w:pStyle w:val="Heading3"/>
-        <w:spacing w:line="360" w:lineRule="auto"/>
-        <w:ind w:firstLine="720"/>
-        <w:rPr>
-          <w:rFonts w:asciiTheme="minorHAnsi" w:eastAsiaTheme="minorHAnsi" w:hAnsiTheme="minorHAnsi" w:cstheme="minorHAnsi"/>
-          <w:b w:val="0"/>
-          <w:szCs w:val="22"/>
+        <w:pStyle w:val="BodyText"/>
+        <w:rPr>
+          <w:b/>
         </w:rPr>
       </w:pPr>
       <w:r>
-        <w:rPr>
-          <w:rFonts w:asciiTheme="minorHAnsi" w:eastAsiaTheme="minorHAnsi" w:hAnsiTheme="minorHAnsi" w:cstheme="minorHAnsi"/>
-          <w:b w:val="0"/>
-          <w:szCs w:val="22"/>
-        </w:rPr>
         <w:lastRenderedPageBreak/>
         <w:t>In order to be able to start to disentangle these different possible causes and develop an account of the predictors and moderators of replication success and effect size attenuation, we need to begin to develop a large representative database of replication studies. Especially if such a database could be augmented with meta-data regarding the type of analysis, design and effects under study, this resource could allow us to make meaningful predictions about individual future replications. However, until a large database of such studies becomes available, analyses like the current one provide the best estimates possible, albeit estimates that should be read and understood with these caveats in mind.</w:t>
       </w:r>
@@ -15398,7 +15570,6 @@
   <w:style w:type="character" w:default="1" w:styleId="DefaultParagraphFont">
     <w:name w:val="Default Paragraph Font"/>
     <w:uiPriority w:val="1"/>
-    <w:semiHidden/>
     <w:unhideWhenUsed/>
   </w:style>
   <w:style w:type="table" w:default="1" w:styleId="TableNormal">
@@ -16916,7 +17087,7 @@
 </file>
 
 <file path=customXml/itemProps1.xml><?xml version="1.0" encoding="utf-8"?>
-<ds:datastoreItem xmlns:ds="http://schemas.openxmlformats.org/officeDocument/2006/customXml" ds:itemID="{3F614CD8-43DC-401E-8E60-F971EA4C20AE}">
+<ds:datastoreItem xmlns:ds="http://schemas.openxmlformats.org/officeDocument/2006/customXml" ds:itemID="{D616F1FD-0CD5-456C-B578-30254A0528BB}">
   <ds:schemaRefs>
     <ds:schemaRef ds:uri="http://schemas.openxmlformats.org/officeDocument/2006/bibliography"/>
   </ds:schemaRefs>

</xml_diff>

<commit_message>
Adding a figure to emphaize the degree of hetrogentity at each level of the model
</commit_message>
<xml_diff>
--- a/Examining the Impact of Publication and Reporting Biases_AMPPS.docx
+++ b/Examining the Impact of Publication and Reporting Biases_AMPPS.docx
@@ -12732,6 +12732,9 @@
       <w:r>
         <w:t xml:space="preserve"> = 0.39).</w:t>
       </w:r>
+      <w:r>
+        <w:t xml:space="preserve"> </w:t>
+      </w:r>
     </w:p>
     <w:p>
       <w:pPr>
@@ -12880,10 +12883,6 @@
       <w:pPr>
         <w:pStyle w:val="BodyText"/>
         <w:ind w:firstLine="0"/>
-        <w:rPr>
-          <w:rFonts w:cstheme="minorHAnsi"/>
-          <w:szCs w:val="24"/>
-        </w:rPr>
       </w:pPr>
       <w:r>
         <w:rPr>
@@ -12919,15 +12918,91 @@
       </w:r>
       <w:r>
         <w:t>A caterpillar plot of the effect size differences between original and replication study effect sizes ordered by magnitude in Fisher Z score units, error bars are 95% confidence intervals around effect size differences.</w:t>
+      </w:r>
+    </w:p>
+    <w:p>
+      <w:pPr>
+        <w:pStyle w:val="BodyText"/>
+        <w:rPr>
+          <w:noProof/>
+        </w:rPr>
+      </w:pPr>
+    </w:p>
+    <w:p>
+      <w:pPr>
+        <w:pStyle w:val="BodyText"/>
+        <w:ind w:firstLine="0"/>
+      </w:pPr>
+      <w:bookmarkStart w:id="20" w:name="_GoBack"/>
+      <w:bookmarkEnd w:id="20"/>
+      <w:r>
+        <w:rPr>
+          <w:noProof/>
+        </w:rPr>
+        <w:drawing>
+          <wp:inline distT="0" distB="0" distL="0" distR="0" wp14:anchorId="11B65F18" wp14:editId="1C6AD6EA">
+            <wp:extent cx="5334000" cy="3333115"/>
+            <wp:effectExtent l="0" t="0" r="0" b="635"/>
+            <wp:docPr id="5" name="Picture"/>
+            <wp:cNvGraphicFramePr/>
+            <a:graphic xmlns:a="http://schemas.openxmlformats.org/drawingml/2006/main">
+              <a:graphicData uri="http://schemas.openxmlformats.org/drawingml/2006/picture">
+                <pic:pic xmlns:pic="http://schemas.openxmlformats.org/drawingml/2006/picture">
+                  <pic:nvPicPr>
+                    <pic:cNvPr id="5" name="Picture"/>
+                    <pic:cNvPicPr/>
+                  </pic:nvPicPr>
+                  <pic:blipFill>
+                    <a:blip r:embed="rId22"/>
+                    <a:stretch>
+                      <a:fillRect/>
+                    </a:stretch>
+                  </pic:blipFill>
+                  <pic:spPr bwMode="auto">
+                    <a:xfrm>
+                      <a:off x="0" y="0"/>
+                      <a:ext cx="5334000" cy="3333115"/>
+                    </a:xfrm>
+                    <a:prstGeom prst="rect">
+                      <a:avLst/>
+                    </a:prstGeom>
+                    <a:noFill/>
+                    <a:ln w="9525">
+                      <a:noFill/>
+                      <a:headEnd/>
+                      <a:tailEnd/>
+                    </a:ln>
+                  </pic:spPr>
+                </pic:pic>
+              </a:graphicData>
+            </a:graphic>
+          </wp:inline>
+        </w:drawing>
+      </w:r>
+    </w:p>
+    <w:p>
+      <w:pPr>
+        <w:pStyle w:val="BodyText"/>
+        <w:ind w:firstLine="0"/>
+      </w:pPr>
+      <w:r>
+        <w:rPr>
+          <w:i/>
+        </w:rPr>
+        <w:t>Figure 5.</w:t>
+      </w:r>
+      <w:r>
+        <w:t xml:space="preserve"> An illustration of the Empirical Bayes estimates for the random effect of each replication project (top panel), study (middle panel), and effect (bottom panel) in Fisher Z scores differences. The superimposed curves show the estimated distributions that each estimate is assumed to be drawn from. The colours of each point and curve show the replication project.</w:t>
       </w:r>
     </w:p>
     <w:p>
       <w:pPr>
         <w:pStyle w:val="Heading3"/>
       </w:pPr>
-      <w:bookmarkStart w:id="20" w:name="limitations-and-future-directions"/>
-      <w:bookmarkEnd w:id="20"/>
-      <w:r>
+      <w:bookmarkStart w:id="21" w:name="limitations-and-future-directions"/>
+      <w:bookmarkEnd w:id="21"/>
+      <w:r>
+        <w:lastRenderedPageBreak/>
         <w:t>Limitations and future directions</w:t>
       </w:r>
     </w:p>
@@ -13042,8 +13117,6 @@
       <w:r>
         <w:t>While the current dataset allows us to make reasonable inferences about future replication projects, the varied sampling strategies employed by the previous projects necessarily limit the inferences we can draw.</w:t>
       </w:r>
-      <w:bookmarkStart w:id="21" w:name="_GoBack"/>
-      <w:bookmarkEnd w:id="21"/>
       <w:r>
         <w:t xml:space="preserve"> At the moment, it is difficult to say whether the heterogeneity in effect size attenuation are due to intra-field differences in replicability and effect size attenuation, differences caused by the sampling strategies, or other issues such as differences in the quality of the replication studies.</w:t>
       </w:r>
@@ -13056,8 +13129,11 @@
         </w:rPr>
       </w:pPr>
       <w:r>
+        <w:t xml:space="preserve">In order to be able to start to disentangle these different possible causes and develop an account of the predictors and moderators of replication success and effect size attenuation, we need to begin to develop a large representative database of replication studies. Especially if such a database could be augmented with meta-data regarding the </w:t>
+      </w:r>
+      <w:r>
         <w:lastRenderedPageBreak/>
-        <w:t>In order to be able to start to disentangle these different possible causes and develop an account of the predictors and moderators of replication success and effect size attenuation, we need to begin to develop a large representative database of replication studies. Especially if such a database could be augmented with meta-data regarding the type of analysis, design and effects under study, this resource could allow us to make meaningful predictions about individual future replications. However, until a large database of such studies becomes available, analyses like the current one provide the best estimates possible, albeit estimates that should be read and understood with these caveats in mind.</w:t>
+        <w:t>type of analysis, design and effects under study, this resource could allow us to make meaningful predictions about individual future replications. However, until a large database of such studies becomes available, analyses like the current one provide the best estimates possible, albeit estimates that should be read and understood with these caveats in mind.</w:t>
       </w:r>
     </w:p>
     <w:p>
@@ -13667,7 +13743,6 @@
         </w:rPr>
       </w:pPr>
       <w:r>
-        <w:lastRenderedPageBreak/>
         <w:t xml:space="preserve">There are several recent efforts to reduce the impact of publication and reporting biases that readers should be aware of, many of which individual researchers can voluntarily and easily take part in. Careful preregistration of analysis plans allows researchers to avoid biases in the analysis of their data that may otherwise lead to inflated effect sizes </w:t>
       </w:r>
       <w:r>
@@ -13714,9 +13789,13 @@
         <w:t xml:space="preserve">. </w:t>
       </w:r>
       <w:r>
-        <w:t xml:space="preserve">Data-sharing platforms such as figshare (figshare.com) and the Open Science Framework (osf.io) make it possible for researchers to easily share the results of research whether or not a study is published in a traditional journal. Similarly, pre-prints (e.g., </w:t>
-      </w:r>
-      <w:hyperlink r:id="rId22" w:history="1">
+        <w:t xml:space="preserve">Data-sharing platforms such as figshare (figshare.com) and the Open Science </w:t>
+      </w:r>
+      <w:r>
+        <w:lastRenderedPageBreak/>
+        <w:t xml:space="preserve">Framework (osf.io) make it possible for researchers to easily share the results of research whether or not a study is published in a traditional journal. Similarly, pre-prints (e.g., </w:t>
+      </w:r>
+      <w:hyperlink r:id="rId23" w:history="1">
         <w:r>
           <w:rPr>
             <w:rStyle w:val="Hyperlink"/>
@@ -13842,7 +13921,39 @@
           <w:color w:val="000000" w:themeColor="text1"/>
           <w:lang w:val="en-US"/>
         </w:rPr>
-        <w:t xml:space="preserve">conceptualized the research question, designed and performed the statistical analysis, collected the data and drafted this manuscript. F. Fidler and P. Dudgeon provided critical revisions and advice on this manuscript. P. Dudgeon gave essential advice on the statistical analyses reported in this manuscript. </w:t>
+        <w:t xml:space="preserve">conceptualized the research question, designed and performed the statistical analysis, collected the data and drafted this manuscript. P. Dudgeon provided critical revisions and </w:t>
+      </w:r>
+      <w:r>
+        <w:rPr>
+          <w:rFonts w:cstheme="minorHAnsi"/>
+          <w:color w:val="000000" w:themeColor="text1"/>
+          <w:lang w:val="en-US"/>
+        </w:rPr>
+        <w:t>advice on the statistical analyses</w:t>
+      </w:r>
+      <w:r>
+        <w:rPr>
+          <w:rFonts w:cstheme="minorHAnsi"/>
+          <w:color w:val="000000" w:themeColor="text1"/>
+          <w:lang w:val="en-US"/>
+        </w:rPr>
+        <w:t xml:space="preserve"> reported in this manuscript</w:t>
+      </w:r>
+      <w:r>
+        <w:rPr>
+          <w:rFonts w:cstheme="minorHAnsi"/>
+          <w:color w:val="000000" w:themeColor="text1"/>
+          <w:lang w:val="en-US"/>
+        </w:rPr>
+        <w:t>.</w:t>
+      </w:r>
+      <w:r>
+        <w:rPr>
+          <w:rFonts w:cstheme="minorHAnsi"/>
+          <w:color w:val="000000" w:themeColor="text1"/>
+          <w:lang w:val="en-US"/>
+        </w:rPr>
+        <w:t xml:space="preserve"> </w:t>
       </w:r>
     </w:p>
     <w:p>
@@ -14069,7 +14180,7 @@
       <w:r>
         <w:t>, 68-82. doi:</w:t>
       </w:r>
-      <w:hyperlink r:id="rId23" w:history="1">
+      <w:hyperlink r:id="rId24" w:history="1">
         <w:r>
           <w:rPr>
             <w:rStyle w:val="Hyperlink"/>
@@ -14096,7 +14207,7 @@
       <w:r>
         <w:t xml:space="preserve">(7109), 629.  Retrieved from </w:t>
       </w:r>
-      <w:hyperlink r:id="rId24" w:history="1">
+      <w:hyperlink r:id="rId25" w:history="1">
         <w:r>
           <w:rPr>
             <w:rStyle w:val="Hyperlink"/>
@@ -14161,7 +14272,7 @@
       <w:r>
         <w:t xml:space="preserve">(6203), 1502.  Retrieved from </w:t>
       </w:r>
-      <w:hyperlink r:id="rId25" w:history="1">
+      <w:hyperlink r:id="rId26" w:history="1">
         <w:r>
           <w:rPr>
             <w:rStyle w:val="Hyperlink"/>
@@ -14550,7 +14661,7 @@
       <w:r>
         <w:t xml:space="preserve">(6251).  Retrieved from </w:t>
       </w:r>
-      <w:hyperlink r:id="rId26" w:history="1">
+      <w:hyperlink r:id="rId27" w:history="1">
         <w:r>
           <w:rPr>
             <w:rStyle w:val="Hyperlink"/>
@@ -14597,7 +14708,7 @@
       <w:r>
         <w:t xml:space="preserve">R Development Core Team. (2018). R: A language and environment for statistical computing (Version 3.5.0). Vienna, Austria: R Foundation for Statistical Computing. Retrieved from </w:t>
       </w:r>
-      <w:hyperlink r:id="rId27" w:history="1">
+      <w:hyperlink r:id="rId28" w:history="1">
         <w:r>
           <w:rPr>
             <w:rStyle w:val="Hyperlink"/>
@@ -14624,7 +14735,7 @@
       <w:r>
         <w:t xml:space="preserve">, 813.  Retrieved from </w:t>
       </w:r>
-      <w:hyperlink r:id="rId28" w:history="1">
+      <w:hyperlink r:id="rId29" w:history="1">
         <w:r>
           <w:rPr>
             <w:rStyle w:val="Hyperlink"/>
@@ -17087,7 +17198,7 @@
 </file>
 
 <file path=customXml/itemProps1.xml><?xml version="1.0" encoding="utf-8"?>
-<ds:datastoreItem xmlns:ds="http://schemas.openxmlformats.org/officeDocument/2006/customXml" ds:itemID="{D616F1FD-0CD5-456C-B578-30254A0528BB}">
+<ds:datastoreItem xmlns:ds="http://schemas.openxmlformats.org/officeDocument/2006/customXml" ds:itemID="{5B12D9C6-D747-40D7-98B9-96E98E539FE6}">
   <ds:schemaRefs>
     <ds:schemaRef ds:uri="http://schemas.openxmlformats.org/officeDocument/2006/bibliography"/>
   </ds:schemaRefs>

</xml_diff>

<commit_message>
Adding a random effects plot and going from (mislablled) "credible" intervals  (they were prediction intervals) to standard errors for Figure 2
</commit_message>
<xml_diff>
--- a/Examining the Impact of Publication and Reporting Biases_AMPPS.docx
+++ b/Examining the Impact of Publication and Reporting Biases_AMPPS.docx
@@ -10257,6 +10257,9 @@
         <w:t xml:space="preserve"> </w:t>
       </w:r>
       <w:r>
+        <w:t xml:space="preserve">following </w:t>
+      </w:r>
+      <w:r>
         <w:rPr>
           <w:lang w:val="en-US"/>
         </w:rPr>
@@ -10293,7 +10296,34 @@
         <w:t xml:space="preserve"> See figure 2 for </w:t>
       </w:r>
       <w:r>
-        <w:t>Empirical Bayes estimates and 95% credible intervals of the random effect for each of the replication projects.</w:t>
+        <w:t>Empirical Bayes estimates of the random effect for each of the replication projects</w:t>
+      </w:r>
+      <w:r>
+        <w:t xml:space="preserve"> (calculated following </w:t>
+      </w:r>
+      <w:r>
+        <w:fldChar w:fldCharType="begin"/>
+      </w:r>
+      <w:r>
+        <w:instrText xml:space="preserve"> ADDIN EN.CITE &lt;EndNote&gt;&lt;Cite&gt;&lt;Author&gt;Raudenbush&lt;/Author&gt;&lt;Year&gt;1985&lt;/Year&gt;&lt;RecNum&gt;1055&lt;/RecNum&gt;&lt;Prefix&gt;calculated following &lt;/Prefix&gt;&lt;DisplayText&gt;(calculated following Raudenbush &amp;amp; Bryk, 1985)&lt;/DisplayText&gt;&lt;record&gt;&lt;rec-number&gt;1055&lt;/rec-number&gt;&lt;foreign-keys&gt;&lt;key app="EN" db-id="9xrafw5sx95dvre9w5hpevd89fzwtwr9twsw" timestamp="1569829349"&gt;1055&lt;/key&gt;&lt;/foreign-keys&gt;&lt;ref-type name="Journal Article"&gt;17&lt;/ref-type&gt;&lt;contributors&gt;&lt;authors&gt;&lt;author&gt;Raudenbush, Stephen W.&lt;/author&gt;&lt;author&gt;Bryk, Anthony S.&lt;/author&gt;&lt;/authors&gt;&lt;/contributors&gt;&lt;titles&gt;&lt;title&gt;Empirical Bayes Meta-Analysis&lt;/title&gt;&lt;secondary-title&gt;Journal of Educational Statistics&lt;/secondary-title&gt;&lt;/titles&gt;&lt;periodical&gt;&lt;full-title&gt;Journal of Educational Statistics&lt;/full-title&gt;&lt;/periodical&gt;&lt;pages&gt;75-98&lt;/pages&gt;&lt;volume&gt;10&lt;/volume&gt;&lt;number&gt;2&lt;/number&gt;&lt;dates&gt;&lt;year&gt;1985&lt;/year&gt;&lt;pub-dates&gt;&lt;date&gt;1985/06/01&lt;/date&gt;&lt;/pub-dates&gt;&lt;/dates&gt;&lt;publisher&gt;American Educational Research Association&lt;/publisher&gt;&lt;isbn&gt;0362-9791&lt;/isbn&gt;&lt;urls&gt;&lt;related-urls&gt;&lt;url&gt;https://doi.org/10.3102/10769986010002075&lt;/url&gt;&lt;/related-urls&gt;&lt;/urls&gt;&lt;electronic-resource-num&gt;10.3102/10769986010002075&lt;/electronic-resource-num&gt;&lt;access-date&gt;2019/09/30&lt;/access-date&gt;&lt;/record&gt;&lt;/Cite&gt;&lt;/EndNote&gt;</w:instrText>
+      </w:r>
+      <w:r>
+        <w:fldChar w:fldCharType="separate"/>
+      </w:r>
+      <w:r>
+        <w:rPr>
+          <w:noProof/>
+        </w:rPr>
+        <w:t>(calculated following Raudenbush &amp; Bryk, 1985)</w:t>
+      </w:r>
+      <w:r>
+        <w:fldChar w:fldCharType="end"/>
+      </w:r>
+      <w:r>
+        <w:t>)</w:t>
+      </w:r>
+      <w:r>
+        <w:t>.</w:t>
       </w:r>
     </w:p>
     <w:p>
@@ -11034,29 +11064,37 @@
     <w:p>
       <w:pPr>
         <w:pStyle w:val="BodyText"/>
-        <w:ind w:firstLine="0"/>
       </w:pPr>
       <w:r>
         <w:rPr>
           <w:noProof/>
         </w:rPr>
         <w:drawing>
-          <wp:inline distT="0" distB="0" distL="0" distR="0" wp14:anchorId="189D6C30" wp14:editId="6A4C28C7">
-            <wp:extent cx="5334000" cy="3333750"/>
+          <wp:inline distT="0" distB="0" distL="0" distR="0" wp14:anchorId="764284C4" wp14:editId="64D0F2A5">
+            <wp:extent cx="5337810" cy="3338830"/>
             <wp:effectExtent l="0" t="0" r="0" b="0"/>
-            <wp:docPr id="2" name="Picture"/>
-            <wp:cNvGraphicFramePr/>
+            <wp:docPr id="10" name="Picture 10"/>
+            <wp:cNvGraphicFramePr>
+              <a:graphicFrameLocks xmlns:a="http://schemas.openxmlformats.org/drawingml/2006/main" noChangeAspect="1"/>
+            </wp:cNvGraphicFramePr>
             <a:graphic xmlns:a="http://schemas.openxmlformats.org/drawingml/2006/main">
               <a:graphicData uri="http://schemas.openxmlformats.org/drawingml/2006/picture">
                 <pic:pic xmlns:pic="http://schemas.openxmlformats.org/drawingml/2006/picture">
                   <pic:nvPicPr>
-                    <pic:cNvPr id="0" name="Picture" descr="EstimatingTheEffectOfPublicationBias_files/figure-docx/blups-1.png"/>
+                    <pic:cNvPr id="0" name="Picture"/>
                     <pic:cNvPicPr>
                       <a:picLocks noChangeAspect="1" noChangeArrowheads="1"/>
                     </pic:cNvPicPr>
                   </pic:nvPicPr>
                   <pic:blipFill>
-                    <a:blip r:embed="rId19"/>
+                    <a:blip r:embed="rId19">
+                      <a:extLst>
+                        <a:ext uri="{28A0092B-C50C-407E-A947-70E740481C1C}">
+                          <a14:useLocalDpi xmlns:a14="http://schemas.microsoft.com/office/drawing/2010/main" val="0"/>
+                        </a:ext>
+                      </a:extLst>
+                    </a:blip>
+                    <a:srcRect/>
                     <a:stretch>
                       <a:fillRect/>
                     </a:stretch>
@@ -11064,16 +11102,14 @@
                   <pic:spPr bwMode="auto">
                     <a:xfrm>
                       <a:off x="0" y="0"/>
-                      <a:ext cx="5334000" cy="3333750"/>
+                      <a:ext cx="5337810" cy="3338830"/>
                     </a:xfrm>
                     <a:prstGeom prst="rect">
                       <a:avLst/>
                     </a:prstGeom>
                     <a:noFill/>
-                    <a:ln w="9525">
+                    <a:ln>
                       <a:noFill/>
-                      <a:headEnd/>
-                      <a:tailEnd/>
                     </a:ln>
                   </pic:spPr>
                 </pic:pic>
@@ -11082,8 +11118,161 @@
           </wp:inline>
         </w:drawing>
       </w:r>
-      <w:r>
+    </w:p>
+    <w:p>
+      <w:pPr>
+        <w:pStyle w:val="BodyText"/>
+        <w:ind w:firstLine="0"/>
+      </w:pPr>
+      <w:r>
+        <w:rPr>
+          <w:i/>
+        </w:rPr>
+        <w:t>Figure 2.</w:t>
+      </w:r>
+      <w:r>
+        <w:t xml:space="preserve"> Empirical Bayes estimates of the random effect of each replication project in Fisher Z scores (i.e., estimates of the difference between the replication project’s mean effect size difference and the overall estimated mean effect size difference). Error bars are </w:t>
+      </w:r>
+      <m:oMath>
+        <m:r>
+          <w:rPr>
+            <w:rFonts w:ascii="Cambria Math" w:hAnsi="Cambria Math"/>
+          </w:rPr>
+          <m:t>±</m:t>
+        </m:r>
+      </m:oMath>
+      <w:r>
+        <w:t xml:space="preserve"> 1 standard error.</w:t>
+      </w:r>
+    </w:p>
+    <w:p>
+      <w:pPr>
+        <w:pStyle w:val="Heading4"/>
+        <w:rPr>
+          <w:sz w:val="24"/>
+          <w:szCs w:val="24"/>
+        </w:rPr>
+      </w:pPr>
+      <w:r>
+        <w:rPr>
+          <w:sz w:val="24"/>
+          <w:szCs w:val="24"/>
+        </w:rPr>
+        <w:t>Analys</w:t>
+      </w:r>
+      <w:r>
+        <w:rPr>
+          <w:sz w:val="24"/>
+          <w:szCs w:val="24"/>
+        </w:rPr>
+        <w:t>e</w:t>
+      </w:r>
+      <w:r>
+        <w:rPr>
+          <w:sz w:val="24"/>
+          <w:szCs w:val="24"/>
+        </w:rPr>
+        <w:t xml:space="preserve">s 2 </w:t>
+      </w:r>
+      <w:r>
+        <w:rPr>
+          <w:sz w:val="24"/>
+          <w:szCs w:val="24"/>
+        </w:rPr>
+        <w:t>and</w:t>
+      </w:r>
+      <w:r>
+        <w:rPr>
+          <w:sz w:val="24"/>
+          <w:szCs w:val="24"/>
+        </w:rPr>
+        <w:t xml:space="preserve"> 3: Results from multilevel random effects meta-analysis with exclusions</w:t>
+      </w:r>
+      <w:r>
+        <w:rPr>
+          <w:sz w:val="24"/>
+          <w:szCs w:val="24"/>
+        </w:rPr>
+        <w:t>.</w:t>
+      </w:r>
+    </w:p>
+    <w:p>
+      <w:pPr>
+        <w:pStyle w:val="BodyText"/>
+        <w:rPr>
+          <w:lang w:val="en-US"/>
+        </w:rPr>
+      </w:pPr>
+      <w:r>
+        <w:rPr>
+          <w:lang w:val="en-US"/>
+        </w:rPr>
+        <w:t xml:space="preserve">Examining just the 198 cases in which the replication study was statistically significant (65% of all studies), the </w:t>
+      </w:r>
+      <w:r>
+        <w:rPr>
+          <w:lang w:val="en-US"/>
+        </w:rPr>
+        <w:t xml:space="preserve">average effect for </w:t>
+      </w:r>
+      <w:r>
+        <w:rPr>
+          <w:lang w:val="en-US"/>
+        </w:rPr>
+        <w:t xml:space="preserve">the </w:t>
+      </w:r>
+      <w:r>
+        <w:rPr>
+          <w:lang w:val="en-US"/>
+        </w:rPr>
+        <w:t xml:space="preserve">original studies was 0.404, and the mean effect size for replication studies was 0.387. This represents a mean decrease of </w:t>
+      </w:r>
+      <w:r>
+        <w:rPr>
+          <w:i/>
+          <w:iCs/>
+          <w:lang w:val="en-US"/>
+        </w:rPr>
+        <w:t>r</w:t>
+      </w:r>
+      <w:r>
+        <w:rPr>
+          <w:lang w:val="en-US"/>
+        </w:rPr>
+        <w:t xml:space="preserve"> = </w:t>
+      </w:r>
+      <w:r>
+        <w:rPr>
+          <w:lang w:val="en-US"/>
+        </w:rPr>
+        <w:lastRenderedPageBreak/>
+        <w:t>0.017, a mean percentage increase in effect sizes of 4%</w:t>
+      </w:r>
+      <w:r>
+        <w:rPr>
+          <w:lang w:val="en-US"/>
+        </w:rPr>
         <w:t xml:space="preserve"> </w:t>
+      </w:r>
+      <w:r>
+        <w:rPr>
+          <w:lang w:val="en-US"/>
+        </w:rPr>
+        <w:t xml:space="preserve">and a median percentage decrease of 7%. Using equivalence testing 77% of replication studies were not statistically equivalent to the null (n= 237). The average effect size in the original non-equivalent studies was 0.406, compared to a mean effect size for replication studies of </w:t>
+      </w:r>
+      <w:r>
+        <w:rPr>
+          <w:i/>
+          <w:iCs/>
+          <w:lang w:val="en-US"/>
+        </w:rPr>
+        <w:t>r</w:t>
+      </w:r>
+      <w:r>
+        <w:rPr>
+          <w:lang w:val="en-US"/>
+        </w:rPr>
+        <w:t xml:space="preserve"> = 0.348. This is a mean decrease of r = 0.058, a mean percentage decrease of 7%, and a median percentage decrease of 17%.</w:t>
       </w:r>
     </w:p>
     <w:p>
@@ -11091,67 +11280,7 @@
         <w:pStyle w:val="BodyText"/>
       </w:pPr>
       <w:r>
-        <w:rPr>
-          <w:i/>
-          <w:iCs/>
-        </w:rPr>
-        <w:t>Figure 2.</w:t>
-      </w:r>
-      <w:r>
-        <w:t xml:space="preserve"> Empirical Bayes estimates and 95% credible intervals for the random effect of each replication project in Fisher Z scores (i.e., estimates of the difference between the replication project’s mean effect size difference and the overall estimated mean effect size difference).</w:t>
-      </w:r>
-    </w:p>
-    <w:p>
-      <w:pPr>
-        <w:pStyle w:val="Heading4"/>
-        <w:rPr>
-          <w:sz w:val="24"/>
-          <w:szCs w:val="24"/>
-        </w:rPr>
-      </w:pPr>
-      <w:bookmarkStart w:id="14" w:name="analysis-2---3-results-from-multilevel-r"/>
-      <w:bookmarkEnd w:id="14"/>
-      <w:r>
-        <w:rPr>
-          <w:sz w:val="24"/>
-          <w:szCs w:val="24"/>
-        </w:rPr>
-        <w:t>Analys</w:t>
-      </w:r>
-      <w:r>
-        <w:rPr>
-          <w:sz w:val="24"/>
-          <w:szCs w:val="24"/>
-        </w:rPr>
-        <w:t>e</w:t>
-      </w:r>
-      <w:r>
-        <w:rPr>
-          <w:sz w:val="24"/>
-          <w:szCs w:val="24"/>
-        </w:rPr>
-        <w:t xml:space="preserve">s 2 </w:t>
-      </w:r>
-      <w:r>
-        <w:rPr>
-          <w:sz w:val="24"/>
-          <w:szCs w:val="24"/>
-        </w:rPr>
-        <w:t>and</w:t>
-      </w:r>
-      <w:r>
-        <w:rPr>
-          <w:sz w:val="24"/>
-          <w:szCs w:val="24"/>
-        </w:rPr>
-        <w:t xml:space="preserve"> 3: Results from multilevel random effects meta-analysis with exclusions</w:t>
-      </w:r>
-      <w:r>
-        <w:rPr>
-          <w:sz w:val="24"/>
-          <w:szCs w:val="24"/>
-        </w:rPr>
-        <w:t>.</w:t>
+        <w:t>Reperforming the meta-analysis only including studies for which the replication was statistically significant and had an effect in the same direction as the original produced an estimated r = -0.051 (95% CI [-0.111, 0.010]) change in effect sizes from original to replication studies. Including only the studies which were not statistically equivalent leads to a predicted r = -0.082 (95% CI [-0.154, -0.010]) decrease in effect sizes. The estimates of the proportion of variance attributable to the article or replication project level did not change considerably in either of these subsets. See Table 4 for the model estimates from each model.</w:t>
       </w:r>
     </w:p>
     <w:p>
@@ -11165,93 +11294,6 @@
         <w:rPr>
           <w:lang w:val="en-US"/>
         </w:rPr>
-        <w:t xml:space="preserve">Examining just the 198 cases in which the replication study was statistically significant (65% of all studies), the </w:t>
-      </w:r>
-      <w:r>
-        <w:rPr>
-          <w:lang w:val="en-US"/>
-        </w:rPr>
-        <w:t xml:space="preserve">average effect for </w:t>
-      </w:r>
-      <w:r>
-        <w:rPr>
-          <w:lang w:val="en-US"/>
-        </w:rPr>
-        <w:t xml:space="preserve">the </w:t>
-      </w:r>
-      <w:r>
-        <w:rPr>
-          <w:lang w:val="en-US"/>
-        </w:rPr>
-        <w:t xml:space="preserve">original studies was 0.404, and the mean effect size for replication studies was 0.387. This represents a mean decrease of </w:t>
-      </w:r>
-      <w:r>
-        <w:rPr>
-          <w:i/>
-          <w:iCs/>
-          <w:lang w:val="en-US"/>
-        </w:rPr>
-        <w:t>r</w:t>
-      </w:r>
-      <w:r>
-        <w:rPr>
-          <w:lang w:val="en-US"/>
-        </w:rPr>
-        <w:t xml:space="preserve"> = </w:t>
-      </w:r>
-      <w:r>
-        <w:rPr>
-          <w:lang w:val="en-US"/>
-        </w:rPr>
-        <w:lastRenderedPageBreak/>
-        <w:t>0.017, a mean percentage increase in effect sizes of 4%</w:t>
-      </w:r>
-      <w:r>
-        <w:rPr>
-          <w:lang w:val="en-US"/>
-        </w:rPr>
-        <w:t xml:space="preserve"> </w:t>
-      </w:r>
-      <w:r>
-        <w:rPr>
-          <w:lang w:val="en-US"/>
-        </w:rPr>
-        <w:t xml:space="preserve">and a median percentage decrease of 7%. Using equivalence testing 77% of replication studies were not statistically equivalent to the null (n= 237). The average effect size in the original non-equivalent studies was 0.406, compared to a mean effect size for replication studies of </w:t>
-      </w:r>
-      <w:r>
-        <w:rPr>
-          <w:i/>
-          <w:iCs/>
-          <w:lang w:val="en-US"/>
-        </w:rPr>
-        <w:t>r</w:t>
-      </w:r>
-      <w:r>
-        <w:rPr>
-          <w:lang w:val="en-US"/>
-        </w:rPr>
-        <w:t xml:space="preserve"> = 0.348. This is a mean decrease of r = 0.058, a mean percentage decrease of 7%, and a median percentage decrease of 17%.</w:t>
-      </w:r>
-    </w:p>
-    <w:p>
-      <w:pPr>
-        <w:pStyle w:val="BodyText"/>
-      </w:pPr>
-      <w:r>
-        <w:t>Reperforming the meta-analysis only including studies for which the replication was statistically significant and had an effect in the same direction as the original produced an estimated r = -0.051 (95% CI [-0.111, 0.010]) change in effect sizes from original to replication studies. Including only the studies which were not statistically equivalent leads to a predicted r = -0.082 (95% CI [-0.154, -0.010]) decrease in effect sizes. The estimates of the proportion of variance attributable to the article or replication project level did not change considerably in either of these subsets. See Table 4 for the model estimates from each model.</w:t>
-      </w:r>
-    </w:p>
-    <w:p>
-      <w:pPr>
-        <w:pStyle w:val="BodyText"/>
-        <w:rPr>
-          <w:lang w:val="en-US"/>
-        </w:rPr>
-      </w:pPr>
-      <w:r>
-        <w:rPr>
-          <w:lang w:val="en-US"/>
-        </w:rPr>
         <w:t>These values represent changes equivalent to a decrease of 12% to 20% of the average original effect size (a correlation coefficient of r = 0.387). However, there was considerable imprecision in these estimates, with 95% confidence intervals for both of these subsamples extending from a considerable decrease equivalent to 38% of the average original effect size, to a small increase equivalent to 2% of the average original effect size.</w:t>
       </w:r>
     </w:p>
@@ -11265,8 +11307,8 @@
           <w:szCs w:val="24"/>
         </w:rPr>
       </w:pPr>
-      <w:bookmarkStart w:id="15" w:name="table-all-model-output"/>
-      <w:bookmarkEnd w:id="15"/>
+      <w:bookmarkStart w:id="14" w:name="table-all-model-output"/>
+      <w:bookmarkEnd w:id="14"/>
       <w:r>
         <w:rPr>
           <w:rFonts w:asciiTheme="minorHAnsi" w:hAnsiTheme="minorHAnsi" w:cstheme="minorHAnsi"/>
@@ -12067,8 +12109,8 @@
           <w:szCs w:val="20"/>
         </w:rPr>
       </w:pPr>
-      <w:bookmarkStart w:id="16" w:name="leave-one-out-cross-validation-of-meta-a"/>
-      <w:bookmarkEnd w:id="16"/>
+      <w:bookmarkStart w:id="15" w:name="leave-one-out-cross-validation-of-meta-a"/>
+      <w:bookmarkEnd w:id="15"/>
       <w:r>
         <w:rPr>
           <w:i/>
@@ -12163,8 +12205,8 @@
           <w:szCs w:val="24"/>
         </w:rPr>
       </w:pPr>
-      <w:bookmarkStart w:id="17" w:name="analysis-4-bayesian-mixture-model-result"/>
-      <w:bookmarkEnd w:id="17"/>
+      <w:bookmarkStart w:id="16" w:name="analysis-4-bayesian-mixture-model-result"/>
+      <w:bookmarkEnd w:id="16"/>
       <w:r>
         <w:rPr>
           <w:sz w:val="24"/>
@@ -12603,8 +12645,8 @@
           <w:rFonts w:cstheme="minorHAnsi"/>
         </w:rPr>
       </w:pPr>
-      <w:bookmarkStart w:id="18" w:name="figure-mixture-model."/>
-      <w:bookmarkEnd w:id="18"/>
+      <w:bookmarkStart w:id="17" w:name="figure-mixture-model."/>
+      <w:bookmarkEnd w:id="17"/>
       <w:r>
         <w:rPr>
           <w:rFonts w:cstheme="minorHAnsi"/>
@@ -12674,8 +12716,8 @@
       <w:pPr>
         <w:pStyle w:val="Heading2"/>
       </w:pPr>
-      <w:bookmarkStart w:id="19" w:name="discussion"/>
-      <w:bookmarkEnd w:id="19"/>
+      <w:bookmarkStart w:id="18" w:name="discussion"/>
+      <w:bookmarkEnd w:id="18"/>
       <w:r>
         <w:t>Discussion</w:t>
       </w:r>
@@ -12821,14 +12863,51 @@
         <w:t xml:space="preserve">se results </w:t>
       </w:r>
       <w:r>
-        <w:t>to inform future research (e.g., in sample size planning) and to interpret the published literature, it is essential to take note of the level of heterogeneity in the effect size attenuation across not just replicated effects but also across replication projects. The sampling decisions and replication methods used by each of the included projects appears to have had a considerable effect on the amount of effect size attenuation seen (e.g., looking at the results of Analysis 1, the estimated standard deviation of the mean level of effect size attenuation across projects is 0.13, 95% CI [0.04, 0.18]). The degree of heterogeneity in the amount of effect size attenuation across studies and projects means that using any single estimate of the amount of effect size decrease is likely to be misleading in the case of any individual replication study.</w:t>
+        <w:t>to inform future research (e.g., in sample size planning) and to interpret the published literature, it is essential to take note of the level of heterogeneity in the effect size attenuation across not just replicated effects but also across replication projects. The sampling decisions and replication methods used by each of the included projects appears to have had a considerable effect on the amount of effect size attenuation seen (e.g., looking at the results of Analysis 1, the estimated standard deviation of the mean level of effect size attenuation across projects is 0.13, 95% CI [0.04, 0.18]). The degree of heterogeneity in the amount of effect size attenuation across studies and projects means that using any single estimate of the amount of effect size decrease is likely to be misleading in the case of any individual replication study</w:t>
+      </w:r>
+      <w:r>
+        <w:t>, see Figure 5 for</w:t>
+      </w:r>
+      <w:r>
+        <w:t xml:space="preserve"> an illustration showing</w:t>
+      </w:r>
+      <w:bookmarkStart w:id="19" w:name="_GoBack"/>
+      <w:bookmarkEnd w:id="19"/>
+      <w:r>
+        <w:t xml:space="preserve"> the degree of </w:t>
+      </w:r>
+      <w:r>
+        <w:t>heterogeneity</w:t>
+      </w:r>
+      <w:r>
+        <w:t xml:space="preserve"> expected at each level of the </w:t>
+      </w:r>
+      <w:r>
+        <w:t>multilevel</w:t>
+      </w:r>
+      <w:r>
+        <w:t xml:space="preserve"> model</w:t>
+      </w:r>
+      <w:r>
+        <w:t>.</w:t>
       </w:r>
     </w:p>
     <w:p>
+      <w:pPr>
+        <w:rPr>
+          <w:sz w:val="24"/>
+        </w:rPr>
+      </w:pPr>
+      <w:r>
+        <w:br w:type="page"/>
+      </w:r>
+    </w:p>
+    <w:p>
       <w:r>
         <w:rPr>
           <w:noProof/>
         </w:rPr>
+        <w:lastRenderedPageBreak/>
         <w:drawing>
           <wp:inline distT="0" distB="0" distL="0" distR="0" wp14:anchorId="19295AE1" wp14:editId="206CCBAA">
             <wp:extent cx="5335270" cy="3331845"/>
@@ -12878,69 +12957,51 @@
           </wp:inline>
         </w:drawing>
       </w:r>
+      <w:r>
+        <w:rPr>
+          <w:rFonts w:cstheme="minorHAnsi"/>
+          <w:i/>
+          <w:szCs w:val="24"/>
+        </w:rPr>
+        <w:t xml:space="preserve"> </w:t>
+      </w:r>
+      <w:r>
+        <w:rPr>
+          <w:rFonts w:cstheme="minorHAnsi"/>
+          <w:i/>
+          <w:szCs w:val="24"/>
+        </w:rPr>
+        <w:br/>
+      </w:r>
+      <w:r>
+        <w:rPr>
+          <w:rStyle w:val="BodyTextChar"/>
+          <w:i/>
+          <w:iCs/>
+        </w:rPr>
+        <w:t>Figure 4.</w:t>
+      </w:r>
+      <w:r>
+        <w:rPr>
+          <w:rStyle w:val="BodyTextChar"/>
+        </w:rPr>
+        <w:t xml:space="preserve"> A caterpillar plot of the effect size differences between original and replication study effect sizes ordered by magnitude in Fisher Z score units, error bars are 95% confidence intervals around effect size differences.</w:t>
+      </w:r>
     </w:p>
     <w:p>
       <w:pPr>
         <w:pStyle w:val="BodyText"/>
         <w:ind w:firstLine="0"/>
+        <w:rPr>
+          <w:i/>
+        </w:rPr>
       </w:pPr>
       <w:r>
         <w:rPr>
-          <w:rFonts w:cstheme="minorHAnsi"/>
-          <w:i/>
-          <w:szCs w:val="24"/>
-        </w:rPr>
-        <w:lastRenderedPageBreak/>
-        <w:t xml:space="preserve">Figure </w:t>
-      </w:r>
-      <w:r>
-        <w:rPr>
-          <w:rFonts w:cstheme="minorHAnsi"/>
-          <w:i/>
-          <w:szCs w:val="24"/>
-        </w:rPr>
-        <w:t>4</w:t>
-      </w:r>
-      <w:r>
-        <w:rPr>
-          <w:rFonts w:cstheme="minorHAnsi"/>
-          <w:i/>
-          <w:szCs w:val="24"/>
-        </w:rPr>
-        <w:t>.</w:t>
-      </w:r>
-      <w:r>
-        <w:rPr>
-          <w:rFonts w:cstheme="minorHAnsi"/>
-          <w:szCs w:val="24"/>
-        </w:rPr>
-        <w:t xml:space="preserve"> </w:t>
-      </w:r>
-      <w:r>
-        <w:t>A caterpillar plot of the effect size differences between original and replication study effect sizes ordered by magnitude in Fisher Z score units, error bars are 95% confidence intervals around effect size differences.</w:t>
-      </w:r>
-    </w:p>
-    <w:p>
-      <w:pPr>
-        <w:pStyle w:val="BodyText"/>
-        <w:rPr>
           <w:noProof/>
         </w:rPr>
-      </w:pPr>
-    </w:p>
-    <w:p>
-      <w:pPr>
-        <w:pStyle w:val="BodyText"/>
-        <w:ind w:firstLine="0"/>
-      </w:pPr>
-      <w:bookmarkStart w:id="20" w:name="_GoBack"/>
-      <w:bookmarkEnd w:id="20"/>
-      <w:r>
-        <w:rPr>
-          <w:noProof/>
-        </w:rPr>
         <w:drawing>
-          <wp:inline distT="0" distB="0" distL="0" distR="0" wp14:anchorId="11B65F18" wp14:editId="1C6AD6EA">
+          <wp:inline distT="0" distB="0" distL="0" distR="0" wp14:anchorId="0ACDD148" wp14:editId="14E27965">
             <wp:extent cx="5334000" cy="3333115"/>
             <wp:effectExtent l="0" t="0" r="0" b="635"/>
             <wp:docPr id="5" name="Picture"/>
@@ -12979,28 +13040,46 @@
           </wp:inline>
         </w:drawing>
       </w:r>
-    </w:p>
-    <w:p>
-      <w:pPr>
-        <w:pStyle w:val="BodyText"/>
-        <w:ind w:firstLine="0"/>
-      </w:pPr>
       <w:r>
         <w:rPr>
           <w:i/>
         </w:rPr>
-        <w:t>Figure 5.</w:t>
-      </w:r>
-      <w:r>
-        <w:t xml:space="preserve"> An illustration of the Empirical Bayes estimates for the random effect of each replication project (top panel), study (middle panel), and effect (bottom panel) in Fisher Z scores differences. The superimposed curves show the estimated distributions that each estimate is assumed to be drawn from. The colours of each point and curve show the replication project.</w:t>
+        <w:br/>
+      </w:r>
+      <w:r>
+        <w:rPr>
+          <w:i/>
+        </w:rPr>
+        <w:t>Figure 5</w:t>
+      </w:r>
+      <w:r>
+        <w:rPr>
+          <w:i/>
+        </w:rPr>
+        <w:t>.</w:t>
+      </w:r>
+      <w:r>
+        <w:t xml:space="preserve"> </w:t>
+      </w:r>
+      <w:r>
+        <w:t>Histograms of the expected differences (i.e., the sum of the Empirical Bayes estimates for random effects and the model intercept</w:t>
+      </w:r>
+      <w:r>
+        <w:t xml:space="preserve"> </w:t>
+      </w:r>
+      <w:r>
+        <w:t>from Analysis 1</w:t>
+      </w:r>
+      <w:r>
+        <w:t>) between original and replication studies for each replication project (top panel), study (middle panel), and effect (bottom panel) in Fisher Z score, illustrating the degree of heterogeneity expected at each level of the multilevel model.</w:t>
       </w:r>
     </w:p>
     <w:p>
       <w:pPr>
         <w:pStyle w:val="Heading3"/>
       </w:pPr>
-      <w:bookmarkStart w:id="21" w:name="limitations-and-future-directions"/>
-      <w:bookmarkEnd w:id="21"/>
+      <w:bookmarkStart w:id="20" w:name="limitations-and-future-directions"/>
+      <w:bookmarkEnd w:id="20"/>
       <w:r>
         <w:lastRenderedPageBreak/>
         <w:t>Limitations and future directions</w:t>
@@ -13849,8 +13928,8 @@
         </w:rPr>
         <w:t xml:space="preserve">. </w:t>
       </w:r>
-      <w:bookmarkStart w:id="22" w:name="conclusion"/>
-      <w:bookmarkEnd w:id="22"/>
+      <w:bookmarkStart w:id="21" w:name="conclusion"/>
+      <w:bookmarkEnd w:id="21"/>
       <w:r>
         <w:t>However, until large bodies of research free of publication bias become available, researchers should be aware that effect sizes in published studies may be considerably overstated</w:t>
       </w:r>
@@ -14724,6 +14803,25 @@
         <w:ind w:left="720" w:hanging="720"/>
       </w:pPr>
       <w:r>
+        <w:t xml:space="preserve">Raudenbush, S. W., &amp; Bryk, A. S. (1985). Empirical Bayes Meta-Analysis. </w:t>
+      </w:r>
+      <w:r>
+        <w:rPr>
+          <w:i/>
+        </w:rPr>
+        <w:t>Journal of Educational Statistics, 10</w:t>
+      </w:r>
+      <w:r>
+        <w:t>(2), 75-98. doi:10.3102/10769986010002075</w:t>
+      </w:r>
+    </w:p>
+    <w:p>
+      <w:pPr>
+        <w:pStyle w:val="EndNoteBibliography"/>
+        <w:spacing w:after="0"/>
+        <w:ind w:left="720" w:hanging="720"/>
+      </w:pPr>
+      <w:r>
         <w:t xml:space="preserve">Schäfer, T., &amp; Schwarz, M. A. (2019). The Meaningfulness of Effect Sizes in Psychological Research: Differences Between Sub-Disciplines and the Impact of Potential Biases. </w:t>
       </w:r>
       <w:r>
@@ -14751,6 +14849,7 @@
         <w:ind w:left="720" w:hanging="720"/>
       </w:pPr>
       <w:r>
+        <w:lastRenderedPageBreak/>
         <w:t xml:space="preserve">Simmons, J. P., Nelson, L. D., &amp; Simonsohn, U. (2011). False-Positive Psychology. </w:t>
       </w:r>
       <w:r>
@@ -14770,7 +14869,6 @@
         <w:ind w:left="720" w:hanging="720"/>
       </w:pPr>
       <w:r>
-        <w:lastRenderedPageBreak/>
         <w:t xml:space="preserve">Stanley, T. D., Carter, E. C., &amp; Doucouliagos, H. (2018). What Meta-Analyses Reveal About the Replicability of Psychological Research. </w:t>
       </w:r>
       <w:r>
@@ -17198,7 +17296,7 @@
 </file>
 
 <file path=customXml/itemProps1.xml><?xml version="1.0" encoding="utf-8"?>
-<ds:datastoreItem xmlns:ds="http://schemas.openxmlformats.org/officeDocument/2006/customXml" ds:itemID="{5B12D9C6-D747-40D7-98B9-96E98E539FE6}">
+<ds:datastoreItem xmlns:ds="http://schemas.openxmlformats.org/officeDocument/2006/customXml" ds:itemID="{F1145692-AE5E-4F4F-8C3B-84FB01850663}">
   <ds:schemaRefs>
     <ds:schemaRef ds:uri="http://schemas.openxmlformats.org/officeDocument/2006/bibliography"/>
   </ds:schemaRefs>

</xml_diff>

<commit_message>
Changing to colour blind freindly colours
</commit_message>
<xml_diff>
--- a/Examining the Impact of Publication and Reporting Biases_AMPPS.docx
+++ b/Examining the Impact of Publication and Reporting Biases_AMPPS.docx
@@ -12871,8 +12871,6 @@
       <w:r>
         <w:t xml:space="preserve"> an illustration showing</w:t>
       </w:r>
-      <w:bookmarkStart w:id="19" w:name="_GoBack"/>
-      <w:bookmarkEnd w:id="19"/>
       <w:r>
         <w:t xml:space="preserve"> the degree of </w:t>
       </w:r>
@@ -12909,31 +12907,22 @@
         </w:rPr>
         <w:lastRenderedPageBreak/>
         <w:drawing>
-          <wp:inline distT="0" distB="0" distL="0" distR="0" wp14:anchorId="19295AE1" wp14:editId="206CCBAA">
-            <wp:extent cx="5335270" cy="3331845"/>
-            <wp:effectExtent l="0" t="0" r="0" b="1905"/>
-            <wp:docPr id="1" name="Picture 1"/>
-            <wp:cNvGraphicFramePr>
-              <a:graphicFrameLocks xmlns:a="http://schemas.openxmlformats.org/drawingml/2006/main" noChangeAspect="1"/>
-            </wp:cNvGraphicFramePr>
+          <wp:inline distT="0" distB="0" distL="0" distR="0" wp14:anchorId="2CDDE890" wp14:editId="582F946F">
+            <wp:extent cx="5334000" cy="3333749"/>
+            <wp:effectExtent l="0" t="0" r="0" b="0"/>
+            <wp:docPr id="2" name="Picture"/>
+            <wp:cNvGraphicFramePr/>
             <a:graphic xmlns:a="http://schemas.openxmlformats.org/drawingml/2006/main">
               <a:graphicData uri="http://schemas.openxmlformats.org/drawingml/2006/picture">
                 <pic:pic xmlns:pic="http://schemas.openxmlformats.org/drawingml/2006/picture">
                   <pic:nvPicPr>
-                    <pic:cNvPr id="0" name="Picture"/>
+                    <pic:cNvPr id="0" name="Picture" descr="EstimatingTheEffectOfPublicationBias_files/figure-docx/unnamed-chunk-9-1.png"/>
                     <pic:cNvPicPr>
                       <a:picLocks noChangeAspect="1" noChangeArrowheads="1"/>
                     </pic:cNvPicPr>
                   </pic:nvPicPr>
                   <pic:blipFill>
-                    <a:blip r:embed="rId21">
-                      <a:extLst>
-                        <a:ext uri="{28A0092B-C50C-407E-A947-70E740481C1C}">
-                          <a14:useLocalDpi xmlns:a14="http://schemas.microsoft.com/office/drawing/2010/main" val="0"/>
-                        </a:ext>
-                      </a:extLst>
-                    </a:blip>
-                    <a:srcRect/>
+                    <a:blip r:embed="rId21"/>
                     <a:stretch>
                       <a:fillRect/>
                     </a:stretch>
@@ -12941,88 +12930,7 @@
                   <pic:spPr bwMode="auto">
                     <a:xfrm>
                       <a:off x="0" y="0"/>
-                      <a:ext cx="5335270" cy="3331845"/>
-                    </a:xfrm>
-                    <a:prstGeom prst="rect">
-                      <a:avLst/>
-                    </a:prstGeom>
-                    <a:noFill/>
-                    <a:ln>
-                      <a:noFill/>
-                    </a:ln>
-                  </pic:spPr>
-                </pic:pic>
-              </a:graphicData>
-            </a:graphic>
-          </wp:inline>
-        </w:drawing>
-      </w:r>
-      <w:r>
-        <w:rPr>
-          <w:rFonts w:cstheme="minorHAnsi"/>
-          <w:i/>
-          <w:szCs w:val="24"/>
-        </w:rPr>
-        <w:t xml:space="preserve"> </w:t>
-      </w:r>
-      <w:r>
-        <w:rPr>
-          <w:rFonts w:cstheme="minorHAnsi"/>
-          <w:i/>
-          <w:szCs w:val="24"/>
-        </w:rPr>
-        <w:br/>
-      </w:r>
-      <w:r>
-        <w:rPr>
-          <w:rStyle w:val="BodyTextChar"/>
-          <w:i/>
-          <w:iCs/>
-        </w:rPr>
-        <w:t>Figure 4.</w:t>
-      </w:r>
-      <w:r>
-        <w:rPr>
-          <w:rStyle w:val="BodyTextChar"/>
-        </w:rPr>
-        <w:t xml:space="preserve"> A caterpillar plot of the effect size differences between original and replication study effect sizes ordered by magnitude in Fisher Z score units, error bars are 95% confidence intervals around effect size differences.</w:t>
-      </w:r>
-    </w:p>
-    <w:p>
-      <w:pPr>
-        <w:pStyle w:val="BodyText"/>
-        <w:ind w:firstLine="0"/>
-        <w:rPr>
-          <w:i/>
-        </w:rPr>
-      </w:pPr>
-      <w:r>
-        <w:rPr>
-          <w:noProof/>
-        </w:rPr>
-        <w:drawing>
-          <wp:inline distT="0" distB="0" distL="0" distR="0" wp14:anchorId="0ACDD148" wp14:editId="14E27965">
-            <wp:extent cx="5334000" cy="3333115"/>
-            <wp:effectExtent l="0" t="0" r="0" b="635"/>
-            <wp:docPr id="5" name="Picture"/>
-            <wp:cNvGraphicFramePr/>
-            <a:graphic xmlns:a="http://schemas.openxmlformats.org/drawingml/2006/main">
-              <a:graphicData uri="http://schemas.openxmlformats.org/drawingml/2006/picture">
-                <pic:pic xmlns:pic="http://schemas.openxmlformats.org/drawingml/2006/picture">
-                  <pic:nvPicPr>
-                    <pic:cNvPr id="5" name="Picture"/>
-                    <pic:cNvPicPr/>
-                  </pic:nvPicPr>
-                  <pic:blipFill>
-                    <a:blip r:embed="rId22"/>
-                    <a:stretch>
-                      <a:fillRect/>
-                    </a:stretch>
-                  </pic:blipFill>
-                  <pic:spPr bwMode="auto">
-                    <a:xfrm>
-                      <a:off x="0" y="0"/>
-                      <a:ext cx="5334000" cy="3333115"/>
+                      <a:ext cx="5334000" cy="3333749"/>
                     </a:xfrm>
                     <a:prstGeom prst="rect">
                       <a:avLst/>
@@ -13040,6 +12948,93 @@
           </wp:inline>
         </w:drawing>
       </w:r>
+      <w:r>
+        <w:rPr>
+          <w:rFonts w:cstheme="minorHAnsi"/>
+          <w:i/>
+          <w:szCs w:val="24"/>
+        </w:rPr>
+        <w:t xml:space="preserve"> </w:t>
+      </w:r>
+      <w:r>
+        <w:rPr>
+          <w:rFonts w:cstheme="minorHAnsi"/>
+          <w:i/>
+          <w:szCs w:val="24"/>
+        </w:rPr>
+        <w:br/>
+      </w:r>
+      <w:r>
+        <w:rPr>
+          <w:rStyle w:val="BodyTextChar"/>
+          <w:i/>
+          <w:iCs/>
+        </w:rPr>
+        <w:t>Figure 4.</w:t>
+      </w:r>
+      <w:r>
+        <w:rPr>
+          <w:rStyle w:val="BodyTextChar"/>
+        </w:rPr>
+        <w:t xml:space="preserve"> A caterpillar plot of the effect size differences between original and replication study effect sizes ordered by magnitude in Fisher Z score units, error bars are 95% confidence intervals around effect size differences.</w:t>
+      </w:r>
+    </w:p>
+    <w:p>
+      <w:pPr>
+        <w:pStyle w:val="BodyText"/>
+        <w:ind w:firstLine="0"/>
+        <w:rPr>
+          <w:i/>
+        </w:rPr>
+      </w:pPr>
+      <w:r>
+        <w:rPr>
+          <w:noProof/>
+        </w:rPr>
+        <w:drawing>
+          <wp:inline distT="0" distB="0" distL="0" distR="0" wp14:anchorId="6C96DCC0" wp14:editId="729F99F9">
+            <wp:extent cx="5334000" cy="3333749"/>
+            <wp:effectExtent l="0" t="0" r="0" b="0"/>
+            <wp:docPr id="5" name="Picture"/>
+            <wp:cNvGraphicFramePr/>
+            <a:graphic xmlns:a="http://schemas.openxmlformats.org/drawingml/2006/main">
+              <a:graphicData uri="http://schemas.openxmlformats.org/drawingml/2006/picture">
+                <pic:pic xmlns:pic="http://schemas.openxmlformats.org/drawingml/2006/picture">
+                  <pic:nvPicPr>
+                    <pic:cNvPr id="0" name="Picture" descr="EstimatingTheEffectOfPublicationBias_files/figure-docx/unnamed-chunk-10-1.png"/>
+                    <pic:cNvPicPr>
+                      <a:picLocks noChangeAspect="1" noChangeArrowheads="1"/>
+                    </pic:cNvPicPr>
+                  </pic:nvPicPr>
+                  <pic:blipFill>
+                    <a:blip r:embed="rId22"/>
+                    <a:stretch>
+                      <a:fillRect/>
+                    </a:stretch>
+                  </pic:blipFill>
+                  <pic:spPr bwMode="auto">
+                    <a:xfrm>
+                      <a:off x="0" y="0"/>
+                      <a:ext cx="5334000" cy="3333749"/>
+                    </a:xfrm>
+                    <a:prstGeom prst="rect">
+                      <a:avLst/>
+                    </a:prstGeom>
+                    <a:noFill/>
+                    <a:ln w="9525">
+                      <a:noFill/>
+                      <a:headEnd/>
+                      <a:tailEnd/>
+                    </a:ln>
+                  </pic:spPr>
+                </pic:pic>
+              </a:graphicData>
+            </a:graphic>
+          </wp:inline>
+        </w:drawing>
+      </w:r>
+      <w:bookmarkStart w:id="19" w:name="_GoBack"/>
+      <w:bookmarkEnd w:id="19"/>
       <w:r>
         <w:rPr>
           <w:i/>
@@ -13868,11 +13863,7 @@
         <w:t xml:space="preserve">. </w:t>
       </w:r>
       <w:r>
-        <w:t xml:space="preserve">Data-sharing platforms such as figshare (figshare.com) and the Open Science </w:t>
-      </w:r>
-      <w:r>
-        <w:lastRenderedPageBreak/>
-        <w:t xml:space="preserve">Framework (osf.io) make it possible for researchers to easily share the results of research whether or not a study is published in a traditional journal. Similarly, pre-prints (e.g., </w:t>
+        <w:t xml:space="preserve">Data-sharing platforms such as figshare (figshare.com) and the Open Science Framework (osf.io) make it possible for researchers to easily share the results of research whether or not a study is published in a traditional journal. Similarly, pre-prints (e.g., </w:t>
       </w:r>
       <w:hyperlink r:id="rId23" w:history="1">
         <w:r>
@@ -13966,7 +13957,6 @@
           <w:color w:val="000000" w:themeColor="text1"/>
           <w:lang w:val="en-US"/>
         </w:rPr>
-        <w:lastRenderedPageBreak/>
         <w:t>Author contributions</w:t>
       </w:r>
     </w:p>
@@ -14086,7 +14076,6 @@
           <w:sz w:val="22"/>
           <w:szCs w:val="22"/>
         </w:rPr>
-        <w:lastRenderedPageBreak/>
         <w:t>References</w:t>
       </w:r>
     </w:p>
@@ -14481,7 +14470,6 @@
         <w:ind w:left="720" w:hanging="720"/>
       </w:pPr>
       <w:r>
-        <w:lastRenderedPageBreak/>
         <w:t xml:space="preserve">Kenny, D. A., &amp; Judd, C. M. (2019). The unappreciated heterogeneity of effect sizes: Implications for power, precision, planning of research, and replication. </w:t>
       </w:r>
       <w:r>
@@ -14849,7 +14837,6 @@
         <w:ind w:left="720" w:hanging="720"/>
       </w:pPr>
       <w:r>
-        <w:lastRenderedPageBreak/>
         <w:t xml:space="preserve">Simmons, J. P., Nelson, L. D., &amp; Simonsohn, U. (2011). False-Positive Psychology. </w:t>
       </w:r>
       <w:r>
@@ -15779,6 +15766,7 @@
   <w:style w:type="character" w:default="1" w:styleId="DefaultParagraphFont">
     <w:name w:val="Default Paragraph Font"/>
     <w:uiPriority w:val="1"/>
+    <w:semiHidden/>
     <w:unhideWhenUsed/>
   </w:style>
   <w:style w:type="table" w:default="1" w:styleId="TableNormal">
@@ -17296,7 +17284,7 @@
 </file>
 
 <file path=customXml/itemProps1.xml><?xml version="1.0" encoding="utf-8"?>
-<ds:datastoreItem xmlns:ds="http://schemas.openxmlformats.org/officeDocument/2006/customXml" ds:itemID="{F1145692-AE5E-4F4F-8C3B-84FB01850663}">
+<ds:datastoreItem xmlns:ds="http://schemas.openxmlformats.org/officeDocument/2006/customXml" ds:itemID="{F0A12C7F-D042-40FF-A85F-9313997933FA}">
   <ds:schemaRefs>
     <ds:schemaRef ds:uri="http://schemas.openxmlformats.org/officeDocument/2006/bibliography"/>
   </ds:schemaRefs>

</xml_diff>